<commit_message>
add: docker & rename backend
</commit_message>
<xml_diff>
--- a/Docs/Курсач.docx
+++ b/Docs/Курсач.docx
@@ -1246,20 +1246,18 @@
         <w:autoSpaceDE w:val="0"/>
         <w:autoSpaceDN w:val="0"/>
         <w:adjustRightInd w:val="0"/>
-        <w:spacing w:after="0" w:line="240" w:lineRule="auto"/>
+        <w:spacing w:after="0"/>
         <w:ind w:right="142"/>
         <w:jc w:val="both"/>
         <w:textAlignment w:val="baseline"/>
         <w:rPr>
-          <w:rFonts w:ascii="Times New Roman" w:hAnsi="Times New Roman"/>
-          <w:sz w:val="24"/>
-          <w:szCs w:val="24"/>
-          <w:u w:val="single"/>
-        </w:rPr>
-      </w:pPr>
-      <w:r>
-        <w:rPr>
-          <w:rFonts w:ascii="Times New Roman" w:hAnsi="Times New Roman"/>
+          <w:sz w:val="24"/>
+          <w:szCs w:val="24"/>
+          <w:u w:val="single"/>
+        </w:rPr>
+      </w:pPr>
+      <w:r>
+        <w:rPr>
           <w:sz w:val="24"/>
           <w:szCs w:val="24"/>
           <w:u w:val="single"/>
@@ -1284,20 +1282,18 @@
         <w:autoSpaceDE w:val="0"/>
         <w:autoSpaceDN w:val="0"/>
         <w:adjustRightInd w:val="0"/>
-        <w:spacing w:after="0" w:line="240" w:lineRule="auto"/>
+        <w:spacing w:after="0"/>
         <w:ind w:right="142"/>
         <w:jc w:val="both"/>
         <w:textAlignment w:val="baseline"/>
         <w:rPr>
-          <w:rFonts w:ascii="Times New Roman" w:hAnsi="Times New Roman"/>
-          <w:sz w:val="24"/>
-          <w:szCs w:val="24"/>
-          <w:u w:val="single"/>
-        </w:rPr>
-      </w:pPr>
-      <w:r>
-        <w:rPr>
-          <w:rFonts w:ascii="Times New Roman" w:hAnsi="Times New Roman"/>
+          <w:sz w:val="24"/>
+          <w:szCs w:val="24"/>
+          <w:u w:val="single"/>
+        </w:rPr>
+      </w:pPr>
+      <w:r>
+        <w:rPr>
           <w:sz w:val="24"/>
           <w:szCs w:val="24"/>
           <w:u w:val="single"/>
@@ -1322,20 +1318,18 @@
         <w:autoSpaceDE w:val="0"/>
         <w:autoSpaceDN w:val="0"/>
         <w:adjustRightInd w:val="0"/>
-        <w:spacing w:after="0" w:line="240" w:lineRule="auto"/>
+        <w:spacing w:after="0"/>
         <w:ind w:right="142"/>
         <w:jc w:val="both"/>
         <w:textAlignment w:val="baseline"/>
         <w:rPr>
-          <w:rFonts w:ascii="Times New Roman" w:hAnsi="Times New Roman"/>
-          <w:sz w:val="24"/>
-          <w:szCs w:val="24"/>
-          <w:u w:val="single"/>
-        </w:rPr>
-      </w:pPr>
-      <w:r>
-        <w:rPr>
-          <w:rFonts w:ascii="Times New Roman" w:hAnsi="Times New Roman"/>
+          <w:sz w:val="24"/>
+          <w:szCs w:val="24"/>
+          <w:u w:val="single"/>
+        </w:rPr>
+      </w:pPr>
+      <w:r>
+        <w:rPr>
           <w:sz w:val="24"/>
           <w:szCs w:val="24"/>
           <w:u w:val="single"/>
@@ -1344,7 +1338,6 @@
       </w:r>
       <w:r>
         <w:rPr>
-          <w:rFonts w:ascii="Times New Roman" w:hAnsi="Times New Roman"/>
           <w:sz w:val="24"/>
           <w:szCs w:val="24"/>
           <w:u w:val="single"/>
@@ -1354,7 +1347,6 @@
       </w:r>
       <w:r>
         <w:rPr>
-          <w:rFonts w:ascii="Times New Roman" w:hAnsi="Times New Roman"/>
           <w:sz w:val="24"/>
           <w:szCs w:val="24"/>
           <w:u w:val="single"/>
@@ -1379,20 +1371,18 @@
         <w:autoSpaceDE w:val="0"/>
         <w:autoSpaceDN w:val="0"/>
         <w:adjustRightInd w:val="0"/>
-        <w:spacing w:after="0" w:line="240" w:lineRule="auto"/>
+        <w:spacing w:after="0"/>
         <w:ind w:right="142"/>
         <w:jc w:val="both"/>
         <w:textAlignment w:val="baseline"/>
         <w:rPr>
-          <w:rFonts w:ascii="Times New Roman" w:hAnsi="Times New Roman"/>
-          <w:sz w:val="24"/>
-          <w:szCs w:val="24"/>
-          <w:u w:val="single"/>
-        </w:rPr>
-      </w:pPr>
-      <w:r>
-        <w:rPr>
-          <w:rFonts w:ascii="Times New Roman" w:hAnsi="Times New Roman"/>
+          <w:sz w:val="24"/>
+          <w:szCs w:val="24"/>
+          <w:u w:val="single"/>
+        </w:rPr>
+      </w:pPr>
+      <w:r>
+        <w:rPr>
           <w:sz w:val="24"/>
           <w:szCs w:val="24"/>
           <w:u w:val="single"/>
@@ -1401,7 +1391,6 @@
       </w:r>
       <w:r>
         <w:rPr>
-          <w:rFonts w:ascii="Times New Roman" w:hAnsi="Times New Roman"/>
           <w:sz w:val="24"/>
           <w:szCs w:val="24"/>
           <w:u w:val="single"/>
@@ -1410,7 +1399,6 @@
       </w:r>
       <w:r>
         <w:rPr>
-          <w:rFonts w:ascii="Times New Roman" w:hAnsi="Times New Roman"/>
           <w:sz w:val="24"/>
           <w:szCs w:val="24"/>
           <w:u w:val="single"/>
@@ -1419,7 +1407,6 @@
       </w:r>
       <w:r>
         <w:rPr>
-          <w:rFonts w:ascii="Times New Roman" w:hAnsi="Times New Roman"/>
           <w:sz w:val="24"/>
           <w:szCs w:val="24"/>
           <w:u w:val="single"/>
@@ -1429,7 +1416,6 @@
       </w:r>
       <w:r>
         <w:rPr>
-          <w:rFonts w:ascii="Times New Roman" w:hAnsi="Times New Roman"/>
           <w:sz w:val="24"/>
           <w:szCs w:val="24"/>
           <w:u w:val="single"/>
@@ -1454,20 +1440,18 @@
         <w:autoSpaceDE w:val="0"/>
         <w:autoSpaceDN w:val="0"/>
         <w:adjustRightInd w:val="0"/>
-        <w:spacing w:after="0" w:line="240" w:lineRule="auto"/>
+        <w:spacing w:after="0"/>
         <w:ind w:right="142"/>
         <w:jc w:val="both"/>
         <w:textAlignment w:val="baseline"/>
         <w:rPr>
-          <w:rFonts w:ascii="Times New Roman" w:hAnsi="Times New Roman"/>
-          <w:sz w:val="24"/>
-          <w:szCs w:val="24"/>
-          <w:u w:val="single"/>
-        </w:rPr>
-      </w:pPr>
-      <w:r>
-        <w:rPr>
-          <w:rFonts w:ascii="Times New Roman" w:hAnsi="Times New Roman"/>
+          <w:sz w:val="24"/>
+          <w:szCs w:val="24"/>
+          <w:u w:val="single"/>
+        </w:rPr>
+      </w:pPr>
+      <w:r>
+        <w:rPr>
           <w:sz w:val="24"/>
           <w:szCs w:val="24"/>
           <w:u w:val="single"/>
@@ -1476,7 +1460,6 @@
       </w:r>
       <w:r>
         <w:rPr>
-          <w:rFonts w:ascii="Times New Roman" w:hAnsi="Times New Roman"/>
           <w:sz w:val="24"/>
           <w:szCs w:val="24"/>
           <w:u w:val="single"/>
@@ -1486,7 +1469,6 @@
       </w:r>
       <w:r>
         <w:rPr>
-          <w:rFonts w:ascii="Times New Roman" w:hAnsi="Times New Roman"/>
           <w:sz w:val="24"/>
           <w:szCs w:val="24"/>
           <w:u w:val="single"/>
@@ -1508,12 +1490,11 @@
         <w:autoSpaceDE w:val="0"/>
         <w:autoSpaceDN w:val="0"/>
         <w:adjustRightInd w:val="0"/>
-        <w:spacing w:after="0" w:line="240" w:lineRule="auto"/>
+        <w:spacing w:after="0"/>
         <w:ind w:left="360" w:right="142"/>
         <w:jc w:val="both"/>
         <w:textAlignment w:val="baseline"/>
         <w:rPr>
-          <w:rFonts w:ascii="Times New Roman" w:hAnsi="Times New Roman"/>
           <w:sz w:val="24"/>
           <w:szCs w:val="24"/>
           <w:u w:val="single"/>
@@ -2646,6 +2627,151 @@
       </w:r>
     </w:p>
     <w:p>
+      <w:pPr>
+        <w:spacing w:after="160" w:line="259" w:lineRule="auto"/>
+        <w:ind w:firstLine="0"/>
+        <w:jc w:val="left"/>
+      </w:pPr>
+      <w:r>
+        <w:br w:type="page"/>
+      </w:r>
+    </w:p>
+    <w:p>
+      <w:pPr>
+        <w:pStyle w:val="1"/>
+      </w:pPr>
+      <w:r>
+        <w:lastRenderedPageBreak/>
+        <w:t>Терминология</w:t>
+      </w:r>
+    </w:p>
+    <w:p>
+      <w:r>
+        <w:rPr>
+          <w:b/>
+          <w:bCs/>
+        </w:rPr>
+        <w:t>Пользователь</w:t>
+      </w:r>
+      <w:r>
+        <w:t xml:space="preserve"> – </w:t>
+      </w:r>
+      <w:proofErr w:type="spellStart"/>
+      <w:r>
+        <w:t>телеграм</w:t>
+      </w:r>
+      <w:proofErr w:type="spellEnd"/>
+      <w:r>
+        <w:t xml:space="preserve"> аккаунт, с которого происходит взаимодействие с веб-приложением.</w:t>
+      </w:r>
+    </w:p>
+    <w:p>
+      <w:r>
+        <w:rPr>
+          <w:b/>
+          <w:bCs/>
+        </w:rPr>
+        <w:t>Аккаунт</w:t>
+      </w:r>
+      <w:r>
+        <w:t xml:space="preserve"> – </w:t>
+      </w:r>
+      <w:proofErr w:type="spellStart"/>
+      <w:r>
+        <w:t>телеграм</w:t>
+      </w:r>
+      <w:proofErr w:type="spellEnd"/>
+      <w:r>
+        <w:t xml:space="preserve"> аккаунт, с которым происходит взаимодействие.</w:t>
+      </w:r>
+    </w:p>
+    <w:p>
+      <w:r>
+        <w:rPr>
+          <w:b/>
+          <w:bCs/>
+        </w:rPr>
+        <w:t>Сервер</w:t>
+      </w:r>
+      <w:r>
+        <w:t xml:space="preserve"> – серверная часть приложения или </w:t>
+      </w:r>
+      <w:r>
+        <w:t>“</w:t>
+      </w:r>
+      <w:proofErr w:type="spellStart"/>
+      <w:r>
+        <w:t>бекэнд</w:t>
+      </w:r>
+      <w:proofErr w:type="spellEnd"/>
+      <w:r>
+        <w:t>”</w:t>
+      </w:r>
+      <w:r>
+        <w:t>.</w:t>
+      </w:r>
+    </w:p>
+    <w:p>
+      <w:r>
+        <w:rPr>
+          <w:b/>
+          <w:bCs/>
+        </w:rPr>
+        <w:t>Бот</w:t>
+      </w:r>
+      <w:r>
+        <w:t xml:space="preserve"> – </w:t>
+      </w:r>
+      <w:proofErr w:type="spellStart"/>
+      <w:r>
+        <w:t>телеграм</w:t>
+      </w:r>
+      <w:proofErr w:type="spellEnd"/>
+      <w:r>
+        <w:t xml:space="preserve"> </w:t>
+      </w:r>
+      <w:proofErr w:type="gramStart"/>
+      <w:r>
+        <w:t>бот</w:t>
+      </w:r>
+      <w:proofErr w:type="gramEnd"/>
+      <w:r>
+        <w:t xml:space="preserve"> с помощью которого пользователь будет открывать веб-приложение.</w:t>
+      </w:r>
+    </w:p>
+    <w:p>
+      <w:r>
+        <w:rPr>
+          <w:b/>
+          <w:bCs/>
+        </w:rPr>
+        <w:t>Логи</w:t>
+      </w:r>
+      <w:r>
+        <w:t xml:space="preserve"> – журнал</w:t>
+      </w:r>
+      <w:r>
+        <w:t>. Под журналом имеется в виду структура хранения записей в базе данных.</w:t>
+      </w:r>
+    </w:p>
+    <w:p>
+      <w:r>
+        <w:rPr>
+          <w:b/>
+          <w:bCs/>
+        </w:rPr>
+        <w:t>Лог</w:t>
+      </w:r>
+      <w:r>
+        <w:t xml:space="preserve"> – запись в журнале. Под записью имеется в виду строка в одной из таблиц базы данных.</w:t>
+      </w:r>
+    </w:p>
+    <w:p>
+      <w:pPr>
+        <w:spacing w:after="160" w:line="259" w:lineRule="auto"/>
+        <w:ind w:firstLine="0"/>
+        <w:jc w:val="left"/>
+      </w:pPr>
       <w:r>
         <w:br w:type="page"/>
       </w:r>
@@ -2664,6 +2790,350 @@
     </w:p>
     <w:p>
       <w:r>
+        <w:t xml:space="preserve">Разработать программный продукт интегрированный в мессенджер Телеграм по средствам </w:t>
+      </w:r>
+      <w:r>
+        <w:rPr>
+          <w:lang w:val="en-US"/>
+        </w:rPr>
+        <w:t>Telegram</w:t>
+      </w:r>
+      <w:r>
+        <w:t xml:space="preserve"> </w:t>
+      </w:r>
+      <w:r>
+        <w:rPr>
+          <w:lang w:val="en-US"/>
+        </w:rPr>
+        <w:t>API</w:t>
+      </w:r>
+      <w:r>
+        <w:t xml:space="preserve"> </w:t>
+      </w:r>
+      <w:r>
+        <w:t xml:space="preserve">и </w:t>
+      </w:r>
+      <w:r>
+        <w:rPr>
+          <w:lang w:val="en-US"/>
+        </w:rPr>
+        <w:t>Telegram</w:t>
+      </w:r>
+      <w:r>
+        <w:t xml:space="preserve"> </w:t>
+      </w:r>
+      <w:r>
+        <w:rPr>
+          <w:lang w:val="en-US"/>
+        </w:rPr>
+        <w:t>Bot</w:t>
+      </w:r>
+      <w:r>
+        <w:t xml:space="preserve"> </w:t>
+      </w:r>
+      <w:r>
+        <w:rPr>
+          <w:lang w:val="en-US"/>
+        </w:rPr>
+        <w:t>Api</w:t>
+      </w:r>
+      <w:r>
+        <w:t>.</w:t>
+      </w:r>
+      <w:r>
+        <w:t xml:space="preserve"> </w:t>
+      </w:r>
+    </w:p>
+    <w:p>
+      <w:pPr>
+        <w:pStyle w:val="a5"/>
+        <w:numPr>
+          <w:ilvl w:val="0"/>
+          <w:numId w:val="7"/>
+        </w:numPr>
+      </w:pPr>
+      <w:r>
+        <w:t xml:space="preserve">Создать </w:t>
+      </w:r>
+      <w:proofErr w:type="spellStart"/>
+      <w:r>
+        <w:t>телеграм</w:t>
+      </w:r>
+      <w:proofErr w:type="spellEnd"/>
+      <w:r>
+        <w:t xml:space="preserve"> бота.</w:t>
+      </w:r>
+    </w:p>
+    <w:p>
+      <w:r>
+        <w:t xml:space="preserve">Управление должно быть реализовано с использованием веб-приложения или </w:t>
+      </w:r>
+      <w:r>
+        <w:rPr>
+          <w:lang w:val="en-US"/>
+        </w:rPr>
+        <w:t>Web</w:t>
+      </w:r>
+      <w:r>
+        <w:t>-</w:t>
+      </w:r>
+      <w:r>
+        <w:rPr>
+          <w:lang w:val="en-US"/>
+        </w:rPr>
+        <w:t>App</w:t>
+      </w:r>
+      <w:r>
+        <w:t>.</w:t>
+      </w:r>
+      <w:r>
+        <w:t xml:space="preserve"> </w:t>
+      </w:r>
+      <w:r>
+        <w:t xml:space="preserve">Через это приложение можно будет ввести свои данные для входа в аккаунт </w:t>
+      </w:r>
+      <w:proofErr w:type="spellStart"/>
+      <w:r>
+        <w:t>телеграм</w:t>
+      </w:r>
+      <w:proofErr w:type="spellEnd"/>
+      <w:r>
+        <w:t xml:space="preserve"> </w:t>
+      </w:r>
+      <w:r>
+        <w:t>и отслеживать события</w:t>
+      </w:r>
+      <w:r>
+        <w:t>,</w:t>
+      </w:r>
+      <w:r>
+        <w:t xml:space="preserve"> происходящие на этом аккаунте через это веб-приложение. Один пользователь должен иметь возможность добавить несколько аккаунтов.</w:t>
+      </w:r>
+    </w:p>
+    <w:p>
+      <w:pPr>
+        <w:pStyle w:val="a5"/>
+        <w:numPr>
+          <w:ilvl w:val="0"/>
+          <w:numId w:val="7"/>
+        </w:numPr>
+      </w:pPr>
+      <w:r>
+        <w:t>Разработать веб-сайт для мобильного формата.</w:t>
+      </w:r>
+    </w:p>
+    <w:p>
+      <w:pPr>
+        <w:pStyle w:val="a5"/>
+        <w:numPr>
+          <w:ilvl w:val="0"/>
+          <w:numId w:val="7"/>
+        </w:numPr>
+      </w:pPr>
+      <w:r>
+        <w:t xml:space="preserve">Создать кнопку в </w:t>
+      </w:r>
+      <w:proofErr w:type="spellStart"/>
+      <w:r>
+        <w:t>телеграм</w:t>
+      </w:r>
+      <w:proofErr w:type="spellEnd"/>
+      <w:r>
+        <w:t xml:space="preserve"> боте для открытия сайта как веб-приложения внутри </w:t>
+      </w:r>
+      <w:proofErr w:type="spellStart"/>
+      <w:r>
+        <w:t>телеграм</w:t>
+      </w:r>
+      <w:proofErr w:type="spellEnd"/>
+      <w:r>
+        <w:t>.</w:t>
+      </w:r>
+    </w:p>
+    <w:p>
+      <w:r>
+        <w:t xml:space="preserve">Между пользователями должно быть разграничение прав. </w:t>
+      </w:r>
+    </w:p>
+    <w:p>
+      <w:pPr>
+        <w:pStyle w:val="a5"/>
+        <w:numPr>
+          <w:ilvl w:val="0"/>
+          <w:numId w:val="6"/>
+        </w:numPr>
+      </w:pPr>
+      <w:r>
+        <w:t>Реализовать передачу доступа к аккаунту другому пользователю.</w:t>
+      </w:r>
+      <w:r>
+        <w:t xml:space="preserve"> </w:t>
+      </w:r>
+    </w:p>
+    <w:p>
+      <w:pPr>
+        <w:pStyle w:val="a5"/>
+        <w:numPr>
+          <w:ilvl w:val="0"/>
+          <w:numId w:val="6"/>
+        </w:numPr>
+      </w:pPr>
+      <w:r>
+        <w:t>Реализовать белый и черный списки пользователей.</w:t>
+      </w:r>
+    </w:p>
+    <w:p>
+      <w:r>
+        <w:t xml:space="preserve">Сервер должен запускать сессии пользовательских аккаунтов и </w:t>
+      </w:r>
+      <w:proofErr w:type="spellStart"/>
+      <w:r>
+        <w:t>логировать</w:t>
+      </w:r>
+      <w:proofErr w:type="spellEnd"/>
+      <w:r>
+        <w:t xml:space="preserve"> (запоминать) события</w:t>
+      </w:r>
+      <w:r>
+        <w:t>,</w:t>
+      </w:r>
+      <w:r>
+        <w:t xml:space="preserve"> пришедшие на них. Логи </w:t>
+      </w:r>
+      <w:r>
+        <w:t xml:space="preserve">должны быть дополняемыми. </w:t>
+      </w:r>
+      <w:r>
+        <w:rPr>
+          <w:i/>
+          <w:iCs/>
+        </w:rPr>
+        <w:t>Пример: пришло со</w:t>
+      </w:r>
+      <w:r>
+        <w:rPr>
+          <w:i/>
+          <w:iCs/>
+        </w:rPr>
+        <w:t>о</w:t>
+      </w:r>
+      <w:r>
+        <w:rPr>
+          <w:i/>
+          <w:iCs/>
+        </w:rPr>
+        <w:t>бщение – лог; сообщение было отредактировано – новый лог со ссылкой на старый (родительский) лог.</w:t>
+      </w:r>
+    </w:p>
+    <w:p>
+      <w:pPr>
+        <w:pStyle w:val="a5"/>
+        <w:numPr>
+          <w:ilvl w:val="0"/>
+          <w:numId w:val="5"/>
+        </w:numPr>
+      </w:pPr>
+      <w:r>
+        <w:t>Разработать систему хранения событий.</w:t>
+      </w:r>
+    </w:p>
+    <w:p>
+      <w:pPr>
+        <w:pStyle w:val="a5"/>
+        <w:numPr>
+          <w:ilvl w:val="0"/>
+          <w:numId w:val="5"/>
+        </w:numPr>
+      </w:pPr>
+      <w:r>
+        <w:t>Написать приложение для логирования событий.</w:t>
+      </w:r>
+    </w:p>
+    <w:p>
+      <w:pPr>
+        <w:pStyle w:val="a5"/>
+        <w:numPr>
+          <w:ilvl w:val="0"/>
+          <w:numId w:val="5"/>
+        </w:numPr>
+      </w:pPr>
+      <w:r>
+        <w:t>Написать веб-сервер (</w:t>
+      </w:r>
+      <w:proofErr w:type="spellStart"/>
+      <w:r>
+        <w:t>бекэнд</w:t>
+      </w:r>
+      <w:proofErr w:type="spellEnd"/>
+      <w:r>
+        <w:t>) для предоставления информации (логов) для веб-приложения.</w:t>
+      </w:r>
+    </w:p>
+    <w:p>
+      <w:pPr>
+        <w:pStyle w:val="a5"/>
+        <w:numPr>
+          <w:ilvl w:val="0"/>
+          <w:numId w:val="5"/>
+        </w:numPr>
+      </w:pPr>
+      <w:r>
+        <w:t xml:space="preserve">Реализовать </w:t>
+      </w:r>
+      <w:r>
+        <w:t>поддержку</w:t>
+      </w:r>
+      <w:r>
+        <w:t xml:space="preserve"> изменения конфигурации</w:t>
+      </w:r>
+      <w:r>
+        <w:t xml:space="preserve"> «на горячую»</w:t>
+      </w:r>
+      <w:r>
+        <w:t xml:space="preserve"> через веб-приложени</w:t>
+      </w:r>
+      <w:r>
+        <w:t>е</w:t>
+      </w:r>
+      <w:r>
+        <w:t>.</w:t>
+      </w:r>
+      <w:r>
+        <w:t xml:space="preserve"> В конфигурацию входят: аккаунты для отслеживания, доступ к аккаунтам, изменение </w:t>
+      </w:r>
+      <w:proofErr w:type="spellStart"/>
+      <w:r>
+        <w:t>логируемых</w:t>
+      </w:r>
+      <w:proofErr w:type="spellEnd"/>
+      <w:r>
+        <w:t xml:space="preserve"> чатов. Должна быть возможность редактировать эти параметры без перезапуска приложения.</w:t>
+      </w:r>
+    </w:p>
+    <w:p>
+      <w:pPr>
+        <w:spacing w:after="160" w:line="259" w:lineRule="auto"/>
+        <w:ind w:firstLine="0"/>
+        <w:jc w:val="left"/>
+      </w:pPr>
+      <w:r>
+        <w:br w:type="page"/>
+      </w:r>
+    </w:p>
+    <w:p>
+      <w:pPr>
+        <w:rPr>
+          <w:lang w:val="en-US"/>
+        </w:rPr>
+      </w:pPr>
+    </w:p>
+    <w:p>
+      <w:pPr>
+        <w:rPr>
+          <w:lang w:val="en-US"/>
+        </w:rPr>
+      </w:pPr>
+      <w:r>
         <w:t xml:space="preserve">Серверное приложение должно быть разработано на платформе </w:t>
       </w:r>
       <w:r>
@@ -2725,10 +3195,43 @@
         <w:rPr>
           <w:lang w:val="en-US"/>
         </w:rPr>
-        <w:t>Telegram API</w:t>
+        <w:t>Telegram</w:t>
+      </w:r>
+      <w:r>
+        <w:t xml:space="preserve"> </w:t>
+      </w:r>
+      <w:r>
+        <w:rPr>
+          <w:lang w:val="en-US"/>
+        </w:rPr>
+        <w:t>API</w:t>
       </w:r>
       <w:r>
         <w:t xml:space="preserve">. </w:t>
+      </w:r>
+      <w:r>
+        <w:t>Для работы с базой данных будет использоваться</w:t>
+      </w:r>
+      <w:r>
+        <w:t xml:space="preserve"> </w:t>
+      </w:r>
+      <w:r>
+        <w:rPr>
+          <w:lang w:val="en-US"/>
+        </w:rPr>
+        <w:t>Entity</w:t>
+      </w:r>
+      <w:r>
+        <w:t xml:space="preserve"> </w:t>
+      </w:r>
+      <w:r>
+        <w:rPr>
+          <w:lang w:val="en-US"/>
+        </w:rPr>
+        <w:t>Framework</w:t>
+      </w:r>
+      <w:r>
+        <w:t xml:space="preserve">, позволяющий удобно работать с данными из БД в представлении обычных объектов классов. </w:t>
       </w:r>
     </w:p>
     <w:sectPr>
@@ -2744,6 +3247,119 @@
 <file path=word/numbering.xml><?xml version="1.0" encoding="utf-8"?>
 <w:numbering xmlns:wpc="http://schemas.microsoft.com/office/word/2010/wordprocessingCanvas" xmlns:cx="http://schemas.microsoft.com/office/drawing/2014/chartex" xmlns:cx1="http://schemas.microsoft.com/office/drawing/2015/9/8/chartex" xmlns:cx2="http://schemas.microsoft.com/office/drawing/2015/10/21/chartex" xmlns:cx3="http://schemas.microsoft.com/office/drawing/2016/5/9/chartex" xmlns:cx4="http://schemas.microsoft.com/office/drawing/2016/5/10/chartex" xmlns:cx5="http://schemas.microsoft.com/office/drawing/2016/5/11/chartex" xmlns:cx6="http://schemas.microsoft.com/office/drawing/2016/5/12/chartex" xmlns:cx7="http://schemas.microsoft.com/office/drawing/2016/5/13/chartex" xmlns:cx8="http://schemas.microsoft.com/office/drawing/2016/5/14/chartex" xmlns:mc="http://schemas.openxmlformats.org/markup-compatibility/2006" xmlns:aink="http://schemas.microsoft.com/office/drawing/2016/ink" xmlns:am3d="http://schemas.microsoft.com/office/drawing/2017/model3d" xmlns:o="urn:schemas-microsoft-com:office:office" xmlns:oel="http://schemas.microsoft.com/office/2019/extlst" xmlns:r="http://schemas.openxmlformats.org/officeDocument/2006/relationships" xmlns:m="http://schemas.openxmlformats.org/officeDocument/2006/math" xmlns:v="urn:schemas-microsoft-com:vml" xmlns:wp14="http://schemas.microsoft.com/office/word/2010/wordprocessingDrawing" xmlns:wp="http://schemas.openxmlformats.org/drawingml/2006/wordprocessingDrawing" xmlns:w10="urn:schemas-microsoft-com:office:word" xmlns:w="http://schemas.openxmlformats.org/wordprocessingml/2006/main" xmlns:w14="http://schemas.microsoft.com/office/word/2010/wordml" xmlns:w15="http://schemas.microsoft.com/office/word/2012/wordml" xmlns:w16cex="http://schemas.microsoft.com/office/word/2018/wordml/cex" xmlns:w16cid="http://schemas.microsoft.com/office/word/2016/wordml/cid" xmlns:w16="http://schemas.microsoft.com/office/word/2018/wordml" xmlns:w16du="http://schemas.microsoft.com/office/word/2023/wordml/word16du" xmlns:w16sdtdh="http://schemas.microsoft.com/office/word/2020/wordml/sdtdatahash" xmlns:w16se="http://schemas.microsoft.com/office/word/2015/wordml/symex" xmlns:wpg="http://schemas.microsoft.com/office/word/2010/wordprocessingGroup" xmlns:wpi="http://schemas.microsoft.com/office/word/2010/wordprocessingInk" xmlns:wne="http://schemas.microsoft.com/office/word/2006/wordml" xmlns:wps="http://schemas.microsoft.com/office/word/2010/wordprocessingShape" mc:Ignorable="w14 w15 w16se w16cid w16 w16cex w16sdtdh w16du wp14">
   <w:abstractNum w:abstractNumId="0" w15:restartNumberingAfterBreak="0">
+    <w:nsid w:val="0D325C33"/>
+    <w:multiLevelType w:val="hybridMultilevel"/>
+    <w:tmpl w:val="D4F43C2E"/>
+    <w:lvl w:ilvl="0" w:tplc="04190001">
+      <w:start w:val="1"/>
+      <w:numFmt w:val="bullet"/>
+      <w:lvlText w:val=""/>
+      <w:lvlJc w:val="left"/>
+      <w:pPr>
+        <w:ind w:left="1429" w:hanging="360"/>
+      </w:pPr>
+      <w:rPr>
+        <w:rFonts w:ascii="Symbol" w:hAnsi="Symbol" w:hint="default"/>
+      </w:rPr>
+    </w:lvl>
+    <w:lvl w:ilvl="1" w:tplc="04190003" w:tentative="1">
+      <w:start w:val="1"/>
+      <w:numFmt w:val="bullet"/>
+      <w:lvlText w:val="o"/>
+      <w:lvlJc w:val="left"/>
+      <w:pPr>
+        <w:ind w:left="2149" w:hanging="360"/>
+      </w:pPr>
+      <w:rPr>
+        <w:rFonts w:ascii="Courier New" w:hAnsi="Courier New" w:cs="Courier New" w:hint="default"/>
+      </w:rPr>
+    </w:lvl>
+    <w:lvl w:ilvl="2" w:tplc="04190005" w:tentative="1">
+      <w:start w:val="1"/>
+      <w:numFmt w:val="bullet"/>
+      <w:lvlText w:val=""/>
+      <w:lvlJc w:val="left"/>
+      <w:pPr>
+        <w:ind w:left="2869" w:hanging="360"/>
+      </w:pPr>
+      <w:rPr>
+        <w:rFonts w:ascii="Wingdings" w:hAnsi="Wingdings" w:hint="default"/>
+      </w:rPr>
+    </w:lvl>
+    <w:lvl w:ilvl="3" w:tplc="04190001" w:tentative="1">
+      <w:start w:val="1"/>
+      <w:numFmt w:val="bullet"/>
+      <w:lvlText w:val=""/>
+      <w:lvlJc w:val="left"/>
+      <w:pPr>
+        <w:ind w:left="3589" w:hanging="360"/>
+      </w:pPr>
+      <w:rPr>
+        <w:rFonts w:ascii="Symbol" w:hAnsi="Symbol" w:hint="default"/>
+      </w:rPr>
+    </w:lvl>
+    <w:lvl w:ilvl="4" w:tplc="04190003" w:tentative="1">
+      <w:start w:val="1"/>
+      <w:numFmt w:val="bullet"/>
+      <w:lvlText w:val="o"/>
+      <w:lvlJc w:val="left"/>
+      <w:pPr>
+        <w:ind w:left="4309" w:hanging="360"/>
+      </w:pPr>
+      <w:rPr>
+        <w:rFonts w:ascii="Courier New" w:hAnsi="Courier New" w:cs="Courier New" w:hint="default"/>
+      </w:rPr>
+    </w:lvl>
+    <w:lvl w:ilvl="5" w:tplc="04190005" w:tentative="1">
+      <w:start w:val="1"/>
+      <w:numFmt w:val="bullet"/>
+      <w:lvlText w:val=""/>
+      <w:lvlJc w:val="left"/>
+      <w:pPr>
+        <w:ind w:left="5029" w:hanging="360"/>
+      </w:pPr>
+      <w:rPr>
+        <w:rFonts w:ascii="Wingdings" w:hAnsi="Wingdings" w:hint="default"/>
+      </w:rPr>
+    </w:lvl>
+    <w:lvl w:ilvl="6" w:tplc="04190001" w:tentative="1">
+      <w:start w:val="1"/>
+      <w:numFmt w:val="bullet"/>
+      <w:lvlText w:val=""/>
+      <w:lvlJc w:val="left"/>
+      <w:pPr>
+        <w:ind w:left="5749" w:hanging="360"/>
+      </w:pPr>
+      <w:rPr>
+        <w:rFonts w:ascii="Symbol" w:hAnsi="Symbol" w:hint="default"/>
+      </w:rPr>
+    </w:lvl>
+    <w:lvl w:ilvl="7" w:tplc="04190003" w:tentative="1">
+      <w:start w:val="1"/>
+      <w:numFmt w:val="bullet"/>
+      <w:lvlText w:val="o"/>
+      <w:lvlJc w:val="left"/>
+      <w:pPr>
+        <w:ind w:left="6469" w:hanging="360"/>
+      </w:pPr>
+      <w:rPr>
+        <w:rFonts w:ascii="Courier New" w:hAnsi="Courier New" w:cs="Courier New" w:hint="default"/>
+      </w:rPr>
+    </w:lvl>
+    <w:lvl w:ilvl="8" w:tplc="04190005" w:tentative="1">
+      <w:start w:val="1"/>
+      <w:numFmt w:val="bullet"/>
+      <w:lvlText w:val=""/>
+      <w:lvlJc w:val="left"/>
+      <w:pPr>
+        <w:ind w:left="7189" w:hanging="360"/>
+      </w:pPr>
+      <w:rPr>
+        <w:rFonts w:ascii="Wingdings" w:hAnsi="Wingdings" w:hint="default"/>
+      </w:rPr>
+    </w:lvl>
+  </w:abstractNum>
+  <w:abstractNum w:abstractNumId="1" w15:restartNumberingAfterBreak="0">
     <w:nsid w:val="22D50D6A"/>
     <w:multiLevelType w:val="multilevel"/>
     <w:tmpl w:val="AB5EDA96"/>
@@ -2837,7 +3453,120 @@
       </w:pPr>
     </w:lvl>
   </w:abstractNum>
-  <w:abstractNum w:abstractNumId="1" w15:restartNumberingAfterBreak="0">
+  <w:abstractNum w:abstractNumId="2" w15:restartNumberingAfterBreak="0">
+    <w:nsid w:val="25CF3E29"/>
+    <w:multiLevelType w:val="hybridMultilevel"/>
+    <w:tmpl w:val="B3A426F8"/>
+    <w:lvl w:ilvl="0" w:tplc="04190001">
+      <w:start w:val="1"/>
+      <w:numFmt w:val="bullet"/>
+      <w:lvlText w:val=""/>
+      <w:lvlJc w:val="left"/>
+      <w:pPr>
+        <w:ind w:left="1429" w:hanging="360"/>
+      </w:pPr>
+      <w:rPr>
+        <w:rFonts w:ascii="Symbol" w:hAnsi="Symbol" w:hint="default"/>
+      </w:rPr>
+    </w:lvl>
+    <w:lvl w:ilvl="1" w:tplc="04190003" w:tentative="1">
+      <w:start w:val="1"/>
+      <w:numFmt w:val="bullet"/>
+      <w:lvlText w:val="o"/>
+      <w:lvlJc w:val="left"/>
+      <w:pPr>
+        <w:ind w:left="2149" w:hanging="360"/>
+      </w:pPr>
+      <w:rPr>
+        <w:rFonts w:ascii="Courier New" w:hAnsi="Courier New" w:cs="Courier New" w:hint="default"/>
+      </w:rPr>
+    </w:lvl>
+    <w:lvl w:ilvl="2" w:tplc="04190005" w:tentative="1">
+      <w:start w:val="1"/>
+      <w:numFmt w:val="bullet"/>
+      <w:lvlText w:val=""/>
+      <w:lvlJc w:val="left"/>
+      <w:pPr>
+        <w:ind w:left="2869" w:hanging="360"/>
+      </w:pPr>
+      <w:rPr>
+        <w:rFonts w:ascii="Wingdings" w:hAnsi="Wingdings" w:hint="default"/>
+      </w:rPr>
+    </w:lvl>
+    <w:lvl w:ilvl="3" w:tplc="04190001" w:tentative="1">
+      <w:start w:val="1"/>
+      <w:numFmt w:val="bullet"/>
+      <w:lvlText w:val=""/>
+      <w:lvlJc w:val="left"/>
+      <w:pPr>
+        <w:ind w:left="3589" w:hanging="360"/>
+      </w:pPr>
+      <w:rPr>
+        <w:rFonts w:ascii="Symbol" w:hAnsi="Symbol" w:hint="default"/>
+      </w:rPr>
+    </w:lvl>
+    <w:lvl w:ilvl="4" w:tplc="04190003" w:tentative="1">
+      <w:start w:val="1"/>
+      <w:numFmt w:val="bullet"/>
+      <w:lvlText w:val="o"/>
+      <w:lvlJc w:val="left"/>
+      <w:pPr>
+        <w:ind w:left="4309" w:hanging="360"/>
+      </w:pPr>
+      <w:rPr>
+        <w:rFonts w:ascii="Courier New" w:hAnsi="Courier New" w:cs="Courier New" w:hint="default"/>
+      </w:rPr>
+    </w:lvl>
+    <w:lvl w:ilvl="5" w:tplc="04190005" w:tentative="1">
+      <w:start w:val="1"/>
+      <w:numFmt w:val="bullet"/>
+      <w:lvlText w:val=""/>
+      <w:lvlJc w:val="left"/>
+      <w:pPr>
+        <w:ind w:left="5029" w:hanging="360"/>
+      </w:pPr>
+      <w:rPr>
+        <w:rFonts w:ascii="Wingdings" w:hAnsi="Wingdings" w:hint="default"/>
+      </w:rPr>
+    </w:lvl>
+    <w:lvl w:ilvl="6" w:tplc="04190001" w:tentative="1">
+      <w:start w:val="1"/>
+      <w:numFmt w:val="bullet"/>
+      <w:lvlText w:val=""/>
+      <w:lvlJc w:val="left"/>
+      <w:pPr>
+        <w:ind w:left="5749" w:hanging="360"/>
+      </w:pPr>
+      <w:rPr>
+        <w:rFonts w:ascii="Symbol" w:hAnsi="Symbol" w:hint="default"/>
+      </w:rPr>
+    </w:lvl>
+    <w:lvl w:ilvl="7" w:tplc="04190003" w:tentative="1">
+      <w:start w:val="1"/>
+      <w:numFmt w:val="bullet"/>
+      <w:lvlText w:val="o"/>
+      <w:lvlJc w:val="left"/>
+      <w:pPr>
+        <w:ind w:left="6469" w:hanging="360"/>
+      </w:pPr>
+      <w:rPr>
+        <w:rFonts w:ascii="Courier New" w:hAnsi="Courier New" w:cs="Courier New" w:hint="default"/>
+      </w:rPr>
+    </w:lvl>
+    <w:lvl w:ilvl="8" w:tplc="04190005" w:tentative="1">
+      <w:start w:val="1"/>
+      <w:numFmt w:val="bullet"/>
+      <w:lvlText w:val=""/>
+      <w:lvlJc w:val="left"/>
+      <w:pPr>
+        <w:ind w:left="7189" w:hanging="360"/>
+      </w:pPr>
+      <w:rPr>
+        <w:rFonts w:ascii="Wingdings" w:hAnsi="Wingdings" w:hint="default"/>
+      </w:rPr>
+    </w:lvl>
+  </w:abstractNum>
+  <w:abstractNum w:abstractNumId="3" w15:restartNumberingAfterBreak="0">
     <w:nsid w:val="4C791492"/>
     <w:multiLevelType w:val="hybridMultilevel"/>
     <w:tmpl w:val="E5E2ABB8"/>
@@ -2923,8 +3652,121 @@
       </w:pPr>
     </w:lvl>
   </w:abstractNum>
+  <w:abstractNum w:abstractNumId="4" w15:restartNumberingAfterBreak="0">
+    <w:nsid w:val="5A553424"/>
+    <w:multiLevelType w:val="hybridMultilevel"/>
+    <w:tmpl w:val="6B1A3AC0"/>
+    <w:lvl w:ilvl="0" w:tplc="04190001">
+      <w:start w:val="1"/>
+      <w:numFmt w:val="bullet"/>
+      <w:lvlText w:val=""/>
+      <w:lvlJc w:val="left"/>
+      <w:pPr>
+        <w:ind w:left="1429" w:hanging="360"/>
+      </w:pPr>
+      <w:rPr>
+        <w:rFonts w:ascii="Symbol" w:hAnsi="Symbol" w:hint="default"/>
+      </w:rPr>
+    </w:lvl>
+    <w:lvl w:ilvl="1" w:tplc="04190003" w:tentative="1">
+      <w:start w:val="1"/>
+      <w:numFmt w:val="bullet"/>
+      <w:lvlText w:val="o"/>
+      <w:lvlJc w:val="left"/>
+      <w:pPr>
+        <w:ind w:left="2149" w:hanging="360"/>
+      </w:pPr>
+      <w:rPr>
+        <w:rFonts w:ascii="Courier New" w:hAnsi="Courier New" w:cs="Courier New" w:hint="default"/>
+      </w:rPr>
+    </w:lvl>
+    <w:lvl w:ilvl="2" w:tplc="04190005" w:tentative="1">
+      <w:start w:val="1"/>
+      <w:numFmt w:val="bullet"/>
+      <w:lvlText w:val=""/>
+      <w:lvlJc w:val="left"/>
+      <w:pPr>
+        <w:ind w:left="2869" w:hanging="360"/>
+      </w:pPr>
+      <w:rPr>
+        <w:rFonts w:ascii="Wingdings" w:hAnsi="Wingdings" w:hint="default"/>
+      </w:rPr>
+    </w:lvl>
+    <w:lvl w:ilvl="3" w:tplc="04190001" w:tentative="1">
+      <w:start w:val="1"/>
+      <w:numFmt w:val="bullet"/>
+      <w:lvlText w:val=""/>
+      <w:lvlJc w:val="left"/>
+      <w:pPr>
+        <w:ind w:left="3589" w:hanging="360"/>
+      </w:pPr>
+      <w:rPr>
+        <w:rFonts w:ascii="Symbol" w:hAnsi="Symbol" w:hint="default"/>
+      </w:rPr>
+    </w:lvl>
+    <w:lvl w:ilvl="4" w:tplc="04190003" w:tentative="1">
+      <w:start w:val="1"/>
+      <w:numFmt w:val="bullet"/>
+      <w:lvlText w:val="o"/>
+      <w:lvlJc w:val="left"/>
+      <w:pPr>
+        <w:ind w:left="4309" w:hanging="360"/>
+      </w:pPr>
+      <w:rPr>
+        <w:rFonts w:ascii="Courier New" w:hAnsi="Courier New" w:cs="Courier New" w:hint="default"/>
+      </w:rPr>
+    </w:lvl>
+    <w:lvl w:ilvl="5" w:tplc="04190005" w:tentative="1">
+      <w:start w:val="1"/>
+      <w:numFmt w:val="bullet"/>
+      <w:lvlText w:val=""/>
+      <w:lvlJc w:val="left"/>
+      <w:pPr>
+        <w:ind w:left="5029" w:hanging="360"/>
+      </w:pPr>
+      <w:rPr>
+        <w:rFonts w:ascii="Wingdings" w:hAnsi="Wingdings" w:hint="default"/>
+      </w:rPr>
+    </w:lvl>
+    <w:lvl w:ilvl="6" w:tplc="04190001" w:tentative="1">
+      <w:start w:val="1"/>
+      <w:numFmt w:val="bullet"/>
+      <w:lvlText w:val=""/>
+      <w:lvlJc w:val="left"/>
+      <w:pPr>
+        <w:ind w:left="5749" w:hanging="360"/>
+      </w:pPr>
+      <w:rPr>
+        <w:rFonts w:ascii="Symbol" w:hAnsi="Symbol" w:hint="default"/>
+      </w:rPr>
+    </w:lvl>
+    <w:lvl w:ilvl="7" w:tplc="04190003" w:tentative="1">
+      <w:start w:val="1"/>
+      <w:numFmt w:val="bullet"/>
+      <w:lvlText w:val="o"/>
+      <w:lvlJc w:val="left"/>
+      <w:pPr>
+        <w:ind w:left="6469" w:hanging="360"/>
+      </w:pPr>
+      <w:rPr>
+        <w:rFonts w:ascii="Courier New" w:hAnsi="Courier New" w:cs="Courier New" w:hint="default"/>
+      </w:rPr>
+    </w:lvl>
+    <w:lvl w:ilvl="8" w:tplc="04190005" w:tentative="1">
+      <w:start w:val="1"/>
+      <w:numFmt w:val="bullet"/>
+      <w:lvlText w:val=""/>
+      <w:lvlJc w:val="left"/>
+      <w:pPr>
+        <w:ind w:left="7189" w:hanging="360"/>
+      </w:pPr>
+      <w:rPr>
+        <w:rFonts w:ascii="Wingdings" w:hAnsi="Wingdings" w:hint="default"/>
+      </w:rPr>
+    </w:lvl>
+  </w:abstractNum>
   <w:num w:numId="1" w16cid:durableId="724597185">
-    <w:abstractNumId w:val="0"/>
+    <w:abstractNumId w:val="1"/>
     <w:lvlOverride w:ilvl="0">
       <w:startOverride w:val="1"/>
     </w:lvlOverride>
@@ -2954,7 +3796,7 @@
     </w:lvlOverride>
   </w:num>
   <w:num w:numId="2" w16cid:durableId="335502763">
-    <w:abstractNumId w:val="1"/>
+    <w:abstractNumId w:val="3"/>
     <w:lvlOverride w:ilvl="0">
       <w:startOverride w:val="1"/>
     </w:lvlOverride>
@@ -2984,10 +3826,19 @@
     </w:lvlOverride>
   </w:num>
   <w:num w:numId="3" w16cid:durableId="1595474344">
+    <w:abstractNumId w:val="1"/>
+  </w:num>
+  <w:num w:numId="4" w16cid:durableId="676269787">
+    <w:abstractNumId w:val="3"/>
+  </w:num>
+  <w:num w:numId="5" w16cid:durableId="1591739138">
     <w:abstractNumId w:val="0"/>
   </w:num>
-  <w:num w:numId="4" w16cid:durableId="676269787">
-    <w:abstractNumId w:val="1"/>
+  <w:num w:numId="6" w16cid:durableId="872688766">
+    <w:abstractNumId w:val="2"/>
+  </w:num>
+  <w:num w:numId="7" w16cid:durableId="1333025643">
+    <w:abstractNumId w:val="4"/>
   </w:num>
 </w:numbering>
 </file>
@@ -3428,7 +4279,6 @@
   <w:style w:type="character" w:default="1" w:styleId="a0">
     <w:name w:val="Default Paragraph Font"/>
     <w:uiPriority w:val="1"/>
-    <w:semiHidden/>
     <w:unhideWhenUsed/>
   </w:style>
   <w:style w:type="table" w:default="1" w:styleId="a1">
@@ -3501,17 +4351,15 @@
     <w:basedOn w:val="a"/>
     <w:uiPriority w:val="34"/>
     <w:qFormat/>
-    <w:rsid w:val="00A02F59"/>
+    <w:rsid w:val="003D7D65"/>
     <w:pPr>
-      <w:spacing w:after="200" w:line="276" w:lineRule="auto"/>
+      <w:spacing w:after="200"/>
       <w:ind w:left="720" w:firstLine="0"/>
       <w:contextualSpacing/>
       <w:jc w:val="left"/>
     </w:pPr>
     <w:rPr>
-      <w:rFonts w:asciiTheme="minorHAnsi" w:hAnsiTheme="minorHAnsi"/>
       <w:kern w:val="0"/>
-      <w:sz w:val="22"/>
       <w14:ligatures w14:val="none"/>
     </w:rPr>
   </w:style>

</xml_diff>

<commit_message>
add: login in new account
</commit_message>
<xml_diff>
--- a/Docs/Курсач.docx
+++ b/Docs/Курсач.docx
@@ -1,6 +1,6 @@
 
 <file path=word/document.xml><?xml version="1.0" encoding="utf-8"?>
-<w:document xmlns:wpc="http://schemas.microsoft.com/office/word/2010/wordprocessingCanvas" xmlns:cx="http://schemas.microsoft.com/office/drawing/2014/chartex" xmlns:cx1="http://schemas.microsoft.com/office/drawing/2015/9/8/chartex" xmlns:cx2="http://schemas.microsoft.com/office/drawing/2015/10/21/chartex" xmlns:cx3="http://schemas.microsoft.com/office/drawing/2016/5/9/chartex" xmlns:cx4="http://schemas.microsoft.com/office/drawing/2016/5/10/chartex" xmlns:cx5="http://schemas.microsoft.com/office/drawing/2016/5/11/chartex" xmlns:cx6="http://schemas.microsoft.com/office/drawing/2016/5/12/chartex" xmlns:cx7="http://schemas.microsoft.com/office/drawing/2016/5/13/chartex" xmlns:cx8="http://schemas.microsoft.com/office/drawing/2016/5/14/chartex" xmlns:mc="http://schemas.openxmlformats.org/markup-compatibility/2006" xmlns:aink="http://schemas.microsoft.com/office/drawing/2016/ink" xmlns:am3d="http://schemas.microsoft.com/office/drawing/2017/model3d" xmlns:o="urn:schemas-microsoft-com:office:office" xmlns:oel="http://schemas.microsoft.com/office/2019/extlst" xmlns:r="http://schemas.openxmlformats.org/officeDocument/2006/relationships" xmlns:m="http://schemas.openxmlformats.org/officeDocument/2006/math" xmlns:v="urn:schemas-microsoft-com:vml" xmlns:wp14="http://schemas.microsoft.com/office/word/2010/wordprocessingDrawing" xmlns:wp="http://schemas.openxmlformats.org/drawingml/2006/wordprocessingDrawing" xmlns:w10="urn:schemas-microsoft-com:office:word" xmlns:w="http://schemas.openxmlformats.org/wordprocessingml/2006/main" xmlns:w14="http://schemas.microsoft.com/office/word/2010/wordml" xmlns:w15="http://schemas.microsoft.com/office/word/2012/wordml" xmlns:w16cex="http://schemas.microsoft.com/office/word/2018/wordml/cex" xmlns:w16cid="http://schemas.microsoft.com/office/word/2016/wordml/cid" xmlns:w16="http://schemas.microsoft.com/office/word/2018/wordml" xmlns:w16du="http://schemas.microsoft.com/office/word/2023/wordml/word16du" xmlns:w16sdtdh="http://schemas.microsoft.com/office/word/2020/wordml/sdtdatahash" xmlns:w16se="http://schemas.microsoft.com/office/word/2015/wordml/symex" xmlns:wpg="http://schemas.microsoft.com/office/word/2010/wordprocessingGroup" xmlns:wpi="http://schemas.microsoft.com/office/word/2010/wordprocessingInk" xmlns:wne="http://schemas.microsoft.com/office/word/2006/wordml" xmlns:wps="http://schemas.microsoft.com/office/word/2010/wordprocessingShape" mc:Ignorable="w14 w15 w16se w16cid w16 w16cex w16sdtdh w16du wp14">
+<w:document xmlns:wpc="http://schemas.microsoft.com/office/word/2010/wordprocessingCanvas" xmlns:cx="http://schemas.microsoft.com/office/drawing/2014/chartex" xmlns:cx1="http://schemas.microsoft.com/office/drawing/2015/9/8/chartex" xmlns:cx2="http://schemas.microsoft.com/office/drawing/2015/10/21/chartex" xmlns:cx3="http://schemas.microsoft.com/office/drawing/2016/5/9/chartex" xmlns:cx4="http://schemas.microsoft.com/office/drawing/2016/5/10/chartex" xmlns:cx5="http://schemas.microsoft.com/office/drawing/2016/5/11/chartex" xmlns:cx6="http://schemas.microsoft.com/office/drawing/2016/5/12/chartex" xmlns:cx7="http://schemas.microsoft.com/office/drawing/2016/5/13/chartex" xmlns:cx8="http://schemas.microsoft.com/office/drawing/2016/5/14/chartex" xmlns:mc="http://schemas.openxmlformats.org/markup-compatibility/2006" xmlns:aink="http://schemas.microsoft.com/office/drawing/2016/ink" xmlns:am3d="http://schemas.microsoft.com/office/drawing/2017/model3d" xmlns:o="urn:schemas-microsoft-com:office:office" xmlns:oel="http://schemas.microsoft.com/office/2019/extlst" xmlns:r="http://schemas.openxmlformats.org/officeDocument/2006/relationships" xmlns:m="http://schemas.openxmlformats.org/officeDocument/2006/math" xmlns:v="urn:schemas-microsoft-com:vml" xmlns:wp14="http://schemas.microsoft.com/office/word/2010/wordprocessingDrawing" xmlns:wp="http://schemas.openxmlformats.org/drawingml/2006/wordprocessingDrawing" xmlns:w10="urn:schemas-microsoft-com:office:word" xmlns:w="http://schemas.openxmlformats.org/wordprocessingml/2006/main" xmlns:w14="http://schemas.microsoft.com/office/word/2010/wordml" xmlns:w15="http://schemas.microsoft.com/office/word/2012/wordml" xmlns:w16cex="http://schemas.microsoft.com/office/word/2018/wordml/cex" xmlns:w16cid="http://schemas.microsoft.com/office/word/2016/wordml/cid" xmlns:w16="http://schemas.microsoft.com/office/word/2018/wordml" xmlns:w16du="http://schemas.microsoft.com/office/word/2023/wordml/word16du" xmlns:w16sdtdh="http://schemas.microsoft.com/office/word/2020/wordml/sdtdatahash" xmlns:w16sdtfl="http://schemas.microsoft.com/office/word/2024/wordml/sdtformatlock" xmlns:w16se="http://schemas.microsoft.com/office/word/2015/wordml/symex" xmlns:wpg="http://schemas.microsoft.com/office/word/2010/wordprocessingGroup" xmlns:wpi="http://schemas.microsoft.com/office/word/2010/wordprocessingInk" xmlns:wne="http://schemas.microsoft.com/office/word/2006/wordml" xmlns:wps="http://schemas.microsoft.com/office/word/2010/wordprocessingShape" mc:Ignorable="w14 w15 w16se w16cid w16 w16cex w16sdtdh w16sdtfl w16du wp14">
   <w:body>
     <w:p>
       <w:pPr>
@@ -84,7 +84,22 @@
           <w:u w:val="single"/>
         </w:rPr>
         <w:tab/>
-        <w:t>Кафедра компьютерной безопасности и математического</w:t>
+      </w:r>
+      <w:proofErr w:type="spellStart"/>
+      <w:r>
+        <w:rPr>
+          <w:szCs w:val="28"/>
+          <w:u w:val="single"/>
+        </w:rPr>
+        <w:t>Кафедра</w:t>
+      </w:r>
+      <w:proofErr w:type="spellEnd"/>
+      <w:r>
+        <w:rPr>
+          <w:szCs w:val="28"/>
+          <w:u w:val="single"/>
+        </w:rPr>
+        <w:t xml:space="preserve"> компьютерной безопасности и математического</w:t>
       </w:r>
       <w:r>
         <w:rPr>
@@ -2921,13 +2936,7 @@
     </w:p>
     <w:p>
       <w:r>
-        <w:t>Авторизация и аутентификация</w:t>
-      </w:r>
-      <w:r>
-        <w:t xml:space="preserve">. </w:t>
-      </w:r>
-      <w:r>
-        <w:t>Определять от какого пользователя пришёл запрос и проверять не самозванец ли этот пользователь.</w:t>
+        <w:t>Авторизация и аутентификация. Определять от какого пользователя пришёл запрос и проверять не самозванец ли этот пользователь.</w:t>
       </w:r>
     </w:p>
     <w:p>
@@ -2988,7 +2997,15 @@
     </w:p>
     <w:p>
       <w:r>
-        <w:t>Сервер должен запускать сессии пользовательских аккаунтов и логировать (запоминать) события</w:t>
+        <w:t xml:space="preserve">Сервер должен запускать сессии пользовательских аккаунтов и </w:t>
+      </w:r>
+      <w:proofErr w:type="spellStart"/>
+      <w:r>
+        <w:t>логировать</w:t>
+      </w:r>
+      <w:proofErr w:type="spellEnd"/>
+      <w:r>
+        <w:t xml:space="preserve"> (запоминать) события</w:t>
       </w:r>
       <w:r>
         <w:t>,</w:t>
@@ -3099,7 +3116,15 @@
         <w:t>.</w:t>
       </w:r>
       <w:r>
-        <w:t xml:space="preserve"> В конфигурацию входят: аккаунты для отслеживания, доступ к аккаунтам, изменение логируемых чатов. Должна быть возможность редактировать эти параметры без перезапуска приложения.</w:t>
+        <w:t xml:space="preserve"> В конфигурацию входят: аккаунты для отслеживания, доступ к аккаунтам, изменение </w:t>
+      </w:r>
+      <w:proofErr w:type="spellStart"/>
+      <w:r>
+        <w:t>логируемых</w:t>
+      </w:r>
+      <w:proofErr w:type="spellEnd"/>
+      <w:r>
+        <w:t xml:space="preserve"> чатов. Должна быть возможность редактировать эти параметры без перезапуска приложения.</w:t>
       </w:r>
     </w:p>
     <w:p>
@@ -3166,12 +3191,14 @@
       <w:r>
         <w:t xml:space="preserve"> аккаунта будет использоваться библиотека </w:t>
       </w:r>
+      <w:proofErr w:type="spellStart"/>
       <w:r>
         <w:rPr>
           <w:lang w:val="en-US"/>
         </w:rPr>
         <w:t>WTelegram</w:t>
       </w:r>
+      <w:proofErr w:type="spellEnd"/>
       <w:r>
         <w:t xml:space="preserve"> для </w:t>
       </w:r>
@@ -3456,6 +3483,7 @@
       <w:r>
         <w:t xml:space="preserve">Звучит довольно просто, но как этим пользоваться? В подключаемой библиотеке есть поле </w:t>
       </w:r>
+      <w:proofErr w:type="spellStart"/>
       <w:r>
         <w:rPr>
           <w:i/>
@@ -3464,9 +3492,11 @@
         </w:rPr>
         <w:t>initData</w:t>
       </w:r>
+      <w:proofErr w:type="spellEnd"/>
       <w:r>
         <w:t xml:space="preserve">. Это поле храни строку с данными о пользователе, откуда и когда он открыл веб-приложение и хеш этой </w:t>
       </w:r>
+      <w:proofErr w:type="spellStart"/>
       <w:r>
         <w:rPr>
           <w:i/>
@@ -3475,6 +3505,7 @@
         </w:rPr>
         <w:t>initData</w:t>
       </w:r>
+      <w:proofErr w:type="spellEnd"/>
       <w:r>
         <w:t>.</w:t>
       </w:r>
@@ -3504,6 +3535,7 @@
       <w:r>
         <w:t xml:space="preserve">кенд </w:t>
       </w:r>
+      <w:proofErr w:type="spellStart"/>
       <w:r>
         <w:rPr>
           <w:i/>
@@ -3512,6 +3544,7 @@
         </w:rPr>
         <w:t>initData</w:t>
       </w:r>
+      <w:proofErr w:type="spellEnd"/>
       <w:r>
         <w:t>, нужно выполнить следующие шаги:</w:t>
       </w:r>
@@ -3551,12 +3584,14 @@
       <w:r>
         <w:t>_</w:t>
       </w:r>
+      <w:proofErr w:type="spellStart"/>
       <w:r>
         <w:rPr>
           <w:lang w:val="en-US"/>
         </w:rPr>
         <w:t>stirng</w:t>
       </w:r>
+      <w:proofErr w:type="spellEnd"/>
       <w:r>
         <w:t xml:space="preserve"> </w:t>
       </w:r>
@@ -3709,6 +3744,7 @@
       <w:r>
         <w:t xml:space="preserve">Получить хеш для </w:t>
       </w:r>
+      <w:proofErr w:type="spellStart"/>
       <w:r>
         <w:rPr>
           <w:i/>
@@ -3717,6 +3753,7 @@
         </w:rPr>
         <w:t>secretKey</w:t>
       </w:r>
+      <w:proofErr w:type="spellEnd"/>
       <w:r>
         <w:t xml:space="preserve"> по алгоритму </w:t>
       </w:r>
@@ -3817,15 +3854,18 @@
       <w:r>
         <w:t xml:space="preserve">, где ключ это </w:t>
       </w:r>
+      <w:proofErr w:type="spellStart"/>
       <w:r>
         <w:rPr>
           <w:lang w:val="en-US"/>
         </w:rPr>
         <w:t>secretKey</w:t>
       </w:r>
+      <w:proofErr w:type="spellEnd"/>
       <w:r>
         <w:t xml:space="preserve">, а данные это </w:t>
       </w:r>
+      <w:proofErr w:type="spellStart"/>
       <w:r>
         <w:rPr>
           <w:lang w:val="en-US"/>
@@ -3856,20 +3896,16 @@
         </w:rPr>
         <w:t>tring</w:t>
       </w:r>
+      <w:proofErr w:type="spellEnd"/>
       <w:r>
         <w:t>.</w:t>
       </w:r>
     </w:p>
     <w:p>
-      <w:pPr>
-        <w:rPr>
-          <w:rStyle w:val="20"/>
-          <w:b w:val="0"/>
-        </w:rPr>
-      </w:pPr>
       <w:r>
         <w:t xml:space="preserve">Финальный хеш нужно сравнить с тем, что находится в полученной </w:t>
       </w:r>
+      <w:proofErr w:type="spellStart"/>
       <w:r>
         <w:rPr>
           <w:i/>
@@ -3878,6 +3914,7 @@
         </w:rPr>
         <w:t>initData</w:t>
       </w:r>
+      <w:proofErr w:type="spellEnd"/>
       <w:r>
         <w:t>.</w:t>
       </w:r>
@@ -3893,6 +3930,7 @@
       <w:r>
         <w:t xml:space="preserve"> этих хешей, отбрасываем запрос с этой </w:t>
       </w:r>
+      <w:proofErr w:type="spellStart"/>
       <w:r>
         <w:rPr>
           <w:i/>
@@ -3901,6 +3939,7 @@
         </w:rPr>
         <w:t>initData</w:t>
       </w:r>
+      <w:proofErr w:type="spellEnd"/>
       <w:r>
         <w:t>.</w:t>
       </w:r>
@@ -3910,84 +3949,89 @@
         <w:pStyle w:val="2"/>
       </w:pPr>
       <w:r>
-        <w:t>Авторизация и аутентификация</w:t>
+        <w:t xml:space="preserve">Авторизация и аутентификация </w:t>
+      </w:r>
+    </w:p>
+    <w:p>
+      <w:r>
+        <w:t xml:space="preserve">Авторизация будет осуществляться по заголовку </w:t>
+      </w:r>
+      <w:proofErr w:type="spellStart"/>
+      <w:r>
+        <w:t>userId</w:t>
+      </w:r>
+      <w:proofErr w:type="spellEnd"/>
+      <w:r>
+        <w:t xml:space="preserve"> в запросе к серверу, а аутентификация в свою очередь по подписи пакета.</w:t>
+      </w:r>
+    </w:p>
+    <w:p>
+      <w:r>
+        <w:t xml:space="preserve">Схема такая: при открытии веб-приложения, первым запросом отправляется </w:t>
+      </w:r>
+      <w:r>
+        <w:rPr>
+          <w:lang w:val="en-US"/>
+        </w:rPr>
+        <w:t>auth</w:t>
+      </w:r>
+      <w:r>
+        <w:t>/</w:t>
+      </w:r>
+      <w:proofErr w:type="spellStart"/>
+      <w:r>
+        <w:rPr>
+          <w:lang w:val="en-US"/>
+        </w:rPr>
+        <w:t>logIn</w:t>
+      </w:r>
+      <w:proofErr w:type="spellEnd"/>
+      <w:r>
+        <w:t xml:space="preserve"> с данными</w:t>
       </w:r>
       <w:r>
         <w:t xml:space="preserve"> </w:t>
       </w:r>
-    </w:p>
-    <w:p>
-      <w:r>
-        <w:t xml:space="preserve">Авторизация будет осуществляться по заголовку </w:t>
-      </w:r>
-      <w:r>
+      <w:proofErr w:type="spellStart"/>
+      <w:r>
+        <w:rPr>
+          <w:lang w:val="en-US"/>
+        </w:rPr>
+        <w:t>initData</w:t>
+      </w:r>
+      <w:proofErr w:type="spellEnd"/>
+      <w:r>
+        <w:t>.</w:t>
+      </w:r>
+      <w:r>
+        <w:t xml:space="preserve"> </w:t>
+      </w:r>
+      <w:r>
+        <w:t>Важно,</w:t>
+      </w:r>
+      <w:r>
+        <w:t xml:space="preserve"> что в за</w:t>
+      </w:r>
+      <w:r>
+        <w:t>г</w:t>
+      </w:r>
+      <w:r>
+        <w:t>о</w:t>
+      </w:r>
+      <w:r>
+        <w:t>л</w:t>
+      </w:r>
+      <w:r>
+        <w:t xml:space="preserve">овках должно присутствовать </w:t>
+      </w:r>
+      <w:proofErr w:type="spellStart"/>
+      <w:r>
+        <w:rPr>
+          <w:lang w:val="en-US"/>
+        </w:rPr>
         <w:t>userId</w:t>
       </w:r>
-      <w:r>
-        <w:t xml:space="preserve"> в запросе к серверу, а аутентификация в свою очередь по подписи пакета.</w:t>
-      </w:r>
-    </w:p>
-    <w:p>
-      <w:r>
-        <w:t xml:space="preserve">Схема такая: при открытии веб-приложения, первым запросом отправляется </w:t>
-      </w:r>
-      <w:r>
-        <w:rPr>
-          <w:lang w:val="en-US"/>
-        </w:rPr>
-        <w:t>auth</w:t>
-      </w:r>
-      <w:r>
-        <w:t>/</w:t>
-      </w:r>
-      <w:r>
-        <w:rPr>
-          <w:lang w:val="en-US"/>
-        </w:rPr>
-        <w:t>logIn</w:t>
-      </w:r>
-      <w:r>
-        <w:t xml:space="preserve"> с данными</w:t>
-      </w:r>
-      <w:r>
-        <w:t xml:space="preserve"> </w:t>
-      </w:r>
-      <w:r>
-        <w:rPr>
-          <w:lang w:val="en-US"/>
-        </w:rPr>
-        <w:t>initData</w:t>
-      </w:r>
-      <w:r>
-        <w:t>.</w:t>
-      </w:r>
-      <w:r>
-        <w:t xml:space="preserve"> </w:t>
-      </w:r>
-      <w:r>
-        <w:t>Важно,</w:t>
-      </w:r>
-      <w:r>
-        <w:t xml:space="preserve"> что в за</w:t>
-      </w:r>
-      <w:r>
-        <w:t>г</w:t>
-      </w:r>
-      <w:r>
-        <w:t>о</w:t>
-      </w:r>
-      <w:r>
-        <w:t>л</w:t>
-      </w:r>
-      <w:r>
-        <w:t xml:space="preserve">овках должно присутствовать </w:t>
-      </w:r>
-      <w:r>
-        <w:rPr>
-          <w:lang w:val="en-US"/>
-        </w:rPr>
-        <w:t>userId</w:t>
-      </w:r>
+      <w:proofErr w:type="spellEnd"/>
       <w:r>
         <w:t>: -1</w:t>
       </w:r>
@@ -4000,12 +4044,14 @@
       <w:r>
         <w:t xml:space="preserve">строковое поле </w:t>
       </w:r>
+      <w:proofErr w:type="spellStart"/>
       <w:r>
         <w:rPr>
           <w:lang w:val="en-US"/>
         </w:rPr>
         <w:t>sessionCode</w:t>
       </w:r>
+      <w:proofErr w:type="spellEnd"/>
       <w:r>
         <w:t xml:space="preserve"> </w:t>
       </w:r>
@@ -4040,30 +4086,36 @@
       <w:r>
         <w:t xml:space="preserve">и будет тот самый </w:t>
       </w:r>
+      <w:proofErr w:type="spellStart"/>
       <w:r>
         <w:rPr>
           <w:lang w:val="en-US"/>
         </w:rPr>
         <w:t>userId</w:t>
       </w:r>
+      <w:proofErr w:type="spellEnd"/>
       <w:r>
         <w:t xml:space="preserve">, взятый в свою очередь из отправленной </w:t>
       </w:r>
+      <w:proofErr w:type="spellStart"/>
       <w:r>
         <w:rPr>
           <w:lang w:val="en-US"/>
         </w:rPr>
         <w:t>initData</w:t>
       </w:r>
+      <w:proofErr w:type="spellEnd"/>
       <w:r>
         <w:t xml:space="preserve">. Следующие запросы должны содержать в заголовках </w:t>
       </w:r>
+      <w:proofErr w:type="spellStart"/>
       <w:r>
         <w:rPr>
           <w:lang w:val="en-US"/>
         </w:rPr>
         <w:t>userId</w:t>
       </w:r>
+      <w:proofErr w:type="spellEnd"/>
       <w:r>
         <w:t xml:space="preserve"> </w:t>
       </w:r>
@@ -4084,24 +4136,33 @@
       </w:r>
     </w:p>
     <w:p>
+      <w:pPr>
+        <w:rPr>
+          <w:lang w:val="en-US"/>
+        </w:rPr>
+      </w:pPr>
       <w:r>
         <w:t xml:space="preserve">Аутентификация будет осуществляться через подпись отправляемых данных. Подписывать данные нужно строкой </w:t>
       </w:r>
+      <w:proofErr w:type="spellStart"/>
       <w:r>
         <w:rPr>
           <w:lang w:val="en-US"/>
         </w:rPr>
         <w:t>sessionCode</w:t>
       </w:r>
+      <w:proofErr w:type="spellEnd"/>
       <w:r>
         <w:t xml:space="preserve">. В свою очередь </w:t>
       </w:r>
+      <w:proofErr w:type="spellStart"/>
       <w:r>
         <w:rPr>
           <w:lang w:val="en-US"/>
         </w:rPr>
         <w:t>sessionCode</w:t>
       </w:r>
+      <w:proofErr w:type="spellEnd"/>
       <w:r>
         <w:t xml:space="preserve"> имеет время жизни, и сбросить это время жизни можно вызовом любого метода. Если в данный момент нет необходимости вызывать какой-то метод, а сбросить время жизни нужно, вызывается метод </w:t>
       </w:r>
@@ -4122,6 +4183,160 @@
       </w:r>
       <w:r>
         <w:t>.</w:t>
+      </w:r>
+    </w:p>
+    <w:p>
+      <w:pPr>
+        <w:pStyle w:val="2"/>
+      </w:pPr>
+      <w:r>
+        <w:t>Длинные и короткие задачи</w:t>
+      </w:r>
+    </w:p>
+    <w:p>
+      <w:r>
+        <w:t xml:space="preserve">Короткая задача – это задача результат которой будет достигнут за один запрос к серверу. Длинная задача – это </w:t>
+      </w:r>
+      <w:proofErr w:type="gramStart"/>
+      <w:r>
+        <w:t>задача</w:t>
+      </w:r>
+      <w:proofErr w:type="gramEnd"/>
+      <w:r>
+        <w:t xml:space="preserve"> требующая для результата несколько запросов. Пример: вход в аккаунт. Для выполнения этой задачи, нужно разбить её на несколько маленьких задач, это:</w:t>
+      </w:r>
+    </w:p>
+    <w:p>
+      <w:pPr>
+        <w:pStyle w:val="a5"/>
+        <w:numPr>
+          <w:ilvl w:val="0"/>
+          <w:numId w:val="10"/>
+        </w:numPr>
+      </w:pPr>
+      <w:r>
+        <w:t xml:space="preserve">Клиент отправляет номер телефона на сервер, а сервер отправляет запрос для входа на сервера </w:t>
+      </w:r>
+      <w:proofErr w:type="spellStart"/>
+      <w:r>
+        <w:t>телеграм</w:t>
+      </w:r>
+      <w:proofErr w:type="spellEnd"/>
+      <w:r>
+        <w:t>.</w:t>
+      </w:r>
+    </w:p>
+    <w:p>
+      <w:pPr>
+        <w:pStyle w:val="a5"/>
+        <w:numPr>
+          <w:ilvl w:val="0"/>
+          <w:numId w:val="10"/>
+        </w:numPr>
+      </w:pPr>
+      <w:r>
+        <w:t xml:space="preserve">Клиент отправляет код для входа и сервер отправляет его на сервера </w:t>
+      </w:r>
+      <w:proofErr w:type="spellStart"/>
+      <w:r>
+        <w:t>телеграм</w:t>
+      </w:r>
+      <w:proofErr w:type="spellEnd"/>
+      <w:r>
+        <w:t>.</w:t>
+      </w:r>
+    </w:p>
+    <w:p>
+      <w:pPr>
+        <w:pStyle w:val="a5"/>
+        <w:numPr>
+          <w:ilvl w:val="0"/>
+          <w:numId w:val="10"/>
+        </w:numPr>
+      </w:pPr>
+      <w:r>
+        <w:t xml:space="preserve">(Опционально) клиент отправляет серверу пароль от аккаунта и сервер отправляет его не сервера </w:t>
+      </w:r>
+      <w:proofErr w:type="spellStart"/>
+      <w:r>
+        <w:t>телеграм</w:t>
+      </w:r>
+      <w:proofErr w:type="spellEnd"/>
+      <w:r>
+        <w:t>.</w:t>
+      </w:r>
+    </w:p>
+    <w:p>
+      <w:r>
+        <w:t>Разделение на такие задачи нужны для простой вещи</w:t>
+      </w:r>
+      <w:r>
+        <w:t>:</w:t>
+      </w:r>
+      <w:r>
+        <w:t xml:space="preserve"> </w:t>
+      </w:r>
+      <w:r>
+        <w:t>п</w:t>
+      </w:r>
+      <w:r>
+        <w:t>осле выполнения маленькой подзадачи, основная задача</w:t>
+      </w:r>
+      <w:r>
+        <w:t xml:space="preserve"> может быть</w:t>
+      </w:r>
+      <w:r>
+        <w:t xml:space="preserve"> ещё не завершена, а </w:t>
+      </w:r>
+      <w:proofErr w:type="gramStart"/>
+      <w:r>
+        <w:t>значит</w:t>
+      </w:r>
+      <w:proofErr w:type="gramEnd"/>
+      <w:r>
+        <w:t xml:space="preserve"> что за ней нужно следить и в случае сбоя или прекращения её выполнения пользователем нужно </w:t>
+      </w:r>
+      <w:r>
+        <w:t xml:space="preserve">освободить память от этой задачи или «забыть» её. Также у большой задачи может быть время жизни. </w:t>
+      </w:r>
+      <w:proofErr w:type="gramStart"/>
+      <w:r>
+        <w:t>Например</w:t>
+      </w:r>
+      <w:proofErr w:type="gramEnd"/>
+      <w:r>
+        <w:t xml:space="preserve"> то время, которое код для входа в аккаунт действителен. Сервер должен это отслеживать, поэтому и вводиться понятие «Длинная задача».</w:t>
+      </w:r>
+    </w:p>
+    <w:p>
+      <w:r>
+        <w:t xml:space="preserve">У длинной задачи будут состояния. В состояниях хранятся данные, необходимые для выполнения следующей подзадачи. Например, после отправки номера телефона, сервер будет хранить в состоянии соединение с серверами </w:t>
+      </w:r>
+      <w:proofErr w:type="spellStart"/>
+      <w:r>
+        <w:t>телеграм</w:t>
+      </w:r>
+      <w:proofErr w:type="spellEnd"/>
+      <w:r>
+        <w:t xml:space="preserve"> для которого он инициировал вход в аккаунт для этого конкретного пользователя, чтобы после получения кода для входа сервер мог отправить этот код в это соединение, чтобы сервера </w:t>
+      </w:r>
+      <w:proofErr w:type="spellStart"/>
+      <w:r>
+        <w:t>телеграм</w:t>
+      </w:r>
+      <w:proofErr w:type="spellEnd"/>
+      <w:r>
+        <w:t xml:space="preserve"> приняли этот код. </w:t>
+      </w:r>
+    </w:p>
+    <w:p>
+      <w:pPr>
+        <w:rPr>
+          <w:lang w:val="en-US"/>
+        </w:rPr>
+      </w:pPr>
+      <w:r>
+        <w:t>После выполнения длинной задачи, она очищается из памяти, т.е. данные о состояниях забываются.</w:t>
       </w:r>
     </w:p>
     <w:sectPr>
@@ -4135,7 +4350,7 @@
 </file>
 
 <file path=word/numbering.xml><?xml version="1.0" encoding="utf-8"?>
-<w:numbering xmlns:wpc="http://schemas.microsoft.com/office/word/2010/wordprocessingCanvas" xmlns:cx="http://schemas.microsoft.com/office/drawing/2014/chartex" xmlns:cx1="http://schemas.microsoft.com/office/drawing/2015/9/8/chartex" xmlns:cx2="http://schemas.microsoft.com/office/drawing/2015/10/21/chartex" xmlns:cx3="http://schemas.microsoft.com/office/drawing/2016/5/9/chartex" xmlns:cx4="http://schemas.microsoft.com/office/drawing/2016/5/10/chartex" xmlns:cx5="http://schemas.microsoft.com/office/drawing/2016/5/11/chartex" xmlns:cx6="http://schemas.microsoft.com/office/drawing/2016/5/12/chartex" xmlns:cx7="http://schemas.microsoft.com/office/drawing/2016/5/13/chartex" xmlns:cx8="http://schemas.microsoft.com/office/drawing/2016/5/14/chartex" xmlns:mc="http://schemas.openxmlformats.org/markup-compatibility/2006" xmlns:aink="http://schemas.microsoft.com/office/drawing/2016/ink" xmlns:am3d="http://schemas.microsoft.com/office/drawing/2017/model3d" xmlns:o="urn:schemas-microsoft-com:office:office" xmlns:oel="http://schemas.microsoft.com/office/2019/extlst" xmlns:r="http://schemas.openxmlformats.org/officeDocument/2006/relationships" xmlns:m="http://schemas.openxmlformats.org/officeDocument/2006/math" xmlns:v="urn:schemas-microsoft-com:vml" xmlns:wp14="http://schemas.microsoft.com/office/word/2010/wordprocessingDrawing" xmlns:wp="http://schemas.openxmlformats.org/drawingml/2006/wordprocessingDrawing" xmlns:w10="urn:schemas-microsoft-com:office:word" xmlns:w="http://schemas.openxmlformats.org/wordprocessingml/2006/main" xmlns:w14="http://schemas.microsoft.com/office/word/2010/wordml" xmlns:w15="http://schemas.microsoft.com/office/word/2012/wordml" xmlns:w16cex="http://schemas.microsoft.com/office/word/2018/wordml/cex" xmlns:w16cid="http://schemas.microsoft.com/office/word/2016/wordml/cid" xmlns:w16="http://schemas.microsoft.com/office/word/2018/wordml" xmlns:w16du="http://schemas.microsoft.com/office/word/2023/wordml/word16du" xmlns:w16sdtdh="http://schemas.microsoft.com/office/word/2020/wordml/sdtdatahash" xmlns:w16se="http://schemas.microsoft.com/office/word/2015/wordml/symex" xmlns:wpg="http://schemas.microsoft.com/office/word/2010/wordprocessingGroup" xmlns:wpi="http://schemas.microsoft.com/office/word/2010/wordprocessingInk" xmlns:wne="http://schemas.microsoft.com/office/word/2006/wordml" xmlns:wps="http://schemas.microsoft.com/office/word/2010/wordprocessingShape" mc:Ignorable="w14 w15 w16se w16cid w16 w16cex w16sdtdh w16du wp14">
+<w:numbering xmlns:wpc="http://schemas.microsoft.com/office/word/2010/wordprocessingCanvas" xmlns:cx="http://schemas.microsoft.com/office/drawing/2014/chartex" xmlns:cx1="http://schemas.microsoft.com/office/drawing/2015/9/8/chartex" xmlns:cx2="http://schemas.microsoft.com/office/drawing/2015/10/21/chartex" xmlns:cx3="http://schemas.microsoft.com/office/drawing/2016/5/9/chartex" xmlns:cx4="http://schemas.microsoft.com/office/drawing/2016/5/10/chartex" xmlns:cx5="http://schemas.microsoft.com/office/drawing/2016/5/11/chartex" xmlns:cx6="http://schemas.microsoft.com/office/drawing/2016/5/12/chartex" xmlns:cx7="http://schemas.microsoft.com/office/drawing/2016/5/13/chartex" xmlns:cx8="http://schemas.microsoft.com/office/drawing/2016/5/14/chartex" xmlns:mc="http://schemas.openxmlformats.org/markup-compatibility/2006" xmlns:aink="http://schemas.microsoft.com/office/drawing/2016/ink" xmlns:am3d="http://schemas.microsoft.com/office/drawing/2017/model3d" xmlns:o="urn:schemas-microsoft-com:office:office" xmlns:oel="http://schemas.microsoft.com/office/2019/extlst" xmlns:r="http://schemas.openxmlformats.org/officeDocument/2006/relationships" xmlns:m="http://schemas.openxmlformats.org/officeDocument/2006/math" xmlns:v="urn:schemas-microsoft-com:vml" xmlns:wp14="http://schemas.microsoft.com/office/word/2010/wordprocessingDrawing" xmlns:wp="http://schemas.openxmlformats.org/drawingml/2006/wordprocessingDrawing" xmlns:w10="urn:schemas-microsoft-com:office:word" xmlns:w="http://schemas.openxmlformats.org/wordprocessingml/2006/main" xmlns:w14="http://schemas.microsoft.com/office/word/2010/wordml" xmlns:w15="http://schemas.microsoft.com/office/word/2012/wordml" xmlns:w16cex="http://schemas.microsoft.com/office/word/2018/wordml/cex" xmlns:w16cid="http://schemas.microsoft.com/office/word/2016/wordml/cid" xmlns:w16="http://schemas.microsoft.com/office/word/2018/wordml" xmlns:w16du="http://schemas.microsoft.com/office/word/2023/wordml/word16du" xmlns:w16sdtdh="http://schemas.microsoft.com/office/word/2020/wordml/sdtdatahash" xmlns:w16sdtfl="http://schemas.microsoft.com/office/word/2024/wordml/sdtformatlock" xmlns:w16se="http://schemas.microsoft.com/office/word/2015/wordml/symex" xmlns:wpg="http://schemas.microsoft.com/office/word/2010/wordprocessingGroup" xmlns:wpi="http://schemas.microsoft.com/office/word/2010/wordprocessingInk" xmlns:wne="http://schemas.microsoft.com/office/word/2006/wordml" xmlns:wps="http://schemas.microsoft.com/office/word/2010/wordprocessingShape" mc:Ignorable="w14 w15 w16se w16cid w16 w16cex w16sdtdh w16sdtfl w16du wp14">
   <w:abstractNum w:abstractNumId="0" w15:restartNumberingAfterBreak="0">
     <w:nsid w:val="028D0F68"/>
     <w:multiLevelType w:val="hybridMultilevel"/>
@@ -4250,6 +4465,119 @@
     </w:lvl>
   </w:abstractNum>
   <w:abstractNum w:abstractNumId="1" w15:restartNumberingAfterBreak="0">
+    <w:nsid w:val="09D3050F"/>
+    <w:multiLevelType w:val="hybridMultilevel"/>
+    <w:tmpl w:val="6EC035AE"/>
+    <w:lvl w:ilvl="0" w:tplc="04190001">
+      <w:start w:val="1"/>
+      <w:numFmt w:val="bullet"/>
+      <w:lvlText w:val=""/>
+      <w:lvlJc w:val="left"/>
+      <w:pPr>
+        <w:ind w:left="1429" w:hanging="360"/>
+      </w:pPr>
+      <w:rPr>
+        <w:rFonts w:ascii="Symbol" w:hAnsi="Symbol" w:hint="default"/>
+      </w:rPr>
+    </w:lvl>
+    <w:lvl w:ilvl="1" w:tplc="04190003" w:tentative="1">
+      <w:start w:val="1"/>
+      <w:numFmt w:val="bullet"/>
+      <w:lvlText w:val="o"/>
+      <w:lvlJc w:val="left"/>
+      <w:pPr>
+        <w:ind w:left="2149" w:hanging="360"/>
+      </w:pPr>
+      <w:rPr>
+        <w:rFonts w:ascii="Courier New" w:hAnsi="Courier New" w:cs="Courier New" w:hint="default"/>
+      </w:rPr>
+    </w:lvl>
+    <w:lvl w:ilvl="2" w:tplc="04190005" w:tentative="1">
+      <w:start w:val="1"/>
+      <w:numFmt w:val="bullet"/>
+      <w:lvlText w:val=""/>
+      <w:lvlJc w:val="left"/>
+      <w:pPr>
+        <w:ind w:left="2869" w:hanging="360"/>
+      </w:pPr>
+      <w:rPr>
+        <w:rFonts w:ascii="Wingdings" w:hAnsi="Wingdings" w:hint="default"/>
+      </w:rPr>
+    </w:lvl>
+    <w:lvl w:ilvl="3" w:tplc="04190001" w:tentative="1">
+      <w:start w:val="1"/>
+      <w:numFmt w:val="bullet"/>
+      <w:lvlText w:val=""/>
+      <w:lvlJc w:val="left"/>
+      <w:pPr>
+        <w:ind w:left="3589" w:hanging="360"/>
+      </w:pPr>
+      <w:rPr>
+        <w:rFonts w:ascii="Symbol" w:hAnsi="Symbol" w:hint="default"/>
+      </w:rPr>
+    </w:lvl>
+    <w:lvl w:ilvl="4" w:tplc="04190003" w:tentative="1">
+      <w:start w:val="1"/>
+      <w:numFmt w:val="bullet"/>
+      <w:lvlText w:val="o"/>
+      <w:lvlJc w:val="left"/>
+      <w:pPr>
+        <w:ind w:left="4309" w:hanging="360"/>
+      </w:pPr>
+      <w:rPr>
+        <w:rFonts w:ascii="Courier New" w:hAnsi="Courier New" w:cs="Courier New" w:hint="default"/>
+      </w:rPr>
+    </w:lvl>
+    <w:lvl w:ilvl="5" w:tplc="04190005" w:tentative="1">
+      <w:start w:val="1"/>
+      <w:numFmt w:val="bullet"/>
+      <w:lvlText w:val=""/>
+      <w:lvlJc w:val="left"/>
+      <w:pPr>
+        <w:ind w:left="5029" w:hanging="360"/>
+      </w:pPr>
+      <w:rPr>
+        <w:rFonts w:ascii="Wingdings" w:hAnsi="Wingdings" w:hint="default"/>
+      </w:rPr>
+    </w:lvl>
+    <w:lvl w:ilvl="6" w:tplc="04190001" w:tentative="1">
+      <w:start w:val="1"/>
+      <w:numFmt w:val="bullet"/>
+      <w:lvlText w:val=""/>
+      <w:lvlJc w:val="left"/>
+      <w:pPr>
+        <w:ind w:left="5749" w:hanging="360"/>
+      </w:pPr>
+      <w:rPr>
+        <w:rFonts w:ascii="Symbol" w:hAnsi="Symbol" w:hint="default"/>
+      </w:rPr>
+    </w:lvl>
+    <w:lvl w:ilvl="7" w:tplc="04190003" w:tentative="1">
+      <w:start w:val="1"/>
+      <w:numFmt w:val="bullet"/>
+      <w:lvlText w:val="o"/>
+      <w:lvlJc w:val="left"/>
+      <w:pPr>
+        <w:ind w:left="6469" w:hanging="360"/>
+      </w:pPr>
+      <w:rPr>
+        <w:rFonts w:ascii="Courier New" w:hAnsi="Courier New" w:cs="Courier New" w:hint="default"/>
+      </w:rPr>
+    </w:lvl>
+    <w:lvl w:ilvl="8" w:tplc="04190005" w:tentative="1">
+      <w:start w:val="1"/>
+      <w:numFmt w:val="bullet"/>
+      <w:lvlText w:val=""/>
+      <w:lvlJc w:val="left"/>
+      <w:pPr>
+        <w:ind w:left="7189" w:hanging="360"/>
+      </w:pPr>
+      <w:rPr>
+        <w:rFonts w:ascii="Wingdings" w:hAnsi="Wingdings" w:hint="default"/>
+      </w:rPr>
+    </w:lvl>
+  </w:abstractNum>
+  <w:abstractNum w:abstractNumId="2" w15:restartNumberingAfterBreak="0">
     <w:nsid w:val="0D325C33"/>
     <w:multiLevelType w:val="hybridMultilevel"/>
     <w:tmpl w:val="D4F43C2E"/>
@@ -4362,7 +4690,7 @@
       </w:rPr>
     </w:lvl>
   </w:abstractNum>
-  <w:abstractNum w:abstractNumId="2" w15:restartNumberingAfterBreak="0">
+  <w:abstractNum w:abstractNumId="3" w15:restartNumberingAfterBreak="0">
     <w:nsid w:val="22D50D6A"/>
     <w:multiLevelType w:val="multilevel"/>
     <w:tmpl w:val="AB5EDA96"/>
@@ -4456,7 +4784,7 @@
       </w:pPr>
     </w:lvl>
   </w:abstractNum>
-  <w:abstractNum w:abstractNumId="3" w15:restartNumberingAfterBreak="0">
+  <w:abstractNum w:abstractNumId="4" w15:restartNumberingAfterBreak="0">
     <w:nsid w:val="25CF3E29"/>
     <w:multiLevelType w:val="hybridMultilevel"/>
     <w:tmpl w:val="B3A426F8"/>
@@ -4569,7 +4897,7 @@
       </w:rPr>
     </w:lvl>
   </w:abstractNum>
-  <w:abstractNum w:abstractNumId="4" w15:restartNumberingAfterBreak="0">
+  <w:abstractNum w:abstractNumId="5" w15:restartNumberingAfterBreak="0">
     <w:nsid w:val="4C791492"/>
     <w:multiLevelType w:val="hybridMultilevel"/>
     <w:tmpl w:val="E5E2ABB8"/>
@@ -4655,7 +4983,7 @@
       </w:pPr>
     </w:lvl>
   </w:abstractNum>
-  <w:abstractNum w:abstractNumId="5" w15:restartNumberingAfterBreak="0">
+  <w:abstractNum w:abstractNumId="6" w15:restartNumberingAfterBreak="0">
     <w:nsid w:val="4C9A065E"/>
     <w:multiLevelType w:val="hybridMultilevel"/>
     <w:tmpl w:val="D2A49A48"/>
@@ -4768,7 +5096,7 @@
       </w:rPr>
     </w:lvl>
   </w:abstractNum>
-  <w:abstractNum w:abstractNumId="6" w15:restartNumberingAfterBreak="0">
+  <w:abstractNum w:abstractNumId="7" w15:restartNumberingAfterBreak="0">
     <w:nsid w:val="5A553424"/>
     <w:multiLevelType w:val="hybridMultilevel"/>
     <w:tmpl w:val="6B1A3AC0"/>
@@ -4882,7 +5210,7 @@
     </w:lvl>
   </w:abstractNum>
   <w:num w:numId="1" w16cid:durableId="724597185">
-    <w:abstractNumId w:val="2"/>
+    <w:abstractNumId w:val="3"/>
     <w:lvlOverride w:ilvl="0">
       <w:startOverride w:val="1"/>
     </w:lvlOverride>
@@ -4912,7 +5240,7 @@
     </w:lvlOverride>
   </w:num>
   <w:num w:numId="2" w16cid:durableId="335502763">
-    <w:abstractNumId w:val="4"/>
+    <w:abstractNumId w:val="5"/>
     <w:lvlOverride w:ilvl="0">
       <w:startOverride w:val="1"/>
     </w:lvlOverride>
@@ -4942,31 +5270,34 @@
     </w:lvlOverride>
   </w:num>
   <w:num w:numId="3" w16cid:durableId="1595474344">
+    <w:abstractNumId w:val="3"/>
+  </w:num>
+  <w:num w:numId="4" w16cid:durableId="676269787">
+    <w:abstractNumId w:val="5"/>
+  </w:num>
+  <w:num w:numId="5" w16cid:durableId="1591739138">
     <w:abstractNumId w:val="2"/>
   </w:num>
-  <w:num w:numId="4" w16cid:durableId="676269787">
+  <w:num w:numId="6" w16cid:durableId="872688766">
     <w:abstractNumId w:val="4"/>
   </w:num>
-  <w:num w:numId="5" w16cid:durableId="1591739138">
-    <w:abstractNumId w:val="1"/>
-  </w:num>
-  <w:num w:numId="6" w16cid:durableId="872688766">
-    <w:abstractNumId w:val="3"/>
-  </w:num>
   <w:num w:numId="7" w16cid:durableId="1333025643">
-    <w:abstractNumId w:val="6"/>
+    <w:abstractNumId w:val="7"/>
   </w:num>
   <w:num w:numId="8" w16cid:durableId="1491823474">
-    <w:abstractNumId w:val="5"/>
+    <w:abstractNumId w:val="6"/>
   </w:num>
   <w:num w:numId="9" w16cid:durableId="530341600">
     <w:abstractNumId w:val="0"/>
+  </w:num>
+  <w:num w:numId="10" w16cid:durableId="987366233">
+    <w:abstractNumId w:val="1"/>
   </w:num>
 </w:numbering>
 </file>
 
 <file path=word/styles.xml><?xml version="1.0" encoding="utf-8"?>
-<w:styles xmlns:mc="http://schemas.openxmlformats.org/markup-compatibility/2006" xmlns:r="http://schemas.openxmlformats.org/officeDocument/2006/relationships" xmlns:w="http://schemas.openxmlformats.org/wordprocessingml/2006/main" xmlns:w14="http://schemas.microsoft.com/office/word/2010/wordml" xmlns:w15="http://schemas.microsoft.com/office/word/2012/wordml" xmlns:w16cex="http://schemas.microsoft.com/office/word/2018/wordml/cex" xmlns:w16cid="http://schemas.microsoft.com/office/word/2016/wordml/cid" xmlns:w16="http://schemas.microsoft.com/office/word/2018/wordml" xmlns:w16du="http://schemas.microsoft.com/office/word/2023/wordml/word16du" xmlns:w16sdtdh="http://schemas.microsoft.com/office/word/2020/wordml/sdtdatahash" xmlns:w16se="http://schemas.microsoft.com/office/word/2015/wordml/symex" mc:Ignorable="w14 w15 w16se w16cid w16 w16cex w16sdtdh w16du">
+<w:styles xmlns:mc="http://schemas.openxmlformats.org/markup-compatibility/2006" xmlns:r="http://schemas.openxmlformats.org/officeDocument/2006/relationships" xmlns:w="http://schemas.openxmlformats.org/wordprocessingml/2006/main" xmlns:w14="http://schemas.microsoft.com/office/word/2010/wordml" xmlns:w15="http://schemas.microsoft.com/office/word/2012/wordml" xmlns:w16cex="http://schemas.microsoft.com/office/word/2018/wordml/cex" xmlns:w16cid="http://schemas.microsoft.com/office/word/2016/wordml/cid" xmlns:w16="http://schemas.microsoft.com/office/word/2018/wordml" xmlns:w16du="http://schemas.microsoft.com/office/word/2023/wordml/word16du" xmlns:w16sdtdh="http://schemas.microsoft.com/office/word/2020/wordml/sdtdatahash" xmlns:w16sdtfl="http://schemas.microsoft.com/office/word/2024/wordml/sdtformatlock" xmlns:w16se="http://schemas.microsoft.com/office/word/2015/wordml/symex" mc:Ignorable="w14 w15 w16se w16cid w16 w16cex w16sdtdh w16sdtfl w16du">
   <w:docDefaults>
     <w:rPrDefault>
       <w:rPr>
@@ -5422,6 +5753,7 @@
   <w:style w:type="character" w:default="1" w:styleId="a0">
     <w:name w:val="Default Paragraph Font"/>
     <w:uiPriority w:val="1"/>
+    <w:semiHidden/>
     <w:unhideWhenUsed/>
   </w:style>
   <w:style w:type="table" w:default="1" w:styleId="a1">

</xml_diff>

<commit_message>
add: http & cors
</commit_message>
<xml_diff>
--- a/Docs/Курсач.docx
+++ b/Docs/Курсач.docx
@@ -580,6 +580,7 @@
         <w:ind w:firstLine="5245"/>
         <w:jc w:val="left"/>
       </w:pPr>
+      <w:proofErr w:type="gramStart"/>
       <w:r>
         <w:t>«</w:t>
       </w:r>
@@ -588,11 +589,28 @@
           <w:u w:val="single"/>
           <w:lang w:val="en-US"/>
         </w:rPr>
-        <w:t>        </w:t>
+        <w:t>  </w:t>
+      </w:r>
+      <w:proofErr w:type="gramEnd"/>
+      <w:r>
+        <w:rPr>
+          <w:u w:val="single"/>
+          <w:lang w:val="en-US"/>
+        </w:rPr>
+        <w:t>    </w:t>
+      </w:r>
+      <w:proofErr w:type="gramStart"/>
+      <w:r>
+        <w:rPr>
+          <w:u w:val="single"/>
+          <w:lang w:val="en-US"/>
+        </w:rPr>
+        <w:t>  </w:t>
       </w:r>
       <w:r>
         <w:t>»</w:t>
       </w:r>
+      <w:proofErr w:type="gramEnd"/>
       <w:r>
         <w:rPr>
           <w:u w:val="single"/>
@@ -805,14 +823,23 @@
           <w:sz w:val="24"/>
           <w:szCs w:val="24"/>
         </w:rPr>
-        <w:t xml:space="preserve">1 Тема работы </w:t>
-      </w:r>
+        <w:t xml:space="preserve">1 Тема </w:t>
+      </w:r>
+      <w:proofErr w:type="gramStart"/>
       <w:r>
         <w:rPr>
           <w:rFonts w:cs="Times New Roman"/>
           <w:sz w:val="24"/>
           <w:szCs w:val="24"/>
         </w:rPr>
+        <w:t xml:space="preserve">работы </w:t>
+      </w:r>
+      <w:r>
+        <w:rPr>
+          <w:rFonts w:cs="Times New Roman"/>
+          <w:sz w:val="24"/>
+          <w:szCs w:val="24"/>
+        </w:rPr>
         <w:t xml:space="preserve"> </w:t>
       </w:r>
       <w:bookmarkStart w:id="1" w:name="_Hlk184375760"/>
@@ -824,7 +851,18 @@
           <w:u w:val="single"/>
           <w:lang w:eastAsia="ru-RU"/>
         </w:rPr>
-        <w:t xml:space="preserve">Проектирование и разработка системы логирования событий в мессенджере </w:t>
+        <w:t>Проектирование</w:t>
+      </w:r>
+      <w:proofErr w:type="gramEnd"/>
+      <w:r>
+        <w:rPr>
+          <w:rFonts w:eastAsia="Times New Roman" w:cs="Times New Roman"/>
+          <w:sz w:val="24"/>
+          <w:szCs w:val="24"/>
+          <w:u w:val="single"/>
+          <w:lang w:eastAsia="ru-RU"/>
+        </w:rPr>
+        <w:t xml:space="preserve"> и разработка системы логирования событий в мессенджере </w:t>
       </w:r>
       <w:r>
         <w:rPr>
@@ -855,16 +893,35 @@
           <w:sz w:val="24"/>
           <w:szCs w:val="24"/>
         </w:rPr>
-        <w:t>2 Срок сдачи студентом проекта (работы)  «</w:t>
-      </w:r>
-      <w:r>
-        <w:rPr>
-          <w:sz w:val="24"/>
-          <w:szCs w:val="24"/>
-          <w:u w:val="single"/>
-          <w:lang w:val="en-US"/>
-        </w:rPr>
-        <w:t>    </w:t>
+        <w:t>2 Срок сдачи студентом проекта (</w:t>
+      </w:r>
+      <w:proofErr w:type="gramStart"/>
+      <w:r>
+        <w:rPr>
+          <w:sz w:val="24"/>
+          <w:szCs w:val="24"/>
+        </w:rPr>
+        <w:t>работы)  «</w:t>
+      </w:r>
+      <w:proofErr w:type="gramEnd"/>
+      <w:r>
+        <w:rPr>
+          <w:sz w:val="24"/>
+          <w:szCs w:val="24"/>
+          <w:u w:val="single"/>
+          <w:lang w:val="en-US"/>
+        </w:rPr>
+        <w:t>  </w:t>
+      </w:r>
+      <w:proofErr w:type="gramStart"/>
+      <w:r>
+        <w:rPr>
+          <w:sz w:val="24"/>
+          <w:szCs w:val="24"/>
+          <w:u w:val="single"/>
+          <w:lang w:val="en-US"/>
+        </w:rPr>
+        <w:t>  </w:t>
       </w:r>
       <w:r>
         <w:rPr>
@@ -873,6 +930,7 @@
         </w:rPr>
         <w:t>»</w:t>
       </w:r>
+      <w:proofErr w:type="gramEnd"/>
       <w:r>
         <w:rPr>
           <w:sz w:val="24"/>
@@ -977,8 +1035,17 @@
           <w:sz w:val="24"/>
           <w:szCs w:val="24"/>
         </w:rPr>
-        <w:t>3 Цель и задачи работы</w:t>
-      </w:r>
+        <w:t xml:space="preserve">3 Цель и задачи </w:t>
+      </w:r>
+      <w:proofErr w:type="gramStart"/>
+      <w:r>
+        <w:rPr>
+          <w:sz w:val="24"/>
+          <w:szCs w:val="24"/>
+        </w:rPr>
+        <w:t>работы</w:t>
+      </w:r>
+      <w:proofErr w:type="gramEnd"/>
       <w:r>
         <w:rPr>
           <w:sz w:val="24"/>
@@ -1957,6 +2024,7 @@
         </w:rPr>
         <w:t xml:space="preserve"> </w:t>
       </w:r>
+      <w:proofErr w:type="gramStart"/>
       <w:r>
         <w:rPr>
           <w:sz w:val="24"/>
@@ -1966,6 +2034,7 @@
         </w:rPr>
         <w:t>в бота</w:t>
       </w:r>
+      <w:proofErr w:type="gramEnd"/>
       <w:r>
         <w:rPr>
           <w:sz w:val="24"/>
@@ -2126,7 +2195,15 @@
           <w:sz w:val="24"/>
           <w:szCs w:val="24"/>
         </w:rPr>
-        <w:t xml:space="preserve">        </w:t>
+        <w:t xml:space="preserve">       </w:t>
+      </w:r>
+      <w:proofErr w:type="gramStart"/>
+      <w:r>
+        <w:rPr>
+          <w:sz w:val="24"/>
+          <w:szCs w:val="24"/>
+        </w:rPr>
+        <w:t xml:space="preserve"> </w:t>
       </w:r>
       <w:r>
         <w:rPr>
@@ -2135,13 +2212,23 @@
         </w:rPr>
         <w:t xml:space="preserve">  «</w:t>
       </w:r>
-      <w:r>
-        <w:rPr>
-          <w:sz w:val="24"/>
-          <w:szCs w:val="24"/>
-          <w:u w:val="single"/>
-        </w:rPr>
-        <w:t>       </w:t>
+      <w:proofErr w:type="gramEnd"/>
+      <w:r>
+        <w:rPr>
+          <w:sz w:val="24"/>
+          <w:szCs w:val="24"/>
+          <w:u w:val="single"/>
+        </w:rPr>
+        <w:t>     </w:t>
+      </w:r>
+      <w:proofErr w:type="gramStart"/>
+      <w:r>
+        <w:rPr>
+          <w:sz w:val="24"/>
+          <w:szCs w:val="24"/>
+          <w:u w:val="single"/>
+        </w:rPr>
+        <w:t>  </w:t>
       </w:r>
       <w:r>
         <w:rPr>
@@ -2150,6 +2237,7 @@
         </w:rPr>
         <w:t>»</w:t>
       </w:r>
+      <w:proofErr w:type="gramEnd"/>
       <w:r>
         <w:rPr>
           <w:sz w:val="24"/>
@@ -2252,7 +2340,15 @@
           <w:sz w:val="24"/>
           <w:szCs w:val="24"/>
         </w:rPr>
-        <w:t xml:space="preserve">         </w:t>
+        <w:t xml:space="preserve">       </w:t>
+      </w:r>
+      <w:proofErr w:type="gramStart"/>
+      <w:r>
+        <w:rPr>
+          <w:sz w:val="24"/>
+          <w:szCs w:val="24"/>
+        </w:rPr>
+        <w:t xml:space="preserve">  </w:t>
       </w:r>
       <w:r>
         <w:rPr>
@@ -2261,13 +2357,23 @@
         </w:rPr>
         <w:t xml:space="preserve"> «</w:t>
       </w:r>
-      <w:r>
-        <w:rPr>
-          <w:sz w:val="24"/>
-          <w:szCs w:val="24"/>
-          <w:u w:val="single"/>
-        </w:rPr>
-        <w:t>       </w:t>
+      <w:proofErr w:type="gramEnd"/>
+      <w:r>
+        <w:rPr>
+          <w:sz w:val="24"/>
+          <w:szCs w:val="24"/>
+          <w:u w:val="single"/>
+        </w:rPr>
+        <w:t>     </w:t>
+      </w:r>
+      <w:proofErr w:type="gramStart"/>
+      <w:r>
+        <w:rPr>
+          <w:sz w:val="24"/>
+          <w:szCs w:val="24"/>
+          <w:u w:val="single"/>
+        </w:rPr>
+        <w:t>  </w:t>
       </w:r>
       <w:r>
         <w:rPr>
@@ -2276,6 +2382,7 @@
         </w:rPr>
         <w:t>»</w:t>
       </w:r>
+      <w:proofErr w:type="gramEnd"/>
       <w:r>
         <w:rPr>
           <w:sz w:val="24"/>
@@ -2534,7 +2641,15 @@
         <w:t>Телеграм</w:t>
       </w:r>
       <w:r>
-        <w:t xml:space="preserve"> бот с помощью которого пользователь будет открывать веб-приложение.</w:t>
+        <w:t xml:space="preserve"> </w:t>
+      </w:r>
+      <w:proofErr w:type="gramStart"/>
+      <w:r>
+        <w:t>бот</w:t>
+      </w:r>
+      <w:proofErr w:type="gramEnd"/>
+      <w:r>
+        <w:t xml:space="preserve"> с помощью которого пользователь будет открывать веб-приложение.</w:t>
       </w:r>
     </w:p>
     <w:p>
@@ -2778,7 +2893,15 @@
     </w:p>
     <w:p>
       <w:r>
-        <w:t>Сервер должен запускать сессии пользовательских аккаунтов и логировать (запоминать) события</w:t>
+        <w:t xml:space="preserve">Сервер должен запускать сессии пользовательских аккаунтов и </w:t>
+      </w:r>
+      <w:proofErr w:type="spellStart"/>
+      <w:r>
+        <w:t>логировать</w:t>
+      </w:r>
+      <w:proofErr w:type="spellEnd"/>
+      <w:r>
+        <w:t xml:space="preserve"> (запоминать) события</w:t>
       </w:r>
       <w:r>
         <w:t>,</w:t>
@@ -2889,7 +3012,15 @@
         <w:t>.</w:t>
       </w:r>
       <w:r>
-        <w:t xml:space="preserve"> В конфигурацию входят: аккаунты для отслеживания, изменение логируемых чатов. Должна быть возможность редактировать эти параметры без перезапуска приложения.</w:t>
+        <w:t xml:space="preserve"> В конфигурацию входят: аккаунты для отслеживания, изменение </w:t>
+      </w:r>
+      <w:proofErr w:type="spellStart"/>
+      <w:r>
+        <w:t>логируемых</w:t>
+      </w:r>
+      <w:proofErr w:type="spellEnd"/>
+      <w:r>
+        <w:t xml:space="preserve"> чатов. Должна быть возможность редактировать эти параметры без перезапуска приложения.</w:t>
       </w:r>
     </w:p>
     <w:p>
@@ -2998,12 +3129,14 @@
       <w:r>
         <w:t xml:space="preserve"> аккаунта будет использоваться библиотека </w:t>
       </w:r>
+      <w:proofErr w:type="spellStart"/>
       <w:r>
         <w:rPr>
           <w:lang w:val="en-US"/>
         </w:rPr>
         <w:t>WTelegram</w:t>
       </w:r>
+      <w:proofErr w:type="spellEnd"/>
       <w:r>
         <w:t xml:space="preserve"> для </w:t>
       </w:r>
@@ -3317,6 +3450,7 @@
       <w:r>
         <w:t xml:space="preserve">есть поле </w:t>
       </w:r>
+      <w:proofErr w:type="spellStart"/>
       <w:r>
         <w:rPr>
           <w:i/>
@@ -3325,6 +3459,7 @@
         </w:rPr>
         <w:t>initData</w:t>
       </w:r>
+      <w:proofErr w:type="spellEnd"/>
       <w:r>
         <w:t>. Это поле храни</w:t>
       </w:r>
@@ -3334,6 +3469,7 @@
       <w:r>
         <w:t xml:space="preserve"> строку с данными о пользователе, откуда и когда он открыл веб-приложение и хеш этой </w:t>
       </w:r>
+      <w:proofErr w:type="spellStart"/>
       <w:r>
         <w:rPr>
           <w:i/>
@@ -3342,6 +3478,7 @@
         </w:rPr>
         <w:t>initData</w:t>
       </w:r>
+      <w:proofErr w:type="spellEnd"/>
       <w:r>
         <w:t>.</w:t>
       </w:r>
@@ -3371,6 +3508,7 @@
       <w:r>
         <w:t xml:space="preserve">кенд </w:t>
       </w:r>
+      <w:proofErr w:type="spellStart"/>
       <w:r>
         <w:rPr>
           <w:i/>
@@ -3379,6 +3517,7 @@
         </w:rPr>
         <w:t>initData</w:t>
       </w:r>
+      <w:proofErr w:type="spellEnd"/>
       <w:r>
         <w:t>, нужно выполнить следующие шаги:</w:t>
       </w:r>
@@ -3503,19 +3642,29 @@
         <w:t>Ключ</w:t>
       </w:r>
       <w:r>
-        <w:t>[1]&gt;</w:t>
+        <w:t>[1</w:t>
+      </w:r>
+      <w:proofErr w:type="gramStart"/>
+      <w:r>
+        <w:t>]&gt;</w:t>
       </w:r>
       <w:r>
         <w:t>=</w:t>
       </w:r>
+      <w:proofErr w:type="gramEnd"/>
       <w:r>
         <w:t>&lt;</w:t>
       </w:r>
+      <w:proofErr w:type="gramStart"/>
       <w:r>
         <w:t>Значение</w:t>
       </w:r>
       <w:r>
-        <w:t>[1]&gt;</w:t>
+        <w:t>[</w:t>
+      </w:r>
+      <w:proofErr w:type="gramEnd"/>
+      <w:r>
+        <w:t>1]&gt;</w:t>
       </w:r>
     </w:p>
     <w:p>
@@ -3530,19 +3679,29 @@
         <w:t>Ключ</w:t>
       </w:r>
       <w:r>
-        <w:t>[2]&gt;</w:t>
+        <w:t>[2</w:t>
+      </w:r>
+      <w:proofErr w:type="gramStart"/>
+      <w:r>
+        <w:t>]&gt;</w:t>
       </w:r>
       <w:r>
         <w:t>=</w:t>
       </w:r>
+      <w:proofErr w:type="gramEnd"/>
       <w:r>
         <w:t>&lt;</w:t>
       </w:r>
+      <w:proofErr w:type="gramStart"/>
       <w:r>
         <w:t>Значение</w:t>
       </w:r>
       <w:r>
-        <w:t>[2]&gt;</w:t>
+        <w:t>[</w:t>
+      </w:r>
+      <w:proofErr w:type="gramEnd"/>
+      <w:r>
+        <w:t>2]&gt;</w:t>
       </w:r>
     </w:p>
     <w:p>
@@ -3568,8 +3727,13 @@
         </w:rPr>
         <w:t>n</w:t>
       </w:r>
-      <w:r>
-        <w:t>]&gt;=&lt;Значение[</w:t>
+      <w:proofErr w:type="gramStart"/>
+      <w:r>
+        <w:t>]&gt;=</w:t>
+      </w:r>
+      <w:proofErr w:type="gramEnd"/>
+      <w:r>
+        <w:t>&lt;Значение[</w:t>
       </w:r>
       <w:r>
         <w:rPr>
@@ -3592,6 +3756,7 @@
       <w:r>
         <w:t xml:space="preserve">Получить хеш для </w:t>
       </w:r>
+      <w:proofErr w:type="spellStart"/>
       <w:r>
         <w:rPr>
           <w:i/>
@@ -3600,6 +3765,7 @@
         </w:rPr>
         <w:t>secretKey</w:t>
       </w:r>
+      <w:proofErr w:type="spellEnd"/>
       <w:r>
         <w:t xml:space="preserve"> по алгоритму </w:t>
       </w:r>
@@ -3700,6 +3866,7 @@
       <w:r>
         <w:t xml:space="preserve">, где ключ это </w:t>
       </w:r>
+      <w:proofErr w:type="spellStart"/>
       <w:r>
         <w:rPr>
           <w:i/>
@@ -3708,9 +3875,11 @@
         </w:rPr>
         <w:t>secretKey</w:t>
       </w:r>
+      <w:proofErr w:type="spellEnd"/>
       <w:r>
         <w:t xml:space="preserve">, а данные это </w:t>
       </w:r>
+      <w:proofErr w:type="spellStart"/>
       <w:r>
         <w:rPr>
           <w:i/>
@@ -3751,6 +3920,7 @@
         </w:rPr>
         <w:t>tring</w:t>
       </w:r>
+      <w:proofErr w:type="spellEnd"/>
       <w:r>
         <w:t>.</w:t>
       </w:r>
@@ -3759,6 +3929,7 @@
       <w:r>
         <w:t xml:space="preserve">Финальный хеш нужно сравнить с тем, что находится в полученной </w:t>
       </w:r>
+      <w:proofErr w:type="spellStart"/>
       <w:r>
         <w:rPr>
           <w:i/>
@@ -3767,6 +3938,7 @@
         </w:rPr>
         <w:t>initData</w:t>
       </w:r>
+      <w:proofErr w:type="spellEnd"/>
       <w:r>
         <w:t>.</w:t>
       </w:r>
@@ -3782,6 +3954,7 @@
       <w:r>
         <w:t xml:space="preserve"> этих хешей, отбрасываем запрос с этой </w:t>
       </w:r>
+      <w:proofErr w:type="spellStart"/>
       <w:r>
         <w:rPr>
           <w:i/>
@@ -3790,6 +3963,7 @@
         </w:rPr>
         <w:t>initData</w:t>
       </w:r>
+      <w:proofErr w:type="spellEnd"/>
       <w:r>
         <w:t>.</w:t>
       </w:r>
@@ -3813,76 +3987,1046 @@
     <w:p>
       <w:pPr>
         <w:pStyle w:val="2"/>
-      </w:pPr>
-      <w:r>
-        <w:t>Вид пакета</w:t>
-      </w:r>
-    </w:p>
-    <w:p>
-      <w:r>
-        <w:t xml:space="preserve">Пакет данных для общения между клиентом и сервером всегда будет включать в себя поля </w:t>
-      </w:r>
+        <w:rPr>
+          <w:lang w:val="en-US"/>
+        </w:rPr>
+      </w:pPr>
+      <w:r>
+        <w:t xml:space="preserve">Технология </w:t>
+      </w:r>
+      <w:r>
+        <w:rPr>
+          <w:lang w:val="en-US"/>
+        </w:rPr>
+        <w:t>http</w:t>
+      </w:r>
+      <w:r>
+        <w:t xml:space="preserve"> </w:t>
+      </w:r>
+      <w:r>
+        <w:t xml:space="preserve">и </w:t>
+      </w:r>
+      <w:r>
+        <w:rPr>
+          <w:lang w:val="en-US"/>
+        </w:rPr>
+        <w:t>https</w:t>
+      </w:r>
+    </w:p>
+    <w:p>
+      <w:r>
+        <w:rPr>
+          <w:b/>
+          <w:bCs/>
+        </w:rPr>
+        <w:t>HTTP (</w:t>
+      </w:r>
+      <w:proofErr w:type="spellStart"/>
+      <w:r>
+        <w:rPr>
+          <w:b/>
+          <w:bCs/>
+        </w:rPr>
+        <w:t>HyperText</w:t>
+      </w:r>
+      <w:proofErr w:type="spellEnd"/>
+      <w:r>
+        <w:rPr>
+          <w:b/>
+          <w:bCs/>
+        </w:rPr>
+        <w:t xml:space="preserve"> Transfer Protocol)</w:t>
+      </w:r>
+      <w:r>
+        <w:t xml:space="preserve"> </w:t>
+      </w:r>
+      <w:r>
+        <w:t xml:space="preserve">— это протокол прикладного уровня, который определяет формат обмена данными между клиентом и сервером. Он используется для передачи нешифрованной информации: текста, изображений, мультимедиа. По умолчанию HTTP использует порт 80 и не обеспечивает защиту </w:t>
+      </w:r>
+      <w:r>
+        <w:lastRenderedPageBreak/>
+        <w:t>данных — информация передается в открытом виде, что делает ее уязвимой для перехвата или подмены.</w:t>
+      </w:r>
+    </w:p>
+    <w:p>
+      <w:r>
+        <w:t>HTTP-сообщение (запрос или ответ) состоит из трех основных частей:</w:t>
+      </w:r>
+      <w:r>
+        <w:t xml:space="preserve"> </w:t>
+      </w:r>
+      <w:r>
+        <w:t>стартовой строки,</w:t>
+      </w:r>
+      <w:r>
+        <w:t xml:space="preserve"> </w:t>
+      </w:r>
+      <w:r>
+        <w:t>заголовков</w:t>
+      </w:r>
+      <w:r>
+        <w:t xml:space="preserve"> </w:t>
+      </w:r>
+      <w:r>
+        <w:t>и</w:t>
+      </w:r>
+      <w:r>
+        <w:t xml:space="preserve"> </w:t>
+      </w:r>
+      <w:r>
+        <w:t>тела. Они разделяются символами переноса строки (\r\n). Формат зависит от типа сообщения — запрос от клиента или ответ от сервера.</w:t>
+      </w:r>
+    </w:p>
+    <w:p>
+      <w:r>
+        <w:t xml:space="preserve">&lt;Стартовая строка&gt;  </w:t>
+      </w:r>
+    </w:p>
+    <w:p>
+      <w:r>
+        <w:t xml:space="preserve">&lt;Заголовки&gt;  </w:t>
+      </w:r>
+    </w:p>
+    <w:p>
+      <w:r>
+        <w:t xml:space="preserve">&lt;Пустая строка&gt;  </w:t>
+      </w:r>
+    </w:p>
+    <w:p>
+      <w:r>
+        <w:t>&lt;Тело&gt; (опционально)</w:t>
+      </w:r>
+    </w:p>
+    <w:p>
+      <w:r>
+        <w:rPr>
+          <w:b/>
+          <w:bCs/>
+        </w:rPr>
+        <w:t>Стартовая строка</w:t>
+      </w:r>
+      <w:r>
+        <w:t xml:space="preserve"> с</w:t>
+      </w:r>
+      <w:r>
+        <w:t>одержит метод запроса, URI (путь к ресурсу) и версию HTTP</w:t>
+      </w:r>
+      <w:r>
+        <w:t xml:space="preserve">. </w:t>
+      </w:r>
+      <w:r>
+        <w:rPr>
+          <w:b/>
+          <w:bCs/>
+        </w:rPr>
+        <w:t>Заголовки</w:t>
+      </w:r>
+      <w:r>
+        <w:t xml:space="preserve"> - п</w:t>
+      </w:r>
+      <w:r>
+        <w:t>араметры, описывающие запрос: тип данных, браузер, куки и т.д</w:t>
+      </w:r>
+      <w:r>
+        <w:t xml:space="preserve">. </w:t>
+      </w:r>
+      <w:r>
+        <w:rPr>
+          <w:b/>
+          <w:bCs/>
+        </w:rPr>
+        <w:t>Тело</w:t>
+      </w:r>
+      <w:r>
+        <w:t xml:space="preserve"> и</w:t>
+      </w:r>
+      <w:r>
+        <w:t>спользуется для передачи данных</w:t>
+      </w:r>
+      <w:r>
+        <w:t xml:space="preserve">. Например: сервер возвращает </w:t>
+      </w:r>
+      <w:r>
+        <w:rPr>
+          <w:lang w:val="en-US"/>
+        </w:rPr>
+        <w:t>html</w:t>
+      </w:r>
+      <w:r>
+        <w:t xml:space="preserve"> </w:t>
+      </w:r>
+      <w:r>
+        <w:t>разметку страницы.</w:t>
+      </w:r>
+    </w:p>
+    <w:p>
+      <w:r>
+        <w:rPr>
+          <w:b/>
+          <w:bCs/>
+        </w:rPr>
+        <w:t>HTTPS (</w:t>
+      </w:r>
+      <w:proofErr w:type="spellStart"/>
+      <w:r>
+        <w:rPr>
+          <w:b/>
+          <w:bCs/>
+        </w:rPr>
+        <w:t>HyperText</w:t>
+      </w:r>
+      <w:proofErr w:type="spellEnd"/>
+      <w:r>
+        <w:rPr>
+          <w:b/>
+          <w:bCs/>
+        </w:rPr>
+        <w:t xml:space="preserve"> Transfer Protocol Secure)</w:t>
+      </w:r>
+      <w:r>
+        <w:t xml:space="preserve"> </w:t>
+      </w:r>
+      <w:r>
+        <w:t>— это расширение HTTP с поддержкой шифрования для защиты данных. Он использует криптографические протоколы SSL/TLS, которые шифруют трафик между клиентом и сервером.</w:t>
+      </w:r>
+      <w:r>
+        <w:t xml:space="preserve"> Таким образом осуществляется защита данных от чтения третьими лицами и предотвращает изменение данных.</w:t>
+      </w:r>
+      <w:r>
+        <w:t xml:space="preserve"> Для работы HTTPS требуется SSL-сертификат, выпущенный доверенным центром сертификации (CA), который подтверждает подлинность сервера.</w:t>
+      </w:r>
+      <w:r>
+        <w:t xml:space="preserve"> </w:t>
+      </w:r>
+      <w:r>
+        <w:t>Перед тем как</w:t>
+      </w:r>
+      <w:r>
+        <w:t xml:space="preserve"> </w:t>
+      </w:r>
+      <w:r>
+        <w:t>установить защищённое соединение, браузер запрашивает этот документ и</w:t>
+      </w:r>
+      <w:r>
+        <w:t xml:space="preserve"> </w:t>
+      </w:r>
+      <w:r>
+        <w:t>обращается к</w:t>
+      </w:r>
+      <w:r>
+        <w:t xml:space="preserve"> </w:t>
+      </w:r>
+      <w:r>
+        <w:t>центру сертификации, чтобы подтвердить легальность документа. Если он</w:t>
+      </w:r>
+      <w:r>
+        <w:t xml:space="preserve"> </w:t>
+      </w:r>
+      <w:r>
+        <w:t>действителен, то браузер считает этот сайт безопасным и</w:t>
+      </w:r>
+      <w:r>
+        <w:t xml:space="preserve"> </w:t>
+      </w:r>
+      <w:r>
+        <w:t>позволяет</w:t>
+      </w:r>
+      <w:r>
+        <w:t xml:space="preserve"> обмен данными.</w:t>
+      </w:r>
+      <w:r>
+        <w:t xml:space="preserve"> </w:t>
+      </w:r>
+      <w:r>
+        <w:t>Этот</w:t>
+      </w:r>
+      <w:r>
+        <w:t xml:space="preserve"> </w:t>
+      </w:r>
+      <w:r>
+        <w:t>п</w:t>
+      </w:r>
+      <w:r>
+        <w:t xml:space="preserve">роцесс </w:t>
+      </w:r>
+      <w:r>
+        <w:t xml:space="preserve">называется </w:t>
+      </w:r>
+      <w:r>
+        <w:t>рукопожати</w:t>
+      </w:r>
+      <w:r>
+        <w:t>е</w:t>
+      </w:r>
+      <w:r>
+        <w:t>м</w:t>
+      </w:r>
+      <w:r>
+        <w:t xml:space="preserve"> (</w:t>
+      </w:r>
+      <w:proofErr w:type="spellStart"/>
+      <w:r>
+        <w:t>handshake</w:t>
+      </w:r>
+      <w:proofErr w:type="spellEnd"/>
+      <w:r>
+        <w:t>): клиент и сервер согласовывают параметры шифрования, проверяют сертификат, генерируют общий сеансовый ключ.</w:t>
+      </w:r>
+      <w:r>
+        <w:t xml:space="preserve"> Сеансовый ключ </w:t>
+      </w:r>
+      <w:r>
+        <w:t>служит одновременно как для шифрования, так и для дешифрования передаваемых данных</w:t>
+      </w:r>
+      <w:r>
+        <w:t>.</w:t>
+      </w:r>
+      <w:r>
+        <w:t xml:space="preserve"> Только после этого передаются зашифрованные данные.</w:t>
+      </w:r>
+    </w:p>
+    <w:p/>
+    <w:p>
+      <w:pPr>
+        <w:pStyle w:val="2"/>
+        <w:rPr>
+          <w:lang w:val="en-US"/>
+        </w:rPr>
+      </w:pPr>
+      <w:r>
+        <w:t xml:space="preserve">Технология </w:t>
+      </w:r>
+      <w:r>
+        <w:rPr>
+          <w:lang w:val="en-US"/>
+        </w:rPr>
+        <w:t>CORS</w:t>
+      </w:r>
+    </w:p>
+    <w:p>
+      <w:pPr>
+        <w:rPr>
+          <w:lang w:val="en-US"/>
+        </w:rPr>
+      </w:pPr>
+      <w:r>
+        <w:t xml:space="preserve">CORS — это механизм, позволяющий безопасно выполнять </w:t>
+      </w:r>
+      <w:proofErr w:type="spellStart"/>
+      <w:r>
+        <w:t>междоменные</w:t>
+      </w:r>
+      <w:proofErr w:type="spellEnd"/>
+      <w:r>
+        <w:t xml:space="preserve"> HTTP-запросы. Он работает через взаимодействие браузера и сервера с использованием специфичных заголовков. Ниже описаны ключевые алгоритмы и этапы работы CORS.</w:t>
+      </w:r>
+    </w:p>
+    <w:p>
+      <w:r>
+        <w:t xml:space="preserve">Сначала идёт </w:t>
+      </w:r>
+      <w:r>
+        <w:t>определени</w:t>
+      </w:r>
+      <w:r>
+        <w:t>е</w:t>
+      </w:r>
+      <w:r>
+        <w:t xml:space="preserve"> типа запроса: браузер проверяет, относится ли он к категории «простых». Простым считается запрос, который использует методы GET, HEAD или POST, содержит только стандартные заголовки (</w:t>
+      </w:r>
+      <w:proofErr w:type="spellStart"/>
+      <w:r>
+        <w:t>Accept</w:t>
+      </w:r>
+      <w:proofErr w:type="spellEnd"/>
+      <w:r>
+        <w:t xml:space="preserve">, </w:t>
+      </w:r>
+      <w:r>
+        <w:t>Content-Type с разрешенными значениями</w:t>
+      </w:r>
+      <w:r>
+        <w:t xml:space="preserve"> </w:t>
+      </w:r>
+      <w:proofErr w:type="spellStart"/>
       <w:r>
         <w:rPr>
           <w:i/>
           <w:iCs/>
-          <w:lang w:val="en-US"/>
-        </w:rPr>
-        <w:t>signature</w:t>
-      </w:r>
-      <w:r>
-        <w:t xml:space="preserve"> и </w:t>
-      </w:r>
+        </w:rPr>
+        <w:t>application</w:t>
+      </w:r>
+      <w:proofErr w:type="spellEnd"/>
       <w:r>
         <w:rPr>
           <w:i/>
           <w:iCs/>
-          <w:lang w:val="en-US"/>
-        </w:rPr>
-        <w:t>ts</w:t>
-      </w:r>
-      <w:r>
-        <w:t xml:space="preserve">, в </w:t>
-      </w:r>
-      <w:r>
-        <w:t>независимости</w:t>
-      </w:r>
-      <w:r>
-        <w:t xml:space="preserve"> от того, кто отправил этот пакет.</w:t>
-      </w:r>
-      <w:r>
-        <w:t xml:space="preserve"> </w:t>
-      </w:r>
-      <w:r>
-        <w:t>Пакет может содержать прочие поля в зависимости от вызываемого метода на сервере.</w:t>
-      </w:r>
-      <w:r>
-        <w:t xml:space="preserve"> Каждый класс, представляющий пакет данных наследуется от </w:t>
-      </w:r>
-      <w:r>
-        <w:lastRenderedPageBreak/>
-        <w:t xml:space="preserve">базового класса </w:t>
-      </w:r>
-      <w:r>
-        <w:rPr>
-          <w:rStyle w:val="a8"/>
-        </w:rPr>
-        <w:t>Backend.Tools.HttpDataBase</w:t>
-      </w:r>
-      <w:r>
-        <w:t xml:space="preserve">. </w:t>
-      </w:r>
-      <w:r>
-        <w:t xml:space="preserve">Этот класс предоставляет два обязательных поля </w:t>
-      </w:r>
+        </w:rPr>
+        <w:t>/x-</w:t>
+      </w:r>
+      <w:proofErr w:type="spellStart"/>
       <w:r>
         <w:rPr>
           <w:i/>
           <w:iCs/>
+        </w:rPr>
+        <w:t>www</w:t>
+      </w:r>
+      <w:proofErr w:type="spellEnd"/>
+      <w:r>
+        <w:rPr>
+          <w:i/>
+          <w:iCs/>
+        </w:rPr>
+        <w:t>-</w:t>
+      </w:r>
+      <w:proofErr w:type="spellStart"/>
+      <w:r>
+        <w:rPr>
+          <w:i/>
+          <w:iCs/>
+        </w:rPr>
+        <w:t>form-urlencoded</w:t>
+      </w:r>
+      <w:proofErr w:type="spellEnd"/>
+      <w:r>
+        <w:t>,</w:t>
+      </w:r>
+      <w:r>
+        <w:t xml:space="preserve"> </w:t>
+      </w:r>
+      <w:proofErr w:type="spellStart"/>
+      <w:r>
+        <w:rPr>
+          <w:i/>
+          <w:iCs/>
+        </w:rPr>
+        <w:t>multipart</w:t>
+      </w:r>
+      <w:proofErr w:type="spellEnd"/>
+      <w:r>
+        <w:rPr>
+          <w:i/>
+          <w:iCs/>
+        </w:rPr>
+        <w:t>/</w:t>
+      </w:r>
+      <w:proofErr w:type="spellStart"/>
+      <w:r>
+        <w:rPr>
+          <w:i/>
+          <w:iCs/>
+        </w:rPr>
+        <w:t>form-data</w:t>
+      </w:r>
+      <w:proofErr w:type="spellEnd"/>
+      <w:r>
+        <w:t>,</w:t>
+      </w:r>
+      <w:r>
+        <w:t xml:space="preserve"> </w:t>
+      </w:r>
+      <w:proofErr w:type="spellStart"/>
+      <w:r>
+        <w:rPr>
+          <w:i/>
+          <w:iCs/>
+        </w:rPr>
+        <w:t>text</w:t>
+      </w:r>
+      <w:proofErr w:type="spellEnd"/>
+      <w:r>
+        <w:rPr>
+          <w:i/>
+          <w:iCs/>
+        </w:rPr>
+        <w:t>/</w:t>
+      </w:r>
+      <w:proofErr w:type="spellStart"/>
+      <w:r>
+        <w:rPr>
+          <w:i/>
+          <w:iCs/>
+        </w:rPr>
+        <w:t>plain</w:t>
+      </w:r>
+      <w:proofErr w:type="spellEnd"/>
+      <w:r>
+        <w:t>) и не включает пользовательские заголовки. Если запрос не соответствует этим критериям, браузер автоматически отправляет предварительный запрос типа OPTIONS для проверки разрешений сервера.</w:t>
+      </w:r>
+    </w:p>
+    <w:p>
+      <w:r>
+        <w:lastRenderedPageBreak/>
+        <w:t>Предварительный запрос (</w:t>
+      </w:r>
+      <w:proofErr w:type="spellStart"/>
+      <w:r>
+        <w:t>preflight</w:t>
+      </w:r>
+      <w:proofErr w:type="spellEnd"/>
+      <w:r>
+        <w:t>) содержит метаданные: заголовок</w:t>
+      </w:r>
+      <w:r>
+        <w:t xml:space="preserve"> </w:t>
+      </w:r>
+      <w:proofErr w:type="spellStart"/>
+      <w:r>
+        <w:rPr>
+          <w:i/>
+          <w:iCs/>
+        </w:rPr>
+        <w:t>Origin</w:t>
+      </w:r>
+      <w:proofErr w:type="spellEnd"/>
+      <w:r>
+        <w:t xml:space="preserve"> </w:t>
+      </w:r>
+      <w:r>
+        <w:t>с доменом клиента,</w:t>
+      </w:r>
+      <w:r>
+        <w:t xml:space="preserve"> </w:t>
+      </w:r>
+      <w:r>
+        <w:rPr>
+          <w:i/>
+          <w:iCs/>
+        </w:rPr>
+        <w:t>Access-Control-</w:t>
+      </w:r>
+      <w:proofErr w:type="spellStart"/>
+      <w:r>
+        <w:rPr>
+          <w:i/>
+          <w:iCs/>
+        </w:rPr>
+        <w:t>Request</w:t>
+      </w:r>
+      <w:proofErr w:type="spellEnd"/>
+      <w:r>
+        <w:rPr>
+          <w:i/>
+          <w:iCs/>
+        </w:rPr>
+        <w:t>-</w:t>
+      </w:r>
+      <w:proofErr w:type="spellStart"/>
+      <w:r>
+        <w:rPr>
+          <w:i/>
+          <w:iCs/>
+        </w:rPr>
+        <w:t>Method</w:t>
+      </w:r>
+      <w:proofErr w:type="spellEnd"/>
+      <w:r>
+        <w:t xml:space="preserve"> </w:t>
+      </w:r>
+      <w:r>
+        <w:t>с методом основного запроса и</w:t>
+      </w:r>
+      <w:r>
+        <w:t xml:space="preserve"> </w:t>
+      </w:r>
+      <w:r>
+        <w:rPr>
+          <w:i/>
+          <w:iCs/>
+        </w:rPr>
+        <w:t>Access-Control-</w:t>
+      </w:r>
+      <w:proofErr w:type="spellStart"/>
+      <w:r>
+        <w:rPr>
+          <w:i/>
+          <w:iCs/>
+        </w:rPr>
+        <w:t>Request</w:t>
+      </w:r>
+      <w:proofErr w:type="spellEnd"/>
+      <w:r>
+        <w:rPr>
+          <w:i/>
+          <w:iCs/>
+        </w:rPr>
+        <w:t>-</w:t>
+      </w:r>
+      <w:proofErr w:type="spellStart"/>
+      <w:r>
+        <w:rPr>
+          <w:i/>
+          <w:iCs/>
+        </w:rPr>
+        <w:t>Headers</w:t>
+      </w:r>
+      <w:proofErr w:type="spellEnd"/>
+      <w:r>
+        <w:t xml:space="preserve"> </w:t>
+      </w:r>
+      <w:r>
+        <w:t>со списком пользовательских заголовков. Сервер должен ответить заголовками</w:t>
+      </w:r>
+      <w:r>
+        <w:t xml:space="preserve"> </w:t>
+      </w:r>
+      <w:r>
+        <w:rPr>
+          <w:i/>
+          <w:iCs/>
+        </w:rPr>
+        <w:t>Access-Control-</w:t>
+      </w:r>
+      <w:proofErr w:type="spellStart"/>
+      <w:r>
+        <w:rPr>
+          <w:i/>
+          <w:iCs/>
+        </w:rPr>
+        <w:t>Allow</w:t>
+      </w:r>
+      <w:proofErr w:type="spellEnd"/>
+      <w:r>
+        <w:rPr>
+          <w:i/>
+          <w:iCs/>
+        </w:rPr>
+        <w:t>-</w:t>
+      </w:r>
+      <w:proofErr w:type="spellStart"/>
+      <w:r>
+        <w:rPr>
+          <w:i/>
+          <w:iCs/>
+        </w:rPr>
+        <w:t>Origin</w:t>
+      </w:r>
+      <w:proofErr w:type="spellEnd"/>
+      <w:r>
+        <w:t xml:space="preserve"> </w:t>
+      </w:r>
+      <w:r>
+        <w:t>(разрешенные домены),</w:t>
+      </w:r>
+      <w:r>
+        <w:t xml:space="preserve"> </w:t>
+      </w:r>
+      <w:r>
+        <w:rPr>
+          <w:i/>
+          <w:iCs/>
+        </w:rPr>
+        <w:t>Access-Control-</w:t>
+      </w:r>
+      <w:proofErr w:type="spellStart"/>
+      <w:r>
+        <w:rPr>
+          <w:i/>
+          <w:iCs/>
+        </w:rPr>
+        <w:t>Allow</w:t>
+      </w:r>
+      <w:proofErr w:type="spellEnd"/>
+      <w:r>
+        <w:rPr>
+          <w:i/>
+          <w:iCs/>
+        </w:rPr>
+        <w:t>-</w:t>
+      </w:r>
+      <w:proofErr w:type="spellStart"/>
+      <w:r>
+        <w:rPr>
+          <w:i/>
+          <w:iCs/>
+        </w:rPr>
+        <w:t>Methods</w:t>
+      </w:r>
+      <w:proofErr w:type="spellEnd"/>
+      <w:r>
+        <w:t xml:space="preserve"> </w:t>
+      </w:r>
+      <w:r>
+        <w:t>(список методов),</w:t>
+      </w:r>
+      <w:r>
+        <w:t xml:space="preserve"> </w:t>
+      </w:r>
+      <w:r>
+        <w:rPr>
+          <w:i/>
+          <w:iCs/>
+        </w:rPr>
+        <w:t>Access-Control-</w:t>
+      </w:r>
+      <w:proofErr w:type="spellStart"/>
+      <w:r>
+        <w:rPr>
+          <w:i/>
+          <w:iCs/>
+        </w:rPr>
+        <w:t>Allow</w:t>
+      </w:r>
+      <w:proofErr w:type="spellEnd"/>
+      <w:r>
+        <w:rPr>
+          <w:i/>
+          <w:iCs/>
+        </w:rPr>
+        <w:t>-</w:t>
+      </w:r>
+      <w:proofErr w:type="spellStart"/>
+      <w:r>
+        <w:rPr>
+          <w:i/>
+          <w:iCs/>
+        </w:rPr>
+        <w:t>Headers</w:t>
+      </w:r>
+      <w:proofErr w:type="spellEnd"/>
+      <w:r>
+        <w:t xml:space="preserve"> </w:t>
+      </w:r>
+      <w:r>
+        <w:t>(разрешенные заголовки) и</w:t>
+      </w:r>
+      <w:r>
+        <w:t xml:space="preserve"> </w:t>
+      </w:r>
+      <w:r>
+        <w:rPr>
+          <w:i/>
+          <w:iCs/>
+        </w:rPr>
+        <w:t>Access-Control-Max-</w:t>
+      </w:r>
+      <w:proofErr w:type="spellStart"/>
+      <w:r>
+        <w:rPr>
+          <w:i/>
+          <w:iCs/>
+        </w:rPr>
+        <w:t>Age</w:t>
+      </w:r>
+      <w:proofErr w:type="spellEnd"/>
+      <w:r>
+        <w:t xml:space="preserve"> </w:t>
+      </w:r>
+      <w:r>
+        <w:t>(время кэширования ответа). Если сервер подтверждает права доступа, браузер выполняет основной запрос. В противном случае запрос блокируется с ошибкой CORS.</w:t>
+      </w:r>
+    </w:p>
+    <w:p/>
+    <w:p>
+      <w:pPr>
+        <w:pStyle w:val="2"/>
+      </w:pPr>
+      <w:r>
+        <w:t xml:space="preserve">Что такое </w:t>
+      </w:r>
+      <w:r>
+        <w:rPr>
+          <w:lang w:val="en-US"/>
+        </w:rPr>
+        <w:t xml:space="preserve">REST </w:t>
+      </w:r>
+      <w:r>
+        <w:rPr>
+          <w:lang w:val="en-US"/>
+        </w:rPr>
+        <w:t>API</w:t>
+      </w:r>
+    </w:p>
+    <w:p>
+      <w:pPr>
+        <w:rPr>
+          <w:lang w:val="en-US"/>
+        </w:rPr>
+      </w:pPr>
+      <w:r>
+        <w:rPr>
+          <w:b/>
+          <w:bCs/>
+        </w:rPr>
+        <w:t>API</w:t>
+      </w:r>
+      <w:r>
+        <w:t xml:space="preserve"> — это набор правил, протоколов и инструментов, которые позволяют различным программным компонентам взаимодействовать друг с другом. Он определяет,</w:t>
+      </w:r>
+      <w:r>
+        <w:t xml:space="preserve"> </w:t>
+      </w:r>
+      <w:r>
+        <w:t>как</w:t>
+      </w:r>
+      <w:r>
+        <w:t xml:space="preserve"> </w:t>
+      </w:r>
+      <w:r>
+        <w:t>и</w:t>
+      </w:r>
+      <w:r>
+        <w:t xml:space="preserve"> </w:t>
+      </w:r>
+      <w:r>
+        <w:t>какими методами</w:t>
+      </w:r>
+      <w:r>
+        <w:t xml:space="preserve"> </w:t>
+      </w:r>
+      <w:r>
+        <w:t>одна</w:t>
+      </w:r>
+      <w:r>
+        <w:t xml:space="preserve"> программа может запрашивать данные или функционал у другой, не вникая в её внутреннюю реализацию. API выступает посредником между системами, упрощая интеграцию и обмен информацией.</w:t>
+      </w:r>
+      <w:r>
+        <w:t xml:space="preserve"> </w:t>
+      </w:r>
+    </w:p>
+    <w:p>
+      <w:pPr>
+        <w:rPr>
+          <w:lang w:val="en-US"/>
+        </w:rPr>
+      </w:pPr>
+      <w:r>
+        <w:rPr>
+          <w:b/>
+          <w:bCs/>
+          <w:lang w:val="en-US"/>
+        </w:rPr>
+        <w:t>REST (Representational State Transfer)</w:t>
+      </w:r>
+      <w:r>
+        <w:rPr>
+          <w:lang w:val="en-US"/>
+        </w:rPr>
+        <w:t>:</w:t>
+      </w:r>
+      <w:r>
+        <w:rPr>
+          <w:lang w:val="en-US"/>
+        </w:rPr>
+        <w:t xml:space="preserve"> </w:t>
+      </w:r>
+      <w:r>
+        <w:t>о</w:t>
+      </w:r>
+      <w:r>
+        <w:t>снован</w:t>
+      </w:r>
+      <w:r>
+        <w:rPr>
+          <w:lang w:val="en-US"/>
+        </w:rPr>
+        <w:t xml:space="preserve"> </w:t>
+      </w:r>
+      <w:r>
+        <w:t>на</w:t>
+      </w:r>
+      <w:r>
+        <w:rPr>
+          <w:lang w:val="en-US"/>
+        </w:rPr>
+        <w:t xml:space="preserve"> HTTP-</w:t>
+      </w:r>
+      <w:r>
+        <w:t>методах</w:t>
+      </w:r>
+      <w:r>
+        <w:rPr>
+          <w:lang w:val="en-US"/>
+        </w:rPr>
+        <w:t xml:space="preserve"> (GET, POST, PUT, DELETE). </w:t>
+      </w:r>
+      <w:r>
+        <w:t>Данные</w:t>
+      </w:r>
+      <w:r>
+        <w:rPr>
+          <w:lang w:val="en-US"/>
+        </w:rPr>
+        <w:t xml:space="preserve"> </w:t>
+      </w:r>
+      <w:r>
+        <w:t>передаются</w:t>
+      </w:r>
+      <w:r>
+        <w:rPr>
+          <w:lang w:val="en-US"/>
+        </w:rPr>
+        <w:t xml:space="preserve"> </w:t>
+      </w:r>
+      <w:r>
+        <w:t>в</w:t>
+      </w:r>
+      <w:r>
+        <w:rPr>
+          <w:lang w:val="en-US"/>
+        </w:rPr>
+        <w:t xml:space="preserve"> </w:t>
+      </w:r>
+      <w:r>
+        <w:t>формате</w:t>
+      </w:r>
+      <w:r>
+        <w:rPr>
+          <w:lang w:val="en-US"/>
+        </w:rPr>
+        <w:t xml:space="preserve"> JSON </w:t>
+      </w:r>
+      <w:r>
+        <w:t>или</w:t>
+      </w:r>
+      <w:r>
+        <w:rPr>
+          <w:lang w:val="en-US"/>
+        </w:rPr>
+        <w:t xml:space="preserve"> XML.</w:t>
+      </w:r>
+    </w:p>
+    <w:p>
+      <w:pPr>
+        <w:pStyle w:val="2"/>
+        <w:rPr>
+          <w:lang w:val="en-US"/>
+        </w:rPr>
+      </w:pPr>
+      <w:r>
+        <w:t>Вид</w:t>
+      </w:r>
+      <w:r>
+        <w:rPr>
+          <w:lang w:val="en-US"/>
+        </w:rPr>
+        <w:t xml:space="preserve"> </w:t>
+      </w:r>
+      <w:r>
+        <w:t>пакета</w:t>
+      </w:r>
+      <w:r>
+        <w:rPr>
+          <w:lang w:val="en-US"/>
+        </w:rPr>
+        <w:t xml:space="preserve"> </w:t>
+      </w:r>
+      <w:r>
+        <w:rPr>
+          <w:lang w:val="en-US"/>
+        </w:rPr>
+        <w:t xml:space="preserve">REST </w:t>
+      </w:r>
+      <w:r>
+        <w:rPr>
+          <w:lang w:val="en-US"/>
+        </w:rPr>
+        <w:t>API</w:t>
+      </w:r>
+    </w:p>
+    <w:p>
+      <w:r>
+        <w:t xml:space="preserve">Первым определением для </w:t>
+      </w:r>
+      <w:r>
+        <w:rPr>
+          <w:lang w:val="en-US"/>
+        </w:rPr>
+        <w:t>REST</w:t>
+      </w:r>
+      <w:r>
+        <w:t xml:space="preserve"> </w:t>
+      </w:r>
+      <w:r>
+        <w:rPr>
+          <w:lang w:val="en-US"/>
+        </w:rPr>
+        <w:t>API</w:t>
+      </w:r>
+      <w:r>
+        <w:t xml:space="preserve"> </w:t>
+      </w:r>
+      <w:r>
+        <w:t>является определением вида пакета. Вид пакета определяет то, в каком виде сервер</w:t>
+      </w:r>
+      <w:r>
+        <w:t>ная часть</w:t>
+      </w:r>
+      <w:r>
+        <w:t xml:space="preserve"> возвращает данные и как их обрабатывать.</w:t>
+      </w:r>
+      <w:r>
+        <w:t xml:space="preserve"> </w:t>
+      </w:r>
+    </w:p>
+    <w:p>
+      <w:r>
+        <w:t xml:space="preserve">Пакет данных для общения между клиентом и сервером всегда будет включать в себя поля </w:t>
+      </w:r>
+      <w:r>
+        <w:rPr>
+          <w:i/>
+          <w:iCs/>
+          <w:lang w:val="en-US"/>
+        </w:rPr>
+        <w:t>signature</w:t>
+      </w:r>
+      <w:r>
+        <w:t xml:space="preserve"> и </w:t>
+      </w:r>
+      <w:proofErr w:type="spellStart"/>
+      <w:r>
+        <w:rPr>
+          <w:i/>
+          <w:iCs/>
           <w:lang w:val="en-US"/>
         </w:rPr>
         <w:t>ts</w:t>
       </w:r>
+      <w:proofErr w:type="spellEnd"/>
+      <w:r>
+        <w:t xml:space="preserve">, в </w:t>
+      </w:r>
+      <w:r>
+        <w:t>независимости</w:t>
+      </w:r>
+      <w:r>
+        <w:t xml:space="preserve"> от того, кто отправил этот пакет.</w:t>
+      </w:r>
+      <w:r>
+        <w:t xml:space="preserve"> </w:t>
+      </w:r>
+      <w:r>
+        <w:t>Пакет может содержать прочие поля в зависимости от вызываемого метода на сервере.</w:t>
+      </w:r>
+      <w:r>
+        <w:t xml:space="preserve"> Каждый класс, представляющий пакет данных наследуется от базового класса </w:t>
+      </w:r>
+      <w:proofErr w:type="spellStart"/>
+      <w:r>
+        <w:rPr>
+          <w:rStyle w:val="a8"/>
+        </w:rPr>
+        <w:t>Backend.Tools.HttpDataBase</w:t>
+      </w:r>
+      <w:proofErr w:type="spellEnd"/>
+      <w:r>
+        <w:t xml:space="preserve">. </w:t>
+      </w:r>
+      <w:r>
+        <w:t xml:space="preserve">Этот класс предоставляет два обязательных поля </w:t>
+      </w:r>
+      <w:proofErr w:type="spellStart"/>
+      <w:r>
+        <w:rPr>
+          <w:i/>
+          <w:iCs/>
+          <w:lang w:val="en-US"/>
+        </w:rPr>
+        <w:t>ts</w:t>
+      </w:r>
+      <w:proofErr w:type="spellEnd"/>
       <w:r>
         <w:t xml:space="preserve"> </w:t>
       </w:r>
@@ -3979,14 +5123,24 @@
                 <w:lang w:val="en-US"/>
               </w:rPr>
             </w:pPr>
+            <w:proofErr w:type="spellStart"/>
+            <w:proofErr w:type="gramStart"/>
             <w:r>
               <w:t>ToObjectResult</w:t>
             </w:r>
+            <w:proofErr w:type="spellEnd"/>
             <w:r>
               <w:rPr>
                 <w:lang w:val="en-US"/>
               </w:rPr>
-              <w:t>()</w:t>
+              <w:t>(</w:t>
+            </w:r>
+            <w:proofErr w:type="gramEnd"/>
+            <w:r>
+              <w:rPr>
+                <w:lang w:val="en-US"/>
+              </w:rPr>
+              <w:t>)</w:t>
             </w:r>
           </w:p>
         </w:tc>
@@ -4004,12 +5158,14 @@
             <w:r>
               <w:t xml:space="preserve">типу </w:t>
             </w:r>
+            <w:proofErr w:type="spellStart"/>
             <w:r>
               <w:rPr>
                 <w:lang w:val="en-US"/>
               </w:rPr>
               <w:t>ObjectResult</w:t>
             </w:r>
+            <w:proofErr w:type="spellEnd"/>
           </w:p>
         </w:tc>
       </w:tr>
@@ -4025,18 +5181,42 @@
                 <w:lang w:val="en-US"/>
               </w:rPr>
             </w:pPr>
+            <w:proofErr w:type="gramStart"/>
             <w:r>
               <w:rPr>
                 <w:lang w:val="en-US"/>
               </w:rPr>
               <w:t>Sign(</w:t>
             </w:r>
+            <w:proofErr w:type="gramEnd"/>
             <w:r>
               <w:rPr>
                 <w:lang w:val="en-US"/>
               </w:rPr>
-              <w:t>long userId, string sessionCode</w:t>
+              <w:t xml:space="preserve">long </w:t>
             </w:r>
+            <w:proofErr w:type="spellStart"/>
+            <w:r>
+              <w:rPr>
+                <w:lang w:val="en-US"/>
+              </w:rPr>
+              <w:t>userId</w:t>
+            </w:r>
+            <w:proofErr w:type="spellEnd"/>
+            <w:r>
+              <w:rPr>
+                <w:lang w:val="en-US"/>
+              </w:rPr>
+              <w:t xml:space="preserve">, string </w:t>
+            </w:r>
+            <w:proofErr w:type="spellStart"/>
+            <w:r>
+              <w:rPr>
+                <w:lang w:val="en-US"/>
+              </w:rPr>
+              <w:t>sessionCode</w:t>
+            </w:r>
+            <w:proofErr w:type="spellEnd"/>
             <w:r>
               <w:rPr>
                 <w:lang w:val="en-US"/>
@@ -4074,18 +5254,42 @@
                 <w:lang w:val="en-US"/>
               </w:rPr>
             </w:pPr>
+            <w:proofErr w:type="gramStart"/>
             <w:r>
               <w:rPr>
                 <w:lang w:val="en-US"/>
               </w:rPr>
               <w:t>Verify(</w:t>
             </w:r>
+            <w:proofErr w:type="gramEnd"/>
             <w:r>
               <w:rPr>
                 <w:lang w:val="en-US"/>
               </w:rPr>
-              <w:t>long userId, string sessionCode</w:t>
+              <w:t xml:space="preserve">long </w:t>
             </w:r>
+            <w:proofErr w:type="spellStart"/>
+            <w:r>
+              <w:rPr>
+                <w:lang w:val="en-US"/>
+              </w:rPr>
+              <w:t>userId</w:t>
+            </w:r>
+            <w:proofErr w:type="spellEnd"/>
+            <w:r>
+              <w:rPr>
+                <w:lang w:val="en-US"/>
+              </w:rPr>
+              <w:t xml:space="preserve">, string </w:t>
+            </w:r>
+            <w:proofErr w:type="spellStart"/>
+            <w:r>
+              <w:rPr>
+                <w:lang w:val="en-US"/>
+              </w:rPr>
+              <w:t>sessionCode</w:t>
+            </w:r>
+            <w:proofErr w:type="spellEnd"/>
             <w:r>
               <w:rPr>
                 <w:lang w:val="en-US"/>
@@ -4144,34 +5348,80 @@
         <w:t>, которые могут содержаться в пакете,</w:t>
       </w:r>
       <w:r>
-        <w:t xml:space="preserve"> должны наследоваться от базового класса </w:t>
-      </w:r>
+        <w:t xml:space="preserve"> должны </w:t>
+      </w:r>
+      <w:r>
+        <w:lastRenderedPageBreak/>
+        <w:t xml:space="preserve">наследоваться от базового класса </w:t>
+      </w:r>
+      <w:proofErr w:type="spellStart"/>
       <w:r>
         <w:rPr>
           <w:rStyle w:val="a8"/>
         </w:rPr>
         <w:t>Backend.Tools.ParsebleToDictionaryBase</w:t>
       </w:r>
+      <w:proofErr w:type="spellEnd"/>
       <w:r>
         <w:t>.</w:t>
       </w:r>
       <w:r>
         <w:t xml:space="preserve"> Этот класс предоставляет реализацию метода </w:t>
       </w:r>
+      <w:proofErr w:type="spellStart"/>
       <w:r>
         <w:rPr>
           <w:lang w:val="en-US"/>
         </w:rPr>
         <w:t>ToDict</w:t>
       </w:r>
+      <w:proofErr w:type="spellEnd"/>
       <w:r>
         <w:t xml:space="preserve">, который все свойства класса записывает в структуру </w:t>
       </w:r>
+      <w:proofErr w:type="spellStart"/>
+      <w:proofErr w:type="gramStart"/>
       <w:r>
         <w:rPr>
           <w:rStyle w:val="a8"/>
         </w:rPr>
-        <w:t>Dictionary&lt;string, object?&gt;</w:t>
+        <w:t>Dictionary</w:t>
+      </w:r>
+      <w:proofErr w:type="spellEnd"/>
+      <w:r>
+        <w:rPr>
+          <w:rStyle w:val="a8"/>
+        </w:rPr>
+        <w:t>&lt;</w:t>
+      </w:r>
+      <w:proofErr w:type="spellStart"/>
+      <w:proofErr w:type="gramEnd"/>
+      <w:r>
+        <w:rPr>
+          <w:rStyle w:val="a8"/>
+        </w:rPr>
+        <w:t>string</w:t>
+      </w:r>
+      <w:proofErr w:type="spellEnd"/>
+      <w:r>
+        <w:rPr>
+          <w:rStyle w:val="a8"/>
+        </w:rPr>
+        <w:t xml:space="preserve">, </w:t>
+      </w:r>
+      <w:proofErr w:type="spellStart"/>
+      <w:r>
+        <w:rPr>
+          <w:rStyle w:val="a8"/>
+        </w:rPr>
+        <w:t>object</w:t>
+      </w:r>
+      <w:proofErr w:type="spellEnd"/>
+      <w:r>
+        <w:rPr>
+          <w:rStyle w:val="a8"/>
+        </w:rPr>
+        <w:t>?&gt;</w:t>
       </w:r>
       <w:r>
         <w:t>.</w:t>
@@ -4203,12 +5453,14 @@
       <w:r>
         <w:t xml:space="preserve">ип </w:t>
       </w:r>
+      <w:proofErr w:type="spellStart"/>
       <w:r>
         <w:rPr>
           <w:rStyle w:val="a8"/>
         </w:rPr>
         <w:t>DateTime</w:t>
       </w:r>
+      <w:proofErr w:type="spellEnd"/>
       <w:r>
         <w:t>,</w:t>
       </w:r>
@@ -4233,12 +5485,14 @@
       <w:r>
         <w:t xml:space="preserve"> </w:t>
       </w:r>
+      <w:proofErr w:type="spellStart"/>
       <w:r>
         <w:rPr>
           <w:lang w:val="en-US"/>
         </w:rPr>
         <w:t>unix</w:t>
       </w:r>
+      <w:proofErr w:type="spellEnd"/>
       <w:r>
         <w:t xml:space="preserve"> </w:t>
       </w:r>
@@ -4269,24 +5523,28 @@
       <w:r>
         <w:t xml:space="preserve">Если значение свойства приводится к </w:t>
       </w:r>
+      <w:proofErr w:type="spellStart"/>
       <w:r>
         <w:rPr>
           <w:rStyle w:val="a8"/>
         </w:rPr>
         <w:t>Backend.Tools.ParsebleToDictionaryBase</w:t>
       </w:r>
+      <w:proofErr w:type="spellEnd"/>
       <w:r>
         <w:t xml:space="preserve">, </w:t>
       </w:r>
       <w:r>
         <w:t xml:space="preserve">то в результат добавляется результат вызова </w:t>
       </w:r>
+      <w:proofErr w:type="spellStart"/>
       <w:r>
         <w:rPr>
           <w:lang w:val="en-US"/>
         </w:rPr>
         <w:t>ToDict</w:t>
       </w:r>
+      <w:proofErr w:type="spellEnd"/>
       <w:r>
         <w:t xml:space="preserve"> для значения этого свойства.</w:t>
       </w:r>
@@ -4302,12 +5560,14 @@
       <w:r>
         <w:t xml:space="preserve">Если значение свойства – список с элементами, которые приводятся к </w:t>
       </w:r>
+      <w:proofErr w:type="spellStart"/>
       <w:r>
         <w:rPr>
           <w:rStyle w:val="a8"/>
         </w:rPr>
         <w:t>Backend.Tools.ParsebleToDictionaryBas</w:t>
       </w:r>
+      <w:proofErr w:type="spellEnd"/>
       <w:r>
         <w:rPr>
           <w:rStyle w:val="a8"/>
@@ -4321,24 +5581,28 @@
       <w:r>
         <w:t xml:space="preserve">то для каждого элемента вызывается </w:t>
       </w:r>
+      <w:proofErr w:type="spellStart"/>
       <w:r>
         <w:rPr>
           <w:lang w:val="en-US"/>
         </w:rPr>
         <w:t>ToDict</w:t>
       </w:r>
+      <w:proofErr w:type="spellEnd"/>
       <w:r>
         <w:t xml:space="preserve"> </w:t>
       </w:r>
       <w:r>
         <w:t xml:space="preserve">и массив результатов вызовов </w:t>
       </w:r>
+      <w:proofErr w:type="spellStart"/>
       <w:r>
         <w:rPr>
           <w:lang w:val="en-US"/>
         </w:rPr>
         <w:t>ToDict</w:t>
       </w:r>
+      <w:proofErr w:type="spellEnd"/>
       <w:r>
         <w:t xml:space="preserve"> добавляется в результат</w:t>
       </w:r>
@@ -4373,6 +5637,7 @@
       <w:r>
         <w:t xml:space="preserve">по заголовку </w:t>
       </w:r>
+      <w:proofErr w:type="spellStart"/>
       <w:r>
         <w:rPr>
           <w:i/>
@@ -4380,6 +5645,7 @@
         </w:rPr>
         <w:t>userId</w:t>
       </w:r>
+      <w:proofErr w:type="spellEnd"/>
       <w:r>
         <w:t xml:space="preserve"> в запросе к серверу, а аутентификация по подписи пакета. Подписью пакета назовём результат хеш функции от данных, преобразованных в строку определённого вида</w:t>
       </w:r>
@@ -4389,6 +5655,7 @@
       <w:r>
         <w:t xml:space="preserve"> по специальному ключу. Этот ключ будем называть кодом сессии, или </w:t>
       </w:r>
+      <w:proofErr w:type="spellStart"/>
       <w:r>
         <w:rPr>
           <w:i/>
@@ -4397,6 +5664,7 @@
         </w:rPr>
         <w:t>sessionCode</w:t>
       </w:r>
+      <w:proofErr w:type="spellEnd"/>
       <w:r>
         <w:t xml:space="preserve">. </w:t>
       </w:r>
@@ -4435,6 +5703,7 @@
       <w:r>
         <w:t xml:space="preserve"> </w:t>
       </w:r>
+      <w:proofErr w:type="spellStart"/>
       <w:r>
         <w:rPr>
           <w:i/>
@@ -4443,6 +5712,7 @@
         </w:rPr>
         <w:t>initData</w:t>
       </w:r>
+      <w:proofErr w:type="spellEnd"/>
       <w:r>
         <w:t xml:space="preserve">. </w:t>
       </w:r>
@@ -4495,11 +5765,7 @@
         <w:t>,</w:t>
       </w:r>
       <w:r>
-        <w:t xml:space="preserve"> в </w:t>
-      </w:r>
-      <w:r>
-        <w:lastRenderedPageBreak/>
-        <w:t xml:space="preserve">заголовках </w:t>
+        <w:t xml:space="preserve"> в заголовках </w:t>
       </w:r>
       <w:r>
         <w:t>должен</w:t>
@@ -4507,6 +5773,7 @@
       <w:r>
         <w:t xml:space="preserve"> присутствовать </w:t>
       </w:r>
+      <w:proofErr w:type="spellStart"/>
       <w:r>
         <w:rPr>
           <w:i/>
@@ -4515,12 +5782,14 @@
         </w:rPr>
         <w:t>userId</w:t>
       </w:r>
+      <w:proofErr w:type="spellEnd"/>
       <w:r>
         <w:t xml:space="preserve"> со значением (-1)</w:t>
       </w:r>
       <w:r>
         <w:t xml:space="preserve">, для обозначения того, что клиент ещё не авторизован. В случае успеха, сервер отдаст ответ, в котором будет находиться </w:t>
       </w:r>
+      <w:proofErr w:type="spellStart"/>
       <w:r>
         <w:rPr>
           <w:i/>
@@ -4529,6 +5798,7 @@
         </w:rPr>
         <w:t>sessionCode</w:t>
       </w:r>
+      <w:proofErr w:type="spellEnd"/>
       <w:r>
         <w:t xml:space="preserve"> </w:t>
       </w:r>
@@ -4569,6 +5839,7 @@
       <w:r>
         <w:t xml:space="preserve"> будет находиться </w:t>
       </w:r>
+      <w:proofErr w:type="spellStart"/>
       <w:r>
         <w:rPr>
           <w:i/>
@@ -4577,9 +5848,11 @@
         </w:rPr>
         <w:t>userId</w:t>
       </w:r>
+      <w:proofErr w:type="spellEnd"/>
       <w:r>
         <w:t xml:space="preserve"> – идентификатор пользователя телеграм, который открыл веб приложение. Следующие запросы должны содержать в заголовках </w:t>
       </w:r>
+      <w:proofErr w:type="spellStart"/>
       <w:r>
         <w:rPr>
           <w:i/>
@@ -4588,6 +5861,7 @@
         </w:rPr>
         <w:t>userId</w:t>
       </w:r>
+      <w:proofErr w:type="spellEnd"/>
       <w:r>
         <w:t xml:space="preserve"> </w:t>
       </w:r>
@@ -4625,27 +5899,94 @@
           <w:lang w:val="en-US"/>
         </w:rPr>
       </w:pPr>
-      <w:r>
-        <w:rPr>
-          <w:lang w:val="en-US"/>
-        </w:rPr>
-        <w:t>userId:{userId}_ts:{ts}_data.arrays.0=firstElementOfArray&amp;data.arrays.1=secondElementsOfArray&amp;</w:t>
-      </w:r>
-      <w:r>
-        <w:rPr>
-          <w:lang w:val="en-US"/>
-        </w:rPr>
-        <w:t>data.someData=someValue&amp;</w:t>
-      </w:r>
-      <w:r>
-        <w:rPr>
-          <w:lang w:val="en-US"/>
-        </w:rPr>
-        <w:t>data.someObject.keyInObject=valueFromObject…</w:t>
-      </w:r>
-    </w:p>
-    <w:p>
-      <w:r>
+      <w:proofErr w:type="gramStart"/>
+      <w:r>
+        <w:rPr>
+          <w:lang w:val="en-US"/>
+        </w:rPr>
+        <w:t>userId:{</w:t>
+      </w:r>
+      <w:proofErr w:type="gramEnd"/>
+      <w:r>
+        <w:rPr>
+          <w:lang w:val="en-US"/>
+        </w:rPr>
+        <w:t>userId}_</w:t>
+      </w:r>
+      <w:proofErr w:type="gramStart"/>
+      <w:r>
+        <w:rPr>
+          <w:lang w:val="en-US"/>
+        </w:rPr>
+        <w:t>ts:{</w:t>
+      </w:r>
+      <w:proofErr w:type="gramEnd"/>
+      <w:r>
+        <w:rPr>
+          <w:lang w:val="en-US"/>
+        </w:rPr>
+        <w:t>ts}_</w:t>
+      </w:r>
+      <w:proofErr w:type="gramStart"/>
+      <w:r>
+        <w:rPr>
+          <w:lang w:val="en-US"/>
+        </w:rPr>
+        <w:t>data.arrays</w:t>
+      </w:r>
+      <w:proofErr w:type="gramEnd"/>
+      <w:r>
+        <w:rPr>
+          <w:lang w:val="en-US"/>
+        </w:rPr>
+        <w:t>.0=firstElementOfArray&amp;</w:t>
+      </w:r>
+      <w:proofErr w:type="gramStart"/>
+      <w:r>
+        <w:rPr>
+          <w:lang w:val="en-US"/>
+        </w:rPr>
+        <w:t>data.arrays</w:t>
+      </w:r>
+      <w:proofErr w:type="gramEnd"/>
+      <w:r>
+        <w:rPr>
+          <w:lang w:val="en-US"/>
+        </w:rPr>
+        <w:t>.1=secondElementsOfArray&amp;</w:t>
+      </w:r>
+      <w:proofErr w:type="gramStart"/>
+      <w:r>
+        <w:rPr>
+          <w:lang w:val="en-US"/>
+        </w:rPr>
+        <w:t>data.someData</w:t>
+      </w:r>
+      <w:proofErr w:type="gramEnd"/>
+      <w:r>
+        <w:rPr>
+          <w:lang w:val="en-US"/>
+        </w:rPr>
+        <w:t>=someValue&amp;</w:t>
+      </w:r>
+      <w:proofErr w:type="gramStart"/>
+      <w:r>
+        <w:rPr>
+          <w:lang w:val="en-US"/>
+        </w:rPr>
+        <w:t>data.someObject.keyInObject</w:t>
+      </w:r>
+      <w:proofErr w:type="gramEnd"/>
+      <w:r>
+        <w:rPr>
+          <w:lang w:val="en-US"/>
+        </w:rPr>
+        <w:t>=valueFromObject…</w:t>
+      </w:r>
+    </w:p>
+    <w:p>
+      <w:r>
+        <w:lastRenderedPageBreak/>
         <w:t xml:space="preserve">Как </w:t>
       </w:r>
       <w:r>
@@ -4678,6 +6019,7 @@
       <w:r>
         <w:t>(</w:t>
       </w:r>
+      <w:proofErr w:type="spellStart"/>
       <w:r>
         <w:rPr>
           <w:i/>
@@ -4686,6 +6028,7 @@
         </w:rPr>
         <w:t>userId</w:t>
       </w:r>
+      <w:proofErr w:type="spellEnd"/>
       <w:r>
         <w:t>)</w:t>
       </w:r>
@@ -4701,6 +6044,7 @@
       <w:r>
         <w:t>(</w:t>
       </w:r>
+      <w:proofErr w:type="spellStart"/>
       <w:r>
         <w:rPr>
           <w:i/>
@@ -4709,6 +6053,7 @@
         </w:rPr>
         <w:t>ts</w:t>
       </w:r>
+      <w:proofErr w:type="spellEnd"/>
       <w:r>
         <w:t>)</w:t>
       </w:r>
@@ -4843,6 +6188,7 @@
       <w:r>
         <w:t xml:space="preserve">Чтобы сторона, принимающая пакет, знала о подписи, её нужно записать в поле </w:t>
       </w:r>
+      <w:proofErr w:type="spellStart"/>
       <w:r>
         <w:rPr>
           <w:i/>
@@ -4850,6 +6196,7 @@
         </w:rPr>
         <w:t>signature</w:t>
       </w:r>
+      <w:proofErr w:type="spellEnd"/>
       <w:r>
         <w:t>. Таким образом, принимающая сторона сможет проверить подпись, самостоятельно подписав пакет и сравнив локально полученную подпись, с той, что пришла вместе с пакетом. Если подписи совпадают – аутентификация пройдена и данные валидны.</w:t>
       </w:r>
@@ -4916,12 +6263,14 @@
       <w:r>
         <w:t xml:space="preserve">принимающий </w:t>
       </w:r>
+      <w:proofErr w:type="spellStart"/>
       <w:r>
         <w:rPr>
           <w:lang w:val="en-US"/>
         </w:rPr>
         <w:t>HttpContext</w:t>
       </w:r>
+      <w:proofErr w:type="spellEnd"/>
       <w:r>
         <w:t xml:space="preserve"> </w:t>
       </w:r>
@@ -4953,11 +6302,7 @@
         <w:t>.</w:t>
       </w:r>
       <w:r>
-        <w:t xml:space="preserve"> Таким </w:t>
-      </w:r>
-      <w:r>
-        <w:lastRenderedPageBreak/>
-        <w:t>образом, создаётся конвейер обработки запросов и откликов, где каждый компонент:</w:t>
+        <w:t xml:space="preserve"> Таким образом, создаётся конвейер обработки запросов и откликов, где каждый компонент:</w:t>
       </w:r>
     </w:p>
     <w:p>
@@ -5022,6 +6367,7 @@
         <w:rPr>
           <w:noProof/>
         </w:rPr>
+        <w:lastRenderedPageBreak/>
         <w:drawing>
           <wp:inline distT="0" distB="0" distL="0" distR="0">
             <wp:extent cx="5715000" cy="3657600"/>
@@ -5084,14 +6430,27 @@
       <w:r>
         <w:t xml:space="preserve"> </w:t>
       </w:r>
-      <w:fldSimple w:instr=" SEQ Рисунок \* ARABIC ">
-        <w:r>
-          <w:rPr>
-            <w:noProof/>
-          </w:rPr>
-          <w:t>1</w:t>
-        </w:r>
-      </w:fldSimple>
+      <w:r>
+        <w:fldChar w:fldCharType="begin"/>
+      </w:r>
+      <w:r>
+        <w:instrText xml:space="preserve"> SEQ Рисунок \* ARABIC </w:instrText>
+      </w:r>
+      <w:r>
+        <w:fldChar w:fldCharType="separate"/>
+      </w:r>
+      <w:r>
+        <w:rPr>
+          <w:noProof/>
+        </w:rPr>
+        <w:t>1</w:t>
+      </w:r>
+      <w:r>
+        <w:rPr>
+          <w:noProof/>
+        </w:rPr>
+        <w:fldChar w:fldCharType="end"/>
+      </w:r>
       <w:bookmarkEnd w:id="3"/>
       <w:r>
         <w:t xml:space="preserve"> </w:t>
@@ -5186,6 +6545,7 @@
       <w:r>
         <w:t xml:space="preserve">. Если в заголовках запроса отсутствует </w:t>
       </w:r>
+      <w:proofErr w:type="spellStart"/>
       <w:r>
         <w:rPr>
           <w:i/>
@@ -5194,9 +6554,11 @@
         </w:rPr>
         <w:t>userId</w:t>
       </w:r>
+      <w:proofErr w:type="spellEnd"/>
       <w:r>
         <w:t xml:space="preserve">, то такой запрос отбрасывается. Если </w:t>
       </w:r>
+      <w:proofErr w:type="spellStart"/>
       <w:r>
         <w:rPr>
           <w:i/>
@@ -5205,6 +6567,7 @@
         </w:rPr>
         <w:t>userId</w:t>
       </w:r>
+      <w:proofErr w:type="spellEnd"/>
       <w:r>
         <w:t xml:space="preserve"> имеет значение </w:t>
       </w:r>
@@ -5282,14 +6645,27 @@
       <w:r>
         <w:t xml:space="preserve">Рисунок </w:t>
       </w:r>
-      <w:fldSimple w:instr=" SEQ Рисунок \* ARABIC ">
-        <w:r>
-          <w:rPr>
-            <w:noProof/>
-          </w:rPr>
-          <w:t>2</w:t>
-        </w:r>
-      </w:fldSimple>
+      <w:r>
+        <w:fldChar w:fldCharType="begin"/>
+      </w:r>
+      <w:r>
+        <w:instrText xml:space="preserve"> SEQ Рисунок \* ARABIC </w:instrText>
+      </w:r>
+      <w:r>
+        <w:fldChar w:fldCharType="separate"/>
+      </w:r>
+      <w:r>
+        <w:rPr>
+          <w:noProof/>
+        </w:rPr>
+        <w:t>2</w:t>
+      </w:r>
+      <w:r>
+        <w:rPr>
+          <w:noProof/>
+        </w:rPr>
+        <w:fldChar w:fldCharType="end"/>
+      </w:r>
       <w:bookmarkEnd w:id="6"/>
       <w:r>
         <w:t xml:space="preserve"> – схема работы промежуточного слоя авторизации</w:t>
@@ -5343,12 +6719,14 @@
       <w:r>
         <w:t>/</w:t>
       </w:r>
+      <w:proofErr w:type="spellStart"/>
       <w:r>
         <w:rPr>
           <w:lang w:val="en-US"/>
         </w:rPr>
         <w:t>WTelegram</w:t>
       </w:r>
+      <w:proofErr w:type="spellEnd"/>
       <w:r>
         <w:t xml:space="preserve">. Для использования методов клиента, нужно создать объект класса </w:t>
       </w:r>
@@ -5361,12 +6739,14 @@
       <w:r>
         <w:t xml:space="preserve">В библиотеке </w:t>
       </w:r>
+      <w:proofErr w:type="spellStart"/>
       <w:r>
         <w:rPr>
           <w:lang w:val="en-US"/>
         </w:rPr>
         <w:t>WTelegram</w:t>
       </w:r>
+      <w:proofErr w:type="spellEnd"/>
       <w:r>
         <w:t xml:space="preserve"> </w:t>
       </w:r>
@@ -5596,24 +6976,29 @@
       <w:r>
         <w:t xml:space="preserve">За всеми запущенными аккаунтами будет следить </w:t>
       </w:r>
+      <w:proofErr w:type="spellStart"/>
       <w:r>
         <w:rPr>
           <w:lang w:val="en-US"/>
         </w:rPr>
         <w:t>AccountManager</w:t>
       </w:r>
+      <w:proofErr w:type="spellEnd"/>
       <w:r>
         <w:t xml:space="preserve">. Каждый аккаунт находится в объекте класса </w:t>
       </w:r>
+      <w:proofErr w:type="spellStart"/>
       <w:r>
         <w:rPr>
           <w:lang w:val="en-US"/>
         </w:rPr>
         <w:t>LoadedAccount</w:t>
       </w:r>
+      <w:proofErr w:type="spellEnd"/>
       <w:r>
         <w:t xml:space="preserve">, а в нём в свою очередь определены свойства </w:t>
       </w:r>
+      <w:proofErr w:type="spellStart"/>
       <w:r>
         <w:rPr>
           <w:i/>
@@ -5621,9 +7006,11 @@
         </w:rPr>
         <w:t>LastTrigger</w:t>
       </w:r>
+      <w:proofErr w:type="spellEnd"/>
       <w:r>
         <w:t xml:space="preserve">, которое хранит время последнего обращения к этому клиенту и </w:t>
       </w:r>
+      <w:proofErr w:type="spellStart"/>
       <w:r>
         <w:rPr>
           <w:i/>
@@ -5632,6 +7019,7 @@
         </w:rPr>
         <w:t>InUse</w:t>
       </w:r>
+      <w:proofErr w:type="spellEnd"/>
       <w:r>
         <w:t>, которое</w:t>
       </w:r>
@@ -5734,13 +7122,34 @@
         <w:t>Injection</w:t>
       </w:r>
       <w:r>
-        <w:t>). Регистрация сервисов происходит с помощью методов AddTransient (что сервис создается каждый раз, когда его запрашивают), AddScoped (сервис создаются единожды для каждого запроса)</w:t>
+        <w:t xml:space="preserve">). Регистрация сервисов происходит с помощью методов </w:t>
+      </w:r>
+      <w:proofErr w:type="spellStart"/>
+      <w:r>
+        <w:t>AddTransient</w:t>
+      </w:r>
+      <w:proofErr w:type="spellEnd"/>
+      <w:r>
+        <w:t xml:space="preserve"> (что сервис создается каждый раз, когда его запрашивают), </w:t>
+      </w:r>
+      <w:proofErr w:type="spellStart"/>
+      <w:r>
+        <w:t>AddScoped</w:t>
+      </w:r>
+      <w:proofErr w:type="spellEnd"/>
+      <w:r>
+        <w:t xml:space="preserve"> (сервис создаются единожды для каждого запроса)</w:t>
       </w:r>
       <w:r>
         <w:t xml:space="preserve">, </w:t>
       </w:r>
-      <w:r>
-        <w:t>AddSingleton (единственный экземпляр на всё время работы приложения)</w:t>
+      <w:proofErr w:type="spellStart"/>
+      <w:r>
+        <w:t>AddSingleton</w:t>
+      </w:r>
+      <w:proofErr w:type="spellEnd"/>
+      <w:r>
+        <w:t xml:space="preserve"> (единственный экземпляр на всё время работы приложения)</w:t>
       </w:r>
       <w:r>
         <w:t xml:space="preserve"> </w:t>
@@ -5748,9 +7157,11 @@
       <w:r>
         <w:t xml:space="preserve">или </w:t>
       </w:r>
+      <w:proofErr w:type="spellStart"/>
       <w:r>
         <w:t>AddHostedService</w:t>
       </w:r>
+      <w:proofErr w:type="spellEnd"/>
       <w:r>
         <w:t xml:space="preserve"> (запуск фоновой задачи)</w:t>
       </w:r>
@@ -5770,24 +7181,28 @@
       <w:r>
         <w:t xml:space="preserve">Для реализации сервиса, работающего на фоне, необходимо создать класс, который наследуется от базового класса </w:t>
       </w:r>
+      <w:proofErr w:type="spellStart"/>
       <w:r>
         <w:rPr>
           <w:lang w:val="en-US"/>
         </w:rPr>
         <w:t>BackgourndService</w:t>
       </w:r>
+      <w:proofErr w:type="spellEnd"/>
       <w:r>
         <w:t xml:space="preserve"> </w:t>
       </w:r>
       <w:r>
         <w:t xml:space="preserve">или от интерфейса </w:t>
       </w:r>
+      <w:proofErr w:type="spellStart"/>
       <w:r>
         <w:rPr>
           <w:lang w:val="en-US"/>
         </w:rPr>
         <w:t>IHostedService</w:t>
       </w:r>
+      <w:proofErr w:type="spellEnd"/>
       <w:r>
         <w:t xml:space="preserve">. Разница в уровне абстракции: </w:t>
       </w:r>
@@ -5798,12 +7213,14 @@
           <w:tab w:val="num" w:pos="720"/>
         </w:tabs>
       </w:pPr>
+      <w:proofErr w:type="spellStart"/>
       <w:r>
         <w:rPr>
           <w:lang w:val="en-US"/>
         </w:rPr>
         <w:t>IHostedService</w:t>
       </w:r>
+      <w:proofErr w:type="spellEnd"/>
       <w:r>
         <w:t xml:space="preserve"> – это </w:t>
       </w:r>
@@ -5813,8 +7230,23 @@
       <w:r>
         <w:t xml:space="preserve">: </w:t>
       </w:r>
-      <w:r>
-        <w:t>StartAsync(CancellationToken)</w:t>
+      <w:proofErr w:type="spellStart"/>
+      <w:proofErr w:type="gramStart"/>
+      <w:r>
+        <w:t>StartAsync</w:t>
+      </w:r>
+      <w:proofErr w:type="spellEnd"/>
+      <w:r>
+        <w:t>(</w:t>
+      </w:r>
+      <w:proofErr w:type="spellStart"/>
+      <w:proofErr w:type="gramEnd"/>
+      <w:r>
+        <w:t>CancellationToken</w:t>
+      </w:r>
+      <w:proofErr w:type="spellEnd"/>
+      <w:r>
+        <w:t>)</w:t>
       </w:r>
       <w:r>
         <w:t xml:space="preserve"> </w:t>
@@ -5825,8 +7257,23 @@
       <w:r>
         <w:t xml:space="preserve"> и </w:t>
       </w:r>
-      <w:r>
-        <w:t>StopAsync(CancellationToken)</w:t>
+      <w:proofErr w:type="spellStart"/>
+      <w:proofErr w:type="gramStart"/>
+      <w:r>
+        <w:t>StopAsync</w:t>
+      </w:r>
+      <w:proofErr w:type="spellEnd"/>
+      <w:r>
+        <w:t>(</w:t>
+      </w:r>
+      <w:proofErr w:type="spellStart"/>
+      <w:proofErr w:type="gramEnd"/>
+      <w:r>
+        <w:t>CancellationToken</w:t>
+      </w:r>
+      <w:proofErr w:type="spellEnd"/>
+      <w:r>
+        <w:t>)</w:t>
       </w:r>
       <w:r>
         <w:t xml:space="preserve"> </w:t>
@@ -5850,12 +7297,14 @@
           <w:tab w:val="num" w:pos="720"/>
         </w:tabs>
       </w:pPr>
+      <w:proofErr w:type="spellStart"/>
       <w:r>
         <w:rPr>
           <w:lang w:val="en-US"/>
         </w:rPr>
         <w:t>BackgroundService</w:t>
       </w:r>
+      <w:proofErr w:type="spellEnd"/>
       <w:r>
         <w:t xml:space="preserve"> </w:t>
       </w:r>
@@ -5874,8 +7323,13 @@
       <w:r>
         <w:t xml:space="preserve"> </w:t>
       </w:r>
-      <w:r>
-        <w:t>IHostedService, которая упрощает создание фоновых задач.</w:t>
+      <w:proofErr w:type="spellStart"/>
+      <w:r>
+        <w:t>IHostedService</w:t>
+      </w:r>
+      <w:proofErr w:type="spellEnd"/>
+      <w:r>
+        <w:t>, которая упрощает создание фоновых задач.</w:t>
       </w:r>
       <w:r>
         <w:t xml:space="preserve"> Он предоставляет один единственный </w:t>
@@ -5886,29 +7340,38 @@
       <w:r>
         <w:t xml:space="preserve"> </w:t>
       </w:r>
-      <w:r>
-        <w:t>ExecuteAsync, где размещается основная логика</w:t>
+      <w:proofErr w:type="spellStart"/>
+      <w:r>
+        <w:t>ExecuteAsync</w:t>
+      </w:r>
+      <w:proofErr w:type="spellEnd"/>
+      <w:r>
+        <w:t>, где размещается основная логика</w:t>
       </w:r>
       <w:r>
         <w:t xml:space="preserve">, а завершается задача при переключении </w:t>
       </w:r>
+      <w:proofErr w:type="spellStart"/>
       <w:r>
         <w:rPr>
           <w:lang w:val="en-US"/>
         </w:rPr>
         <w:t>CancellationToken</w:t>
       </w:r>
+      <w:proofErr w:type="spellEnd"/>
       <w:r>
         <w:t>.</w:t>
       </w:r>
     </w:p>
     <w:p>
+      <w:proofErr w:type="spellStart"/>
       <w:r>
         <w:rPr>
           <w:lang w:val="en-US"/>
         </w:rPr>
         <w:t>BackgorundService</w:t>
       </w:r>
+      <w:proofErr w:type="spellEnd"/>
       <w:r>
         <w:t xml:space="preserve"> </w:t>
       </w:r>
@@ -5933,12 +7396,14 @@
       <w:r>
         <w:t xml:space="preserve">нет необходимости следить за потоком выполнения. Пока метод </w:t>
       </w:r>
+      <w:proofErr w:type="spellStart"/>
       <w:r>
         <w:rPr>
           <w:lang w:val="en-US"/>
         </w:rPr>
         <w:t>ExecuteAsync</w:t>
       </w:r>
+      <w:proofErr w:type="spellEnd"/>
       <w:r>
         <w:t xml:space="preserve"> </w:t>
       </w:r>
@@ -5948,12 +7413,14 @@
       <w:r>
         <w:t xml:space="preserve">, значит </w:t>
       </w:r>
+      <w:proofErr w:type="spellStart"/>
       <w:r>
         <w:rPr>
           <w:lang w:val="en-US"/>
         </w:rPr>
         <w:t>ExecuteAsync</w:t>
       </w:r>
+      <w:proofErr w:type="spellEnd"/>
       <w:r>
         <w:t xml:space="preserve"> </w:t>
       </w:r>
@@ -5965,12 +7432,14 @@
       <w:r>
         <w:t xml:space="preserve">В программе присутствуют два сервиса: </w:t>
       </w:r>
+      <w:proofErr w:type="spellStart"/>
       <w:r>
         <w:rPr>
           <w:lang w:val="en-US"/>
         </w:rPr>
         <w:t>CoreService</w:t>
       </w:r>
+      <w:proofErr w:type="spellEnd"/>
       <w:r>
         <w:t xml:space="preserve"> (для выполнения незначительных задач)</w:t>
       </w:r>
@@ -5980,12 +7449,14 @@
       <w:r>
         <w:t xml:space="preserve">и </w:t>
       </w:r>
+      <w:proofErr w:type="spellStart"/>
       <w:r>
         <w:rPr>
           <w:lang w:val="en-US"/>
         </w:rPr>
         <w:t>LoggingService</w:t>
       </w:r>
+      <w:proofErr w:type="spellEnd"/>
       <w:r>
         <w:t xml:space="preserve"> (выделенный в отдельный сервис функционал логирования событий от телеграм).</w:t>
       </w:r>
@@ -6047,13 +7518,31 @@
       <w:r>
         <w:t xml:space="preserve"> </w:t>
       </w:r>
+      <w:proofErr w:type="spellStart"/>
       <w:r>
         <w:rPr>
           <w:i/>
           <w:iCs/>
         </w:rPr>
-        <w:t>target/updateTarget</w:t>
-      </w:r>
+        <w:t>target</w:t>
+      </w:r>
+      <w:proofErr w:type="spellEnd"/>
+      <w:r>
+        <w:rPr>
+          <w:i/>
+          <w:iCs/>
+        </w:rPr>
+        <w:t>/</w:t>
+      </w:r>
+      <w:proofErr w:type="spellStart"/>
+      <w:r>
+        <w:rPr>
+          <w:i/>
+          <w:iCs/>
+        </w:rPr>
+        <w:t>updateTarget</w:t>
+      </w:r>
+      <w:proofErr w:type="spellEnd"/>
       <w:r>
         <w:t xml:space="preserve"> </w:t>
       </w:r>
@@ -6072,15 +7561,33 @@
         <w:pStyle w:val="2"/>
       </w:pPr>
       <w:r>
-        <w:t>Алгоритм использования Entity Framework Core в приложении</w:t>
-      </w:r>
-    </w:p>
-    <w:p>
-      <w:r>
-        <w:t xml:space="preserve">Entity Framework Core (EF Core) — это объектно-реляционный маппер (ORM), упрощающий взаимодействие с базами данных через абстракции C#. </w:t>
-      </w:r>
-      <w:r>
-        <w:t xml:space="preserve">Для работы с определёнными БД нужно установить </w:t>
+        <w:t xml:space="preserve">Алгоритм использования </w:t>
+      </w:r>
+      <w:proofErr w:type="spellStart"/>
+      <w:r>
+        <w:t>Entity</w:t>
+      </w:r>
+      <w:proofErr w:type="spellEnd"/>
+      <w:r>
+        <w:t xml:space="preserve"> Framework Core в приложении</w:t>
+      </w:r>
+    </w:p>
+    <w:p>
+      <w:proofErr w:type="spellStart"/>
+      <w:r>
+        <w:t>Entity</w:t>
+      </w:r>
+      <w:proofErr w:type="spellEnd"/>
+      <w:r>
+        <w:t xml:space="preserve"> Framework Core (EF Core) — это объектно-реляционный </w:t>
+      </w:r>
+      <w:proofErr w:type="spellStart"/>
+      <w:r>
+        <w:t>маппер</w:t>
+      </w:r>
+      <w:proofErr w:type="spellEnd"/>
+      <w:r>
+        <w:t xml:space="preserve"> (ORM), упрощающий взаимодействие с базами данных через абстракции C#. Для работы с определёнными БД нужно установить </w:t>
       </w:r>
       <w:r>
         <w:rPr>
@@ -6091,18 +7598,22 @@
       <w:r>
         <w:t xml:space="preserve"> пакеты </w:t>
       </w:r>
-      <w:r>
-        <w:t>Microsoft.EntityFrameworkCore и провайдера для выбранной СУБД</w:t>
-      </w:r>
-      <w:r>
-        <w:t xml:space="preserve">. Для данного проекта выбрана база данных </w:t>
-      </w:r>
+      <w:proofErr w:type="spellStart"/>
+      <w:r>
+        <w:t>Microsoft.EntityFrameworkCore</w:t>
+      </w:r>
+      <w:proofErr w:type="spellEnd"/>
+      <w:r>
+        <w:t xml:space="preserve"> и провайдера для выбранной СУБД. Для данного проекта выбрана база данных </w:t>
+      </w:r>
+      <w:proofErr w:type="spellStart"/>
       <w:r>
         <w:rPr>
           <w:lang w:val="en-US"/>
         </w:rPr>
         <w:t>MySql</w:t>
       </w:r>
+      <w:proofErr w:type="spellEnd"/>
       <w:r>
         <w:t xml:space="preserve"> и провайдером был выбран </w:t>
       </w:r>
@@ -6115,21 +7626,25 @@
       <w:r>
         <w:t>.</w:t>
       </w:r>
+      <w:proofErr w:type="spellStart"/>
       <w:r>
         <w:rPr>
           <w:lang w:val="en-US"/>
         </w:rPr>
         <w:t>EntityFrameworkCore</w:t>
       </w:r>
+      <w:proofErr w:type="spellEnd"/>
       <w:r>
         <w:t>.</w:t>
       </w:r>
+      <w:proofErr w:type="spellStart"/>
       <w:r>
         <w:rPr>
           <w:lang w:val="en-US"/>
         </w:rPr>
         <w:t>MySql</w:t>
       </w:r>
+      <w:proofErr w:type="spellEnd"/>
       <w:r>
         <w:t>.</w:t>
       </w:r>
@@ -6142,12 +7657,14 @@
         <w:lastRenderedPageBreak/>
         <w:t xml:space="preserve">Работа с данными осуществляется через классы, определяющие строение БД. </w:t>
       </w:r>
+      <w:proofErr w:type="spellStart"/>
       <w:r>
         <w:rPr>
           <w:lang w:val="en-US"/>
         </w:rPr>
         <w:t>EntityFramework</w:t>
       </w:r>
+      <w:proofErr w:type="spellEnd"/>
       <w:r>
         <w:t xml:space="preserve"> </w:t>
       </w:r>
@@ -6157,13 +7674,23 @@
     </w:p>
     <w:p>
       <w:r>
-        <w:t>Работать с данными можно с помощью контекста</w:t>
-      </w:r>
-      <w:r>
-        <w:t xml:space="preserve"> данных, наследующегося от класса DbContext. В нём определяются свойства типа DbSet&lt;T&gt;,</w:t>
-      </w:r>
-      <w:r>
-        <w:t xml:space="preserve"> где тип </w:t>
+        <w:t xml:space="preserve">Работать с данными можно с помощью контекста данных, наследующегося от класса </w:t>
+      </w:r>
+      <w:proofErr w:type="spellStart"/>
+      <w:r>
+        <w:t>DbContext</w:t>
+      </w:r>
+      <w:proofErr w:type="spellEnd"/>
+      <w:r>
+        <w:t xml:space="preserve">. В нём определяются свойства типа </w:t>
+      </w:r>
+      <w:proofErr w:type="spellStart"/>
+      <w:r>
+        <w:t>DbSet</w:t>
+      </w:r>
+      <w:proofErr w:type="spellEnd"/>
+      <w:r>
+        <w:t xml:space="preserve">&lt;T&gt;, где тип </w:t>
       </w:r>
       <w:r>
         <w:rPr>
@@ -6172,33 +7699,18 @@
         <w:t>T</w:t>
       </w:r>
       <w:r>
-        <w:t xml:space="preserve"> это ранее упомянутые сущности.</w:t>
-      </w:r>
-      <w:r>
-        <w:t xml:space="preserve"> </w:t>
-      </w:r>
-      <w:r>
-        <w:t xml:space="preserve">В этом же классе контексте </w:t>
-      </w:r>
-      <w:r>
-        <w:t>настраивается подключение к БД</w:t>
-      </w:r>
-      <w:r>
-        <w:t>.</w:t>
-      </w:r>
-    </w:p>
-    <w:p>
-      <w:pPr>
-        <w:rPr>
-          <w:lang w:val="en-US"/>
-        </w:rPr>
-      </w:pPr>
+        <w:t xml:space="preserve"> это ранее упомянутые сущности. В этом же классе контексте настраивается подключение к БД.</w:t>
+      </w:r>
+    </w:p>
+    <w:p>
+      <w:proofErr w:type="spellStart"/>
       <w:r>
         <w:rPr>
           <w:lang w:val="en-US"/>
         </w:rPr>
         <w:t>EFCore</w:t>
       </w:r>
+      <w:proofErr w:type="spellEnd"/>
       <w:r>
         <w:t xml:space="preserve"> поддерживает миграции.</w:t>
       </w:r>
@@ -6206,10 +7718,7 @@
         <w:t xml:space="preserve"> </w:t>
       </w:r>
       <w:r>
-        <w:t>Миграции</w:t>
-      </w:r>
-      <w:r>
-        <w:t xml:space="preserve"> </w:t>
+        <w:t xml:space="preserve">Миграции </w:t>
       </w:r>
       <w:r>
         <w:t xml:space="preserve">в </w:t>
@@ -6221,13 +7730,15 @@
         <w:t>EF</w:t>
       </w:r>
       <w:r>
-        <w:t>Core — это механизм версионирования и синхронизации структуры базы данных с моделью данных приложения. Они автоматически генерируют код для преобразования текущей схемы БД в новое состояние, заданное изменениями в классах сущностей</w:t>
-      </w:r>
-      <w:r>
-        <w:t>.</w:t>
-      </w:r>
-      <w:r>
-        <w:t xml:space="preserve"> Миграции позволяют применять, откатывать и отслеживать эволюцию базы данных в рамках жизненного цикла приложения.</w:t>
+        <w:t xml:space="preserve">Core — это механизм </w:t>
+      </w:r>
+      <w:proofErr w:type="spellStart"/>
+      <w:r>
+        <w:t>версионирования</w:t>
+      </w:r>
+      <w:proofErr w:type="spellEnd"/>
+      <w:r>
+        <w:t xml:space="preserve"> и синхронизации структуры базы данных с моделью данных приложения. Они автоматически генерируют код для преобразования текущей схемы БД в новое состояние, заданное изменениями в классах сущностей. Миграции позволяют применять, откатывать и отслеживать эволюцию базы данных в рамках жизненного цикла приложения.</w:t>
       </w:r>
     </w:p>
     <w:p>
@@ -6243,12 +7754,14 @@
       <w:r>
         <w:t xml:space="preserve">, а механизм отслеживания изменений </w:t>
       </w:r>
+      <w:proofErr w:type="spellStart"/>
       <w:r>
         <w:rPr>
           <w:lang w:val="en-US"/>
         </w:rPr>
         <w:t>ChangeTracker</w:t>
       </w:r>
+      <w:proofErr w:type="spellEnd"/>
       <w:r>
         <w:t xml:space="preserve"> предоставляет удобное изменение данных. </w:t>
       </w:r>
@@ -6266,9 +7779,6 @@
     <w:p>
       <w:pPr>
         <w:pStyle w:val="1"/>
-        <w:rPr>
-          <w:lang w:val="en-US"/>
-        </w:rPr>
       </w:pPr>
       <w:r>
         <w:lastRenderedPageBreak/>
@@ -6284,12 +7794,14 @@
       </w:r>
     </w:p>
     <w:p>
+      <w:proofErr w:type="spellStart"/>
       <w:r>
         <w:rPr>
           <w:lang w:val="en-US"/>
         </w:rPr>
         <w:t>MySql</w:t>
       </w:r>
+      <w:proofErr w:type="spellEnd"/>
       <w:r>
         <w:t xml:space="preserve"> </w:t>
       </w:r>
@@ -6299,17 +7811,27 @@
     </w:p>
     <w:p/>
     <w:p>
+      <w:proofErr w:type="spellStart"/>
       <w:r>
         <w:rPr>
           <w:lang w:val="en-US"/>
         </w:rPr>
         <w:t>TelegramUpdatesLoggerBackend</w:t>
       </w:r>
+      <w:proofErr w:type="spellEnd"/>
       <w:r>
         <w:t xml:space="preserve"> – </w:t>
       </w:r>
       <w:r>
-        <w:t xml:space="preserve">приложение которое логирует события и предоставляет </w:t>
+        <w:t xml:space="preserve">приложение которое </w:t>
+      </w:r>
+      <w:proofErr w:type="spellStart"/>
+      <w:r>
+        <w:t>логирует</w:t>
+      </w:r>
+      <w:proofErr w:type="spellEnd"/>
+      <w:r>
+        <w:t xml:space="preserve"> события и предоставляет </w:t>
       </w:r>
       <w:r>
         <w:rPr>
@@ -6476,13 +7998,34 @@
               <w:rPr>
                 <w:lang w:val="en-US"/>
               </w:rPr>
+              <w:t>REST</w:t>
+            </w:r>
+            <w:r>
+              <w:t xml:space="preserve"> </w:t>
+            </w:r>
+            <w:r>
+              <w:rPr>
+                <w:lang w:val="en-US"/>
+              </w:rPr>
               <w:t>API</w:t>
             </w:r>
             <w:r>
               <w:t xml:space="preserve"> </w:t>
             </w:r>
             <w:r>
-              <w:t>и логирование.</w:t>
+              <w:t>и логирование</w:t>
+            </w:r>
+            <w:r>
+              <w:t xml:space="preserve"> событий </w:t>
+            </w:r>
+            <w:r>
+              <w:rPr>
+                <w:lang w:val="en-US"/>
+              </w:rPr>
+              <w:t>Telegram</w:t>
+            </w:r>
+            <w:r>
+              <w:t>.</w:t>
             </w:r>
           </w:p>
         </w:tc>
@@ -6602,12 +8145,14 @@
             <w:r>
               <w:t xml:space="preserve">по средствам </w:t>
             </w:r>
+            <w:proofErr w:type="spellStart"/>
             <w:r>
               <w:rPr>
                 <w:lang w:val="en-US"/>
               </w:rPr>
               <w:t>EFCore</w:t>
             </w:r>
+            <w:proofErr w:type="spellEnd"/>
             <w:r>
               <w:t>.</w:t>
             </w:r>
@@ -6636,12 +8181,14 @@
             <w:r>
               <w:t>и B</w:t>
             </w:r>
+            <w:proofErr w:type="spellStart"/>
             <w:r>
               <w:rPr>
                 <w:lang w:val="en-US"/>
               </w:rPr>
               <w:t>ackend</w:t>
             </w:r>
+            <w:proofErr w:type="spellEnd"/>
           </w:p>
         </w:tc>
       </w:tr>
@@ -6721,12 +8268,14 @@
       <w:r>
         <w:t xml:space="preserve">Для хранения конфигурации используется класс </w:t>
       </w:r>
+      <w:proofErr w:type="spellStart"/>
       <w:r>
         <w:rPr>
           <w:lang w:val="en-US"/>
         </w:rPr>
         <w:t>ProgramConfig</w:t>
       </w:r>
+      <w:proofErr w:type="spellEnd"/>
       <w:r>
         <w:t xml:space="preserve">. </w:t>
       </w:r>
@@ -6746,13 +8295,7 @@
         <w:t>свойства с информацией.</w:t>
       </w:r>
     </w:p>
-    <w:p>
-      <w:pPr>
-        <w:rPr>
-          <w:lang w:val="en-US"/>
-        </w:rPr>
-      </w:pPr>
-    </w:p>
+    <w:p/>
     <w:p>
       <w:pPr>
         <w:pStyle w:val="2"/>
@@ -6768,35 +8311,41 @@
       <w:r>
         <w:t xml:space="preserve"> </w:t>
       </w:r>
+      <w:proofErr w:type="spellStart"/>
       <w:r>
         <w:rPr>
           <w:rStyle w:val="a8"/>
         </w:rPr>
         <w:t>DefaultTransform</w:t>
       </w:r>
+      <w:proofErr w:type="spellEnd"/>
       <w:r>
         <w:t xml:space="preserve"> </w:t>
       </w:r>
       <w:r>
         <w:t xml:space="preserve">из </w:t>
       </w:r>
+      <w:proofErr w:type="spellStart"/>
       <w:r>
         <w:rPr>
           <w:rStyle w:val="a8"/>
         </w:rPr>
         <w:t>HttpDataBase</w:t>
       </w:r>
+      <w:proofErr w:type="spellEnd"/>
       <w:r>
         <w:t xml:space="preserve">. </w:t>
       </w:r>
     </w:p>
     <w:p>
+      <w:proofErr w:type="spellStart"/>
       <w:r>
         <w:rPr>
           <w:lang w:val="en-US"/>
         </w:rPr>
         <w:t>defaultTransform</w:t>
       </w:r>
+      <w:proofErr w:type="spellEnd"/>
       <w:r>
         <w:t>…</w:t>
       </w:r>
@@ -6825,15 +8374,53 @@
       <w:r>
         <w:t xml:space="preserve"> </w:t>
       </w:r>
+      <w:proofErr w:type="spellStart"/>
+      <w:proofErr w:type="gramStart"/>
       <w:r>
         <w:rPr>
           <w:rStyle w:val="a8"/>
         </w:rPr>
-        <w:t>Dictionary&lt;string, object&gt;</w:t>
-      </w:r>
-      <w:r>
+        <w:t>Dictionary</w:t>
+      </w:r>
+      <w:proofErr w:type="spellEnd"/>
+      <w:r>
+        <w:rPr>
+          <w:rStyle w:val="a8"/>
+        </w:rPr>
+        <w:t>&lt;</w:t>
+      </w:r>
+      <w:proofErr w:type="spellStart"/>
+      <w:proofErr w:type="gramEnd"/>
+      <w:r>
+        <w:rPr>
+          <w:rStyle w:val="a8"/>
+        </w:rPr>
+        <w:t>string</w:t>
+      </w:r>
+      <w:proofErr w:type="spellEnd"/>
+      <w:r>
+        <w:rPr>
+          <w:rStyle w:val="a8"/>
+        </w:rPr>
         <w:t xml:space="preserve">, </w:t>
       </w:r>
+      <w:proofErr w:type="spellStart"/>
+      <w:r>
+        <w:rPr>
+          <w:rStyle w:val="a8"/>
+        </w:rPr>
+        <w:t>object</w:t>
+      </w:r>
+      <w:proofErr w:type="spellEnd"/>
+      <w:r>
+        <w:rPr>
+          <w:rStyle w:val="a8"/>
+        </w:rPr>
+        <w:t>&gt;</w:t>
+      </w:r>
+      <w:r>
+        <w:t xml:space="preserve">, </w:t>
+      </w:r>
       <w:r>
         <w:t>то</w:t>
       </w:r>
@@ -6852,12 +8439,14 @@
       <w:r>
         <w:t xml:space="preserve"> </w:t>
       </w:r>
+      <w:proofErr w:type="spellStart"/>
       <w:r>
         <w:rPr>
           <w:rStyle w:val="a8"/>
         </w:rPr>
         <w:t>DefaultTransform</w:t>
       </w:r>
+      <w:proofErr w:type="spellEnd"/>
       <w:r>
         <w:t xml:space="preserve"> </w:t>
       </w:r>
@@ -6876,12 +8465,14 @@
       <w:r>
         <w:t xml:space="preserve"> </w:t>
       </w:r>
+      <w:proofErr w:type="spellStart"/>
       <w:r>
         <w:rPr>
           <w:rStyle w:val="a8"/>
         </w:rPr>
         <w:t>DefaultTransform</w:t>
       </w:r>
+      <w:proofErr w:type="spellEnd"/>
       <w:r>
         <w:t xml:space="preserve"> для только что составленного словаря.</w:t>
       </w:r>
@@ -6890,23 +8481,34 @@
       <w:r>
         <w:t xml:space="preserve">Для других типов, пытаемся привести значение к словарю с помощью приведения к типу </w:t>
       </w:r>
+      <w:proofErr w:type="spellStart"/>
       <w:r>
         <w:rPr>
           <w:rStyle w:val="a8"/>
         </w:rPr>
         <w:t>JsonElement</w:t>
       </w:r>
+      <w:proofErr w:type="spellEnd"/>
       <w:r>
         <w:t xml:space="preserve"> </w:t>
       </w:r>
       <w:r>
         <w:t xml:space="preserve">и вызова для него метода </w:t>
       </w:r>
+      <w:proofErr w:type="spellStart"/>
+      <w:proofErr w:type="gramStart"/>
       <w:r>
         <w:rPr>
           <w:rStyle w:val="a8"/>
         </w:rPr>
-        <w:t>Deserialize&lt;</w:t>
+        <w:t>Deserialize</w:t>
+      </w:r>
+      <w:proofErr w:type="spellEnd"/>
+      <w:r>
+        <w:rPr>
+          <w:rStyle w:val="a8"/>
+        </w:rPr>
+        <w:t>&lt;</w:t>
       </w:r>
       <w:r>
         <w:rPr>
@@ -6915,11 +8517,48 @@
         </w:rPr>
         <w:t xml:space="preserve"> </w:t>
       </w:r>
+      <w:proofErr w:type="spellStart"/>
       <w:r>
         <w:rPr>
           <w:rStyle w:val="a8"/>
         </w:rPr>
-        <w:t>Dictionary&lt;string, object&gt;&gt;</w:t>
+        <w:t>Dictionary</w:t>
+      </w:r>
+      <w:proofErr w:type="spellEnd"/>
+      <w:proofErr w:type="gramEnd"/>
+      <w:r>
+        <w:rPr>
+          <w:rStyle w:val="a8"/>
+        </w:rPr>
+        <w:t>&lt;</w:t>
+      </w:r>
+      <w:proofErr w:type="spellStart"/>
+      <w:r>
+        <w:rPr>
+          <w:rStyle w:val="a8"/>
+        </w:rPr>
+        <w:t>string</w:t>
+      </w:r>
+      <w:proofErr w:type="spellEnd"/>
+      <w:r>
+        <w:rPr>
+          <w:rStyle w:val="a8"/>
+        </w:rPr>
+        <w:t xml:space="preserve">, </w:t>
+      </w:r>
+      <w:proofErr w:type="spellStart"/>
+      <w:r>
+        <w:rPr>
+          <w:rStyle w:val="a8"/>
+        </w:rPr>
+        <w:t>object</w:t>
+      </w:r>
+      <w:proofErr w:type="spellEnd"/>
+      <w:r>
+        <w:rPr>
+          <w:rStyle w:val="a8"/>
+        </w:rPr>
+        <w:t>&gt;&gt;</w:t>
       </w:r>
       <w:r>
         <w:t>.</w:t>
@@ -6954,7 +8593,49 @@
         <w:rPr>
           <w:lang w:val="en-US"/>
         </w:rPr>
-        <w:t>public void Sign(long userId, string sessionCode)</w:t>
+        <w:t xml:space="preserve">public void </w:t>
+      </w:r>
+      <w:proofErr w:type="gramStart"/>
+      <w:r>
+        <w:rPr>
+          <w:lang w:val="en-US"/>
+        </w:rPr>
+        <w:t>Sign(</w:t>
+      </w:r>
+      <w:proofErr w:type="gramEnd"/>
+      <w:r>
+        <w:rPr>
+          <w:lang w:val="en-US"/>
+        </w:rPr>
+        <w:t xml:space="preserve">long </w:t>
+      </w:r>
+      <w:proofErr w:type="spellStart"/>
+      <w:r>
+        <w:rPr>
+          <w:lang w:val="en-US"/>
+        </w:rPr>
+        <w:t>userId</w:t>
+      </w:r>
+      <w:proofErr w:type="spellEnd"/>
+      <w:r>
+        <w:rPr>
+          <w:lang w:val="en-US"/>
+        </w:rPr>
+        <w:t xml:space="preserve">, string </w:t>
+      </w:r>
+      <w:proofErr w:type="spellStart"/>
+      <w:r>
+        <w:rPr>
+          <w:lang w:val="en-US"/>
+        </w:rPr>
+        <w:t>sessionCode</w:t>
+      </w:r>
+      <w:proofErr w:type="spellEnd"/>
+      <w:r>
+        <w:rPr>
+          <w:lang w:val="en-US"/>
+        </w:rPr>
+        <w:t>)</w:t>
       </w:r>
     </w:p>
     <w:p>
@@ -6982,7 +8663,43 @@
         <w:rPr>
           <w:lang w:val="en-US"/>
         </w:rPr>
-        <w:t xml:space="preserve">     var sortedParams = GetSortedParams();</w:t>
+        <w:t xml:space="preserve">     var </w:t>
+      </w:r>
+      <w:proofErr w:type="spellStart"/>
+      <w:r>
+        <w:rPr>
+          <w:lang w:val="en-US"/>
+        </w:rPr>
+        <w:t>sortedParams</w:t>
+      </w:r>
+      <w:proofErr w:type="spellEnd"/>
+      <w:r>
+        <w:rPr>
+          <w:lang w:val="en-US"/>
+        </w:rPr>
+        <w:t xml:space="preserve"> = </w:t>
+      </w:r>
+      <w:proofErr w:type="spellStart"/>
+      <w:proofErr w:type="gramStart"/>
+      <w:r>
+        <w:rPr>
+          <w:lang w:val="en-US"/>
+        </w:rPr>
+        <w:t>GetSortedParams</w:t>
+      </w:r>
+      <w:proofErr w:type="spellEnd"/>
+      <w:r>
+        <w:rPr>
+          <w:lang w:val="en-US"/>
+        </w:rPr>
+        <w:t>(</w:t>
+      </w:r>
+      <w:proofErr w:type="gramEnd"/>
+      <w:r>
+        <w:rPr>
+          <w:lang w:val="en-US"/>
+        </w:rPr>
+        <w:t>);</w:t>
       </w:r>
     </w:p>
     <w:p>
@@ -6996,7 +8713,49 @@
         <w:rPr>
           <w:lang w:val="en-US"/>
         </w:rPr>
-        <w:t xml:space="preserve">     ts = TimeStampConvertor.DatetimeToLong(DateTime.UtcNow);</w:t>
+        <w:t xml:space="preserve">     </w:t>
+      </w:r>
+      <w:proofErr w:type="spellStart"/>
+      <w:r>
+        <w:rPr>
+          <w:lang w:val="en-US"/>
+        </w:rPr>
+        <w:t>ts</w:t>
+      </w:r>
+      <w:proofErr w:type="spellEnd"/>
+      <w:r>
+        <w:rPr>
+          <w:lang w:val="en-US"/>
+        </w:rPr>
+        <w:t xml:space="preserve"> = </w:t>
+      </w:r>
+      <w:proofErr w:type="spellStart"/>
+      <w:r>
+        <w:rPr>
+          <w:lang w:val="en-US"/>
+        </w:rPr>
+        <w:t>TimeStampConvertor.DatetimeToLong</w:t>
+      </w:r>
+      <w:proofErr w:type="spellEnd"/>
+      <w:r>
+        <w:rPr>
+          <w:lang w:val="en-US"/>
+        </w:rPr>
+        <w:t>(</w:t>
+      </w:r>
+      <w:proofErr w:type="spellStart"/>
+      <w:r>
+        <w:rPr>
+          <w:lang w:val="en-US"/>
+        </w:rPr>
+        <w:t>DateTime.UtcNow</w:t>
+      </w:r>
+      <w:proofErr w:type="spellEnd"/>
+      <w:r>
+        <w:rPr>
+          <w:lang w:val="en-US"/>
+        </w:rPr>
+        <w:t>);</w:t>
       </w:r>
     </w:p>
     <w:p>
@@ -7010,7 +8769,81 @@
         <w:rPr>
           <w:lang w:val="en-US"/>
         </w:rPr>
-        <w:t xml:space="preserve">     string dataStr = $"userId:{userId}_ts:{ts}_";</w:t>
+        <w:t xml:space="preserve">     string </w:t>
+      </w:r>
+      <w:proofErr w:type="spellStart"/>
+      <w:r>
+        <w:rPr>
+          <w:lang w:val="en-US"/>
+        </w:rPr>
+        <w:t>dataStr</w:t>
+      </w:r>
+      <w:proofErr w:type="spellEnd"/>
+      <w:r>
+        <w:rPr>
+          <w:lang w:val="en-US"/>
+        </w:rPr>
+        <w:t xml:space="preserve"> = $"</w:t>
+      </w:r>
+      <w:proofErr w:type="spellStart"/>
+      <w:proofErr w:type="gramStart"/>
+      <w:r>
+        <w:rPr>
+          <w:lang w:val="en-US"/>
+        </w:rPr>
+        <w:t>userId</w:t>
+      </w:r>
+      <w:proofErr w:type="spellEnd"/>
+      <w:r>
+        <w:rPr>
+          <w:lang w:val="en-US"/>
+        </w:rPr>
+        <w:t>:{</w:t>
+      </w:r>
+      <w:proofErr w:type="spellStart"/>
+      <w:proofErr w:type="gramEnd"/>
+      <w:r>
+        <w:rPr>
+          <w:lang w:val="en-US"/>
+        </w:rPr>
+        <w:t>userId</w:t>
+      </w:r>
+      <w:proofErr w:type="spellEnd"/>
+      <w:r>
+        <w:rPr>
+          <w:lang w:val="en-US"/>
+        </w:rPr>
+        <w:t>}_</w:t>
+      </w:r>
+      <w:proofErr w:type="spellStart"/>
+      <w:proofErr w:type="gramStart"/>
+      <w:r>
+        <w:rPr>
+          <w:lang w:val="en-US"/>
+        </w:rPr>
+        <w:t>ts</w:t>
+      </w:r>
+      <w:proofErr w:type="spellEnd"/>
+      <w:r>
+        <w:rPr>
+          <w:lang w:val="en-US"/>
+        </w:rPr>
+        <w:t>:{</w:t>
+      </w:r>
+      <w:proofErr w:type="spellStart"/>
+      <w:proofErr w:type="gramEnd"/>
+      <w:r>
+        <w:rPr>
+          <w:lang w:val="en-US"/>
+        </w:rPr>
+        <w:t>ts</w:t>
+      </w:r>
+      <w:proofErr w:type="spellEnd"/>
+      <w:r>
+        <w:rPr>
+          <w:lang w:val="en-US"/>
+        </w:rPr>
+        <w:t>}_";</w:t>
       </w:r>
     </w:p>
     <w:p>
@@ -7024,7 +8857,89 @@
         <w:rPr>
           <w:lang w:val="en-US"/>
         </w:rPr>
-        <w:t xml:space="preserve">     dataStr += string.Join("&amp;", sortedParams.Select(item =&gt; $"data.{item.Key}={item.Value}"));</w:t>
+        <w:t xml:space="preserve">     </w:t>
+      </w:r>
+      <w:proofErr w:type="spellStart"/>
+      <w:r>
+        <w:rPr>
+          <w:lang w:val="en-US"/>
+        </w:rPr>
+        <w:t>dataStr</w:t>
+      </w:r>
+      <w:proofErr w:type="spellEnd"/>
+      <w:r>
+        <w:rPr>
+          <w:lang w:val="en-US"/>
+        </w:rPr>
+        <w:t xml:space="preserve"> += </w:t>
+      </w:r>
+      <w:proofErr w:type="spellStart"/>
+      <w:proofErr w:type="gramStart"/>
+      <w:r>
+        <w:rPr>
+          <w:lang w:val="en-US"/>
+        </w:rPr>
+        <w:t>string.Join</w:t>
+      </w:r>
+      <w:proofErr w:type="spellEnd"/>
+      <w:proofErr w:type="gramEnd"/>
+      <w:r>
+        <w:rPr>
+          <w:lang w:val="en-US"/>
+        </w:rPr>
+        <w:t xml:space="preserve">("&amp;", </w:t>
+      </w:r>
+      <w:proofErr w:type="spellStart"/>
+      <w:r>
+        <w:rPr>
+          <w:lang w:val="en-US"/>
+        </w:rPr>
+        <w:t>sortedParams.Select</w:t>
+      </w:r>
+      <w:proofErr w:type="spellEnd"/>
+      <w:r>
+        <w:rPr>
+          <w:lang w:val="en-US"/>
+        </w:rPr>
+        <w:t>(item =&gt; $"</w:t>
+      </w:r>
+      <w:proofErr w:type="gramStart"/>
+      <w:r>
+        <w:rPr>
+          <w:lang w:val="en-US"/>
+        </w:rPr>
+        <w:t>data.{</w:t>
+      </w:r>
+      <w:proofErr w:type="spellStart"/>
+      <w:r>
+        <w:rPr>
+          <w:lang w:val="en-US"/>
+        </w:rPr>
+        <w:t>item.Key</w:t>
+      </w:r>
+      <w:proofErr w:type="spellEnd"/>
+      <w:proofErr w:type="gramEnd"/>
+      <w:r>
+        <w:rPr>
+          <w:lang w:val="en-US"/>
+        </w:rPr>
+        <w:t>}={</w:t>
+      </w:r>
+      <w:proofErr w:type="spellStart"/>
+      <w:proofErr w:type="gramStart"/>
+      <w:r>
+        <w:rPr>
+          <w:lang w:val="en-US"/>
+        </w:rPr>
+        <w:t>item.Value</w:t>
+      </w:r>
+      <w:proofErr w:type="spellEnd"/>
+      <w:proofErr w:type="gramEnd"/>
+      <w:r>
+        <w:rPr>
+          <w:lang w:val="en-US"/>
+        </w:rPr>
+        <w:t>}"));</w:t>
       </w:r>
     </w:p>
     <w:p>
@@ -7038,7 +8953,21 @@
         <w:rPr>
           <w:lang w:val="en-US"/>
         </w:rPr>
-        <w:t xml:space="preserve">     signature = Convert.ToHexString(HMACSHA256.HashData(</w:t>
+        <w:t xml:space="preserve">     signature = </w:t>
+      </w:r>
+      <w:proofErr w:type="spellStart"/>
+      <w:r>
+        <w:rPr>
+          <w:lang w:val="en-US"/>
+        </w:rPr>
+        <w:t>Convert.ToHexString</w:t>
+      </w:r>
+      <w:proofErr w:type="spellEnd"/>
+      <w:r>
+        <w:rPr>
+          <w:lang w:val="en-US"/>
+        </w:rPr>
+        <w:t>(HMACSHA256.HashData(</w:t>
       </w:r>
     </w:p>
     <w:p>
@@ -7052,7 +8981,35 @@
         <w:rPr>
           <w:lang w:val="en-US"/>
         </w:rPr>
-        <w:t xml:space="preserve">         Encoding.UTF8.GetBytes(sessionCode),</w:t>
+        <w:t xml:space="preserve">         Encoding.UTF</w:t>
+      </w:r>
+      <w:proofErr w:type="gramStart"/>
+      <w:r>
+        <w:rPr>
+          <w:lang w:val="en-US"/>
+        </w:rPr>
+        <w:t>8.GetBytes</w:t>
+      </w:r>
+      <w:proofErr w:type="gramEnd"/>
+      <w:r>
+        <w:rPr>
+          <w:lang w:val="en-US"/>
+        </w:rPr>
+        <w:t>(</w:t>
+      </w:r>
+      <w:proofErr w:type="spellStart"/>
+      <w:r>
+        <w:rPr>
+          <w:lang w:val="en-US"/>
+        </w:rPr>
+        <w:t>sessionCode</w:t>
+      </w:r>
+      <w:proofErr w:type="spellEnd"/>
+      <w:r>
+        <w:rPr>
+          <w:lang w:val="en-US"/>
+        </w:rPr>
+        <w:t>),</w:t>
       </w:r>
     </w:p>
     <w:p>
@@ -7066,8 +9023,38 @@
         <w:rPr>
           <w:lang w:val="en-US"/>
         </w:rPr>
-        <w:t xml:space="preserve">         Encoding.UTF8.GetBytes(dataStr)))!;</w:t>
-      </w:r>
+        <w:t xml:space="preserve">         Encoding.UTF</w:t>
+      </w:r>
+      <w:proofErr w:type="gramStart"/>
+      <w:r>
+        <w:rPr>
+          <w:lang w:val="en-US"/>
+        </w:rPr>
+        <w:t>8.GetBytes</w:t>
+      </w:r>
+      <w:proofErr w:type="gramEnd"/>
+      <w:r>
+        <w:rPr>
+          <w:lang w:val="en-US"/>
+        </w:rPr>
+        <w:t>(</w:t>
+      </w:r>
+      <w:proofErr w:type="spellStart"/>
+      <w:r>
+        <w:rPr>
+          <w:lang w:val="en-US"/>
+        </w:rPr>
+        <w:t>dataStr</w:t>
+      </w:r>
+      <w:proofErr w:type="spellEnd"/>
+      <w:proofErr w:type="gramStart"/>
+      <w:r>
+        <w:rPr>
+          <w:lang w:val="en-US"/>
+        </w:rPr>
+        <w:t>)))!;</w:t>
+      </w:r>
+      <w:proofErr w:type="gramEnd"/>
     </w:p>
     <w:p>
       <w:pPr>
@@ -7099,12 +9086,14 @@
       <w:r>
         <w:t xml:space="preserve">выражение. </w:t>
       </w:r>
+      <w:proofErr w:type="spellStart"/>
       <w:r>
         <w:rPr>
           <w:lang w:val="en-US"/>
         </w:rPr>
         <w:t>sortedParams</w:t>
       </w:r>
+      <w:proofErr w:type="spellEnd"/>
       <w:r>
         <w:t xml:space="preserve"> </w:t>
       </w:r>
@@ -7120,23 +9109,65 @@
       <w:r>
         <w:t xml:space="preserve"> позволяет пройтись по всем элементам словаря и из каждого элемента получить строку. В результате выполнения мы получим перечисление всех строк (</w:t>
       </w:r>
+      <w:proofErr w:type="spellStart"/>
       <w:r>
         <w:rPr>
           <w:rStyle w:val="a8"/>
         </w:rPr>
-        <w:t>IEnumerable&lt;string&gt;</w:t>
+        <w:t>IEnumerable</w:t>
+      </w:r>
+      <w:proofErr w:type="spellEnd"/>
+      <w:r>
+        <w:rPr>
+          <w:rStyle w:val="a8"/>
+        </w:rPr>
+        <w:t>&lt;</w:t>
+      </w:r>
+      <w:proofErr w:type="spellStart"/>
+      <w:r>
+        <w:rPr>
+          <w:rStyle w:val="a8"/>
+        </w:rPr>
+        <w:t>string</w:t>
+      </w:r>
+      <w:proofErr w:type="spellEnd"/>
+      <w:r>
+        <w:rPr>
+          <w:rStyle w:val="a8"/>
+        </w:rPr>
+        <w:t>&gt;</w:t>
       </w:r>
       <w:r>
         <w:t xml:space="preserve">), которые в свою очередь отправим в статический метод </w:t>
       </w:r>
+      <w:proofErr w:type="spellStart"/>
+      <w:proofErr w:type="gramStart"/>
       <w:r>
         <w:rPr>
           <w:rStyle w:val="a8"/>
         </w:rPr>
         <w:t>string.Join</w:t>
       </w:r>
-      <w:r>
-        <w:t xml:space="preserve">, который сконкатенирует все строких из перечисления через разделитель. Таким образом мы получим строку для хеширования. После этого, с помощью метода </w:t>
+      <w:proofErr w:type="spellEnd"/>
+      <w:proofErr w:type="gramEnd"/>
+      <w:r>
+        <w:t xml:space="preserve">, который </w:t>
+      </w:r>
+      <w:proofErr w:type="spellStart"/>
+      <w:r>
+        <w:t>сконкатенирует</w:t>
+      </w:r>
+      <w:proofErr w:type="spellEnd"/>
+      <w:r>
+        <w:t xml:space="preserve"> все </w:t>
+      </w:r>
+      <w:proofErr w:type="spellStart"/>
+      <w:r>
+        <w:t>строких</w:t>
+      </w:r>
+      <w:proofErr w:type="spellEnd"/>
+      <w:r>
+        <w:t xml:space="preserve"> из перечисления через разделитель. Таким образом мы получим строку для хеширования. После этого, с помощью метода </w:t>
       </w:r>
       <w:r>
         <w:rPr>
@@ -7150,12 +9181,14 @@
       <w:r>
         <w:t xml:space="preserve">лучаем хеш этой строки по ключу </w:t>
       </w:r>
+      <w:proofErr w:type="spellStart"/>
       <w:r>
         <w:rPr>
           <w:rStyle w:val="a8"/>
         </w:rPr>
         <w:t>sessionCode</w:t>
       </w:r>
+      <w:proofErr w:type="spellEnd"/>
       <w:r>
         <w:t xml:space="preserve">. Стоит обратить внимание, что хеш функция работает с массивом байтов, поэтому нам нужно преобразовать нашу строку и код сессии в массив байтов. Для этого воспользуемся методом </w:t>
       </w:r>
@@ -7163,8 +9196,16 @@
         <w:rPr>
           <w:rStyle w:val="a8"/>
         </w:rPr>
-        <w:t>Encoding.UTF8.GetBytes</w:t>
-      </w:r>
+        <w:t>Encoding.UTF</w:t>
+      </w:r>
+      <w:proofErr w:type="gramStart"/>
+      <w:r>
+        <w:rPr>
+          <w:rStyle w:val="a8"/>
+        </w:rPr>
+        <w:t>8.GetBytes</w:t>
+      </w:r>
+      <w:proofErr w:type="gramEnd"/>
       <w:r>
         <w:t xml:space="preserve">. Хеш функция также возвращает результатом массив байтов, поэтому необходимо закодировать его в </w:t>
       </w:r>
@@ -7184,12 +9225,14 @@
         <w:lastRenderedPageBreak/>
         <w:t xml:space="preserve">метода </w:t>
       </w:r>
+      <w:proofErr w:type="spellStart"/>
       <w:r>
         <w:rPr>
           <w:rStyle w:val="a8"/>
         </w:rPr>
         <w:t>Convert.ToHexString</w:t>
       </w:r>
+      <w:proofErr w:type="spellEnd"/>
       <w:r>
         <w:t>.</w:t>
       </w:r>
@@ -7211,12 +9254,14 @@
       <w:r>
         <w:t xml:space="preserve">строку записываем в поле </w:t>
       </w:r>
+      <w:proofErr w:type="spellStart"/>
       <w:r>
         <w:rPr>
           <w:rStyle w:val="a8"/>
         </w:rPr>
         <w:t>signature</w:t>
       </w:r>
+      <w:proofErr w:type="spellEnd"/>
       <w:r>
         <w:t xml:space="preserve">. </w:t>
       </w:r>
@@ -7243,7 +9288,49 @@
         <w:rPr>
           <w:lang w:val="en-US"/>
         </w:rPr>
-        <w:t>public void Verify(long userId, string sessionCode)</w:t>
+        <w:t xml:space="preserve">public void </w:t>
+      </w:r>
+      <w:proofErr w:type="gramStart"/>
+      <w:r>
+        <w:rPr>
+          <w:lang w:val="en-US"/>
+        </w:rPr>
+        <w:t>Verify(</w:t>
+      </w:r>
+      <w:proofErr w:type="gramEnd"/>
+      <w:r>
+        <w:rPr>
+          <w:lang w:val="en-US"/>
+        </w:rPr>
+        <w:t xml:space="preserve">long </w:t>
+      </w:r>
+      <w:proofErr w:type="spellStart"/>
+      <w:r>
+        <w:rPr>
+          <w:lang w:val="en-US"/>
+        </w:rPr>
+        <w:t>userId</w:t>
+      </w:r>
+      <w:proofErr w:type="spellEnd"/>
+      <w:r>
+        <w:rPr>
+          <w:lang w:val="en-US"/>
+        </w:rPr>
+        <w:t xml:space="preserve">, string </w:t>
+      </w:r>
+      <w:proofErr w:type="spellStart"/>
+      <w:r>
+        <w:rPr>
+          <w:lang w:val="en-US"/>
+        </w:rPr>
+        <w:t>sessionCode</w:t>
+      </w:r>
+      <w:proofErr w:type="spellEnd"/>
+      <w:r>
+        <w:rPr>
+          <w:lang w:val="en-US"/>
+        </w:rPr>
+        <w:t>)</w:t>
       </w:r>
     </w:p>
     <w:p>
@@ -7271,7 +9358,63 @@
         <w:rPr>
           <w:lang w:val="en-US"/>
         </w:rPr>
-        <w:t xml:space="preserve">    if (sessionCode == "_") throw new InvalidOperationException(nameof(sessionCode) + " is empty");</w:t>
+        <w:t xml:space="preserve">    if (</w:t>
+      </w:r>
+      <w:proofErr w:type="spellStart"/>
+      <w:r>
+        <w:rPr>
+          <w:lang w:val="en-US"/>
+        </w:rPr>
+        <w:t>sessionCode</w:t>
+      </w:r>
+      <w:proofErr w:type="spellEnd"/>
+      <w:r>
+        <w:rPr>
+          <w:lang w:val="en-US"/>
+        </w:rPr>
+        <w:t xml:space="preserve"> == "_") throw new </w:t>
+      </w:r>
+      <w:proofErr w:type="spellStart"/>
+      <w:r>
+        <w:rPr>
+          <w:lang w:val="en-US"/>
+        </w:rPr>
+        <w:t>InvalidOperationException</w:t>
+      </w:r>
+      <w:proofErr w:type="spellEnd"/>
+      <w:r>
+        <w:rPr>
+          <w:lang w:val="en-US"/>
+        </w:rPr>
+        <w:t>(</w:t>
+      </w:r>
+      <w:proofErr w:type="spellStart"/>
+      <w:r>
+        <w:rPr>
+          <w:lang w:val="en-US"/>
+        </w:rPr>
+        <w:t>nameof</w:t>
+      </w:r>
+      <w:proofErr w:type="spellEnd"/>
+      <w:r>
+        <w:rPr>
+          <w:lang w:val="en-US"/>
+        </w:rPr>
+        <w:t>(</w:t>
+      </w:r>
+      <w:proofErr w:type="spellStart"/>
+      <w:r>
+        <w:rPr>
+          <w:lang w:val="en-US"/>
+        </w:rPr>
+        <w:t>sessionCode</w:t>
+      </w:r>
+      <w:proofErr w:type="spellEnd"/>
+      <w:r>
+        <w:rPr>
+          <w:lang w:val="en-US"/>
+        </w:rPr>
+        <w:t>) + " is empty");</w:t>
       </w:r>
     </w:p>
     <w:p>
@@ -7285,7 +9428,35 @@
         <w:rPr>
           <w:lang w:val="en-US"/>
         </w:rPr>
-        <w:t xml:space="preserve">    if (signature == null) throw new InvalidOperationException(nameof(signature) + " is null");</w:t>
+        <w:t xml:space="preserve">    if (signature == null) throw new </w:t>
+      </w:r>
+      <w:proofErr w:type="spellStart"/>
+      <w:r>
+        <w:rPr>
+          <w:lang w:val="en-US"/>
+        </w:rPr>
+        <w:t>InvalidOperationException</w:t>
+      </w:r>
+      <w:proofErr w:type="spellEnd"/>
+      <w:r>
+        <w:rPr>
+          <w:lang w:val="en-US"/>
+        </w:rPr>
+        <w:t>(</w:t>
+      </w:r>
+      <w:proofErr w:type="spellStart"/>
+      <w:r>
+        <w:rPr>
+          <w:lang w:val="en-US"/>
+        </w:rPr>
+        <w:t>nameof</w:t>
+      </w:r>
+      <w:proofErr w:type="spellEnd"/>
+      <w:r>
+        <w:rPr>
+          <w:lang w:val="en-US"/>
+        </w:rPr>
+        <w:t>(signature) + " is null");</w:t>
       </w:r>
     </w:p>
     <w:p>
@@ -7299,7 +9470,43 @@
         <w:rPr>
           <w:lang w:val="en-US"/>
         </w:rPr>
-        <w:t xml:space="preserve">    var sortedParams = GetSortedParams();</w:t>
+        <w:t xml:space="preserve">    var </w:t>
+      </w:r>
+      <w:proofErr w:type="spellStart"/>
+      <w:r>
+        <w:rPr>
+          <w:lang w:val="en-US"/>
+        </w:rPr>
+        <w:t>sortedParams</w:t>
+      </w:r>
+      <w:proofErr w:type="spellEnd"/>
+      <w:r>
+        <w:rPr>
+          <w:lang w:val="en-US"/>
+        </w:rPr>
+        <w:t xml:space="preserve"> = </w:t>
+      </w:r>
+      <w:proofErr w:type="spellStart"/>
+      <w:proofErr w:type="gramStart"/>
+      <w:r>
+        <w:rPr>
+          <w:lang w:val="en-US"/>
+        </w:rPr>
+        <w:t>GetSortedParams</w:t>
+      </w:r>
+      <w:proofErr w:type="spellEnd"/>
+      <w:r>
+        <w:rPr>
+          <w:lang w:val="en-US"/>
+        </w:rPr>
+        <w:t>(</w:t>
+      </w:r>
+      <w:proofErr w:type="gramEnd"/>
+      <w:r>
+        <w:rPr>
+          <w:lang w:val="en-US"/>
+        </w:rPr>
+        <w:t>);</w:t>
       </w:r>
     </w:p>
     <w:p>
@@ -7313,7 +9520,21 @@
         <w:rPr>
           <w:lang w:val="en-US"/>
         </w:rPr>
-        <w:t xml:space="preserve">    sortedParams.Remove("signature");</w:t>
+        <w:t xml:space="preserve">    </w:t>
+      </w:r>
+      <w:proofErr w:type="spellStart"/>
+      <w:r>
+        <w:rPr>
+          <w:lang w:val="en-US"/>
+        </w:rPr>
+        <w:t>sortedParams.Remove</w:t>
+      </w:r>
+      <w:proofErr w:type="spellEnd"/>
+      <w:r>
+        <w:rPr>
+          <w:lang w:val="en-US"/>
+        </w:rPr>
+        <w:t>("signature");</w:t>
       </w:r>
     </w:p>
     <w:p>
@@ -7327,7 +9548,35 @@
         <w:rPr>
           <w:lang w:val="en-US"/>
         </w:rPr>
-        <w:t xml:space="preserve">    sortedParams.Remove("ts");</w:t>
+        <w:t xml:space="preserve">    </w:t>
+      </w:r>
+      <w:proofErr w:type="spellStart"/>
+      <w:r>
+        <w:rPr>
+          <w:lang w:val="en-US"/>
+        </w:rPr>
+        <w:t>sortedParams.Remove</w:t>
+      </w:r>
+      <w:proofErr w:type="spellEnd"/>
+      <w:r>
+        <w:rPr>
+          <w:lang w:val="en-US"/>
+        </w:rPr>
+        <w:t>("</w:t>
+      </w:r>
+      <w:proofErr w:type="spellStart"/>
+      <w:r>
+        <w:rPr>
+          <w:lang w:val="en-US"/>
+        </w:rPr>
+        <w:t>ts</w:t>
+      </w:r>
+      <w:proofErr w:type="spellEnd"/>
+      <w:r>
+        <w:rPr>
+          <w:lang w:val="en-US"/>
+        </w:rPr>
+        <w:t>");</w:t>
       </w:r>
     </w:p>
     <w:p>
@@ -7341,7 +9590,81 @@
         <w:rPr>
           <w:lang w:val="en-US"/>
         </w:rPr>
-        <w:t xml:space="preserve">    string dataStr = $"userId:{userId}_ts:{ts}_";</w:t>
+        <w:t xml:space="preserve">    string </w:t>
+      </w:r>
+      <w:proofErr w:type="spellStart"/>
+      <w:r>
+        <w:rPr>
+          <w:lang w:val="en-US"/>
+        </w:rPr>
+        <w:t>dataStr</w:t>
+      </w:r>
+      <w:proofErr w:type="spellEnd"/>
+      <w:r>
+        <w:rPr>
+          <w:lang w:val="en-US"/>
+        </w:rPr>
+        <w:t xml:space="preserve"> = $"</w:t>
+      </w:r>
+      <w:proofErr w:type="spellStart"/>
+      <w:proofErr w:type="gramStart"/>
+      <w:r>
+        <w:rPr>
+          <w:lang w:val="en-US"/>
+        </w:rPr>
+        <w:t>userId</w:t>
+      </w:r>
+      <w:proofErr w:type="spellEnd"/>
+      <w:r>
+        <w:rPr>
+          <w:lang w:val="en-US"/>
+        </w:rPr>
+        <w:t>:{</w:t>
+      </w:r>
+      <w:proofErr w:type="spellStart"/>
+      <w:proofErr w:type="gramEnd"/>
+      <w:r>
+        <w:rPr>
+          <w:lang w:val="en-US"/>
+        </w:rPr>
+        <w:t>userId</w:t>
+      </w:r>
+      <w:proofErr w:type="spellEnd"/>
+      <w:r>
+        <w:rPr>
+          <w:lang w:val="en-US"/>
+        </w:rPr>
+        <w:t>}_</w:t>
+      </w:r>
+      <w:proofErr w:type="spellStart"/>
+      <w:proofErr w:type="gramStart"/>
+      <w:r>
+        <w:rPr>
+          <w:lang w:val="en-US"/>
+        </w:rPr>
+        <w:t>ts</w:t>
+      </w:r>
+      <w:proofErr w:type="spellEnd"/>
+      <w:r>
+        <w:rPr>
+          <w:lang w:val="en-US"/>
+        </w:rPr>
+        <w:t>:{</w:t>
+      </w:r>
+      <w:proofErr w:type="spellStart"/>
+      <w:proofErr w:type="gramEnd"/>
+      <w:r>
+        <w:rPr>
+          <w:lang w:val="en-US"/>
+        </w:rPr>
+        <w:t>ts</w:t>
+      </w:r>
+      <w:proofErr w:type="spellEnd"/>
+      <w:r>
+        <w:rPr>
+          <w:lang w:val="en-US"/>
+        </w:rPr>
+        <w:t>}_";</w:t>
       </w:r>
     </w:p>
     <w:p>
@@ -7355,7 +9678,89 @@
         <w:rPr>
           <w:lang w:val="en-US"/>
         </w:rPr>
-        <w:t xml:space="preserve">    dataStr += string.Join("&amp;", sortedParams.Select(item =&gt; $"data.{item.Key}={item.Value}"));</w:t>
+        <w:t xml:space="preserve">    </w:t>
+      </w:r>
+      <w:proofErr w:type="spellStart"/>
+      <w:r>
+        <w:rPr>
+          <w:lang w:val="en-US"/>
+        </w:rPr>
+        <w:t>dataStr</w:t>
+      </w:r>
+      <w:proofErr w:type="spellEnd"/>
+      <w:r>
+        <w:rPr>
+          <w:lang w:val="en-US"/>
+        </w:rPr>
+        <w:t xml:space="preserve"> += </w:t>
+      </w:r>
+      <w:proofErr w:type="spellStart"/>
+      <w:proofErr w:type="gramStart"/>
+      <w:r>
+        <w:rPr>
+          <w:lang w:val="en-US"/>
+        </w:rPr>
+        <w:t>string.Join</w:t>
+      </w:r>
+      <w:proofErr w:type="spellEnd"/>
+      <w:proofErr w:type="gramEnd"/>
+      <w:r>
+        <w:rPr>
+          <w:lang w:val="en-US"/>
+        </w:rPr>
+        <w:t xml:space="preserve">("&amp;", </w:t>
+      </w:r>
+      <w:proofErr w:type="spellStart"/>
+      <w:r>
+        <w:rPr>
+          <w:lang w:val="en-US"/>
+        </w:rPr>
+        <w:t>sortedParams.Select</w:t>
+      </w:r>
+      <w:proofErr w:type="spellEnd"/>
+      <w:r>
+        <w:rPr>
+          <w:lang w:val="en-US"/>
+        </w:rPr>
+        <w:t>(item =&gt; $"</w:t>
+      </w:r>
+      <w:proofErr w:type="gramStart"/>
+      <w:r>
+        <w:rPr>
+          <w:lang w:val="en-US"/>
+        </w:rPr>
+        <w:t>data.{</w:t>
+      </w:r>
+      <w:proofErr w:type="spellStart"/>
+      <w:r>
+        <w:rPr>
+          <w:lang w:val="en-US"/>
+        </w:rPr>
+        <w:t>item.Key</w:t>
+      </w:r>
+      <w:proofErr w:type="spellEnd"/>
+      <w:proofErr w:type="gramEnd"/>
+      <w:r>
+        <w:rPr>
+          <w:lang w:val="en-US"/>
+        </w:rPr>
+        <w:t>}={</w:t>
+      </w:r>
+      <w:proofErr w:type="spellStart"/>
+      <w:proofErr w:type="gramStart"/>
+      <w:r>
+        <w:rPr>
+          <w:lang w:val="en-US"/>
+        </w:rPr>
+        <w:t>item.Value</w:t>
+      </w:r>
+      <w:proofErr w:type="spellEnd"/>
+      <w:proofErr w:type="gramEnd"/>
+      <w:r>
+        <w:rPr>
+          <w:lang w:val="en-US"/>
+        </w:rPr>
+        <w:t>}"));</w:t>
       </w:r>
     </w:p>
     <w:p>
@@ -7369,7 +9774,35 @@
         <w:rPr>
           <w:lang w:val="en-US"/>
         </w:rPr>
-        <w:t xml:space="preserve">    string tmp = Convert.ToHexString(HMACSHA256.HashData(</w:t>
+        <w:t xml:space="preserve">    string </w:t>
+      </w:r>
+      <w:proofErr w:type="spellStart"/>
+      <w:r>
+        <w:rPr>
+          <w:lang w:val="en-US"/>
+        </w:rPr>
+        <w:t>tmp</w:t>
+      </w:r>
+      <w:proofErr w:type="spellEnd"/>
+      <w:r>
+        <w:rPr>
+          <w:lang w:val="en-US"/>
+        </w:rPr>
+        <w:t xml:space="preserve"> = </w:t>
+      </w:r>
+      <w:proofErr w:type="spellStart"/>
+      <w:r>
+        <w:rPr>
+          <w:lang w:val="en-US"/>
+        </w:rPr>
+        <w:t>Convert.ToHexString</w:t>
+      </w:r>
+      <w:proofErr w:type="spellEnd"/>
+      <w:r>
+        <w:rPr>
+          <w:lang w:val="en-US"/>
+        </w:rPr>
+        <w:t>(HMACSHA256.HashData(</w:t>
       </w:r>
     </w:p>
     <w:p>
@@ -7383,7 +9816,35 @@
         <w:rPr>
           <w:lang w:val="en-US"/>
         </w:rPr>
-        <w:t xml:space="preserve">        Encoding.UTF8.GetBytes(sessionCode),</w:t>
+        <w:t xml:space="preserve">        Encoding.UTF</w:t>
+      </w:r>
+      <w:proofErr w:type="gramStart"/>
+      <w:r>
+        <w:rPr>
+          <w:lang w:val="en-US"/>
+        </w:rPr>
+        <w:t>8.GetBytes</w:t>
+      </w:r>
+      <w:proofErr w:type="gramEnd"/>
+      <w:r>
+        <w:rPr>
+          <w:lang w:val="en-US"/>
+        </w:rPr>
+        <w:t>(</w:t>
+      </w:r>
+      <w:proofErr w:type="spellStart"/>
+      <w:r>
+        <w:rPr>
+          <w:lang w:val="en-US"/>
+        </w:rPr>
+        <w:t>sessionCode</w:t>
+      </w:r>
+      <w:proofErr w:type="spellEnd"/>
+      <w:r>
+        <w:rPr>
+          <w:lang w:val="en-US"/>
+        </w:rPr>
+        <w:t>),</w:t>
       </w:r>
     </w:p>
     <w:p>
@@ -7397,8 +9858,38 @@
         <w:rPr>
           <w:lang w:val="en-US"/>
         </w:rPr>
-        <w:t xml:space="preserve">        Encoding.UTF8.GetBytes(dataStr)))!;</w:t>
-      </w:r>
+        <w:t xml:space="preserve">        Encoding.UTF</w:t>
+      </w:r>
+      <w:proofErr w:type="gramStart"/>
+      <w:r>
+        <w:rPr>
+          <w:lang w:val="en-US"/>
+        </w:rPr>
+        <w:t>8.GetBytes</w:t>
+      </w:r>
+      <w:proofErr w:type="gramEnd"/>
+      <w:r>
+        <w:rPr>
+          <w:lang w:val="en-US"/>
+        </w:rPr>
+        <w:t>(</w:t>
+      </w:r>
+      <w:proofErr w:type="spellStart"/>
+      <w:r>
+        <w:rPr>
+          <w:lang w:val="en-US"/>
+        </w:rPr>
+        <w:t>dataStr</w:t>
+      </w:r>
+      <w:proofErr w:type="spellEnd"/>
+      <w:proofErr w:type="gramStart"/>
+      <w:r>
+        <w:rPr>
+          <w:lang w:val="en-US"/>
+        </w:rPr>
+        <w:t>)))!;</w:t>
+      </w:r>
+      <w:proofErr w:type="gramEnd"/>
     </w:p>
     <w:p>
       <w:pPr>
@@ -7411,7 +9902,93 @@
         <w:rPr>
           <w:lang w:val="en-US"/>
         </w:rPr>
-        <w:t xml:space="preserve">    if (!signature.Equals(tmp, StringComparison.OrdinalIgnoreCase)) throw new UnauthorizedAccessException("Signature do not match!");</w:t>
+        <w:t xml:space="preserve">    if </w:t>
+      </w:r>
+      <w:proofErr w:type="gramStart"/>
+      <w:r>
+        <w:rPr>
+          <w:lang w:val="en-US"/>
+        </w:rPr>
+        <w:t>(!</w:t>
+      </w:r>
+      <w:proofErr w:type="spellStart"/>
+      <w:r>
+        <w:rPr>
+          <w:lang w:val="en-US"/>
+        </w:rPr>
+        <w:t>signature</w:t>
+      </w:r>
+      <w:proofErr w:type="gramEnd"/>
+      <w:r>
+        <w:rPr>
+          <w:lang w:val="en-US"/>
+        </w:rPr>
+        <w:t>.</w:t>
+      </w:r>
+      <w:proofErr w:type="gramStart"/>
+      <w:r>
+        <w:rPr>
+          <w:lang w:val="en-US"/>
+        </w:rPr>
+        <w:t>Equals</w:t>
+      </w:r>
+      <w:proofErr w:type="spellEnd"/>
+      <w:r>
+        <w:rPr>
+          <w:lang w:val="en-US"/>
+        </w:rPr>
+        <w:t>(</w:t>
+      </w:r>
+      <w:proofErr w:type="spellStart"/>
+      <w:proofErr w:type="gramEnd"/>
+      <w:r>
+        <w:rPr>
+          <w:lang w:val="en-US"/>
+        </w:rPr>
+        <w:t>tmp</w:t>
+      </w:r>
+      <w:proofErr w:type="spellEnd"/>
+      <w:r>
+        <w:rPr>
+          <w:lang w:val="en-US"/>
+        </w:rPr>
+        <w:t xml:space="preserve">, </w:t>
+      </w:r>
+      <w:proofErr w:type="spellStart"/>
+      <w:r>
+        <w:rPr>
+          <w:lang w:val="en-US"/>
+        </w:rPr>
+        <w:t>StringComparison.OrdinalIgnoreCase</w:t>
+      </w:r>
+      <w:proofErr w:type="spellEnd"/>
+      <w:r>
+        <w:rPr>
+          <w:lang w:val="en-US"/>
+        </w:rPr>
+        <w:t xml:space="preserve">)) throw new </w:t>
+      </w:r>
+      <w:proofErr w:type="spellStart"/>
+      <w:proofErr w:type="gramStart"/>
+      <w:r>
+        <w:rPr>
+          <w:lang w:val="en-US"/>
+        </w:rPr>
+        <w:t>UnauthorizedAccessException</w:t>
+      </w:r>
+      <w:proofErr w:type="spellEnd"/>
+      <w:r>
+        <w:rPr>
+          <w:lang w:val="en-US"/>
+        </w:rPr>
+        <w:t>(</w:t>
+      </w:r>
+      <w:proofErr w:type="gramEnd"/>
+      <w:r>
+        <w:rPr>
+          <w:lang w:val="en-US"/>
+        </w:rPr>
+        <w:t>"Signature do not match!");</w:t>
       </w:r>
     </w:p>
     <w:p>
@@ -7431,12 +10008,14 @@
       <w:r>
         <w:t xml:space="preserve">Второй – если </w:t>
       </w:r>
+      <w:proofErr w:type="spellStart"/>
       <w:r>
         <w:rPr>
           <w:rStyle w:val="a8"/>
         </w:rPr>
         <w:t>signature</w:t>
       </w:r>
+      <w:proofErr w:type="spellEnd"/>
       <w:r>
         <w:t xml:space="preserve"> </w:t>
       </w:r>
@@ -7451,7 +10030,15 @@
         </w:rPr>
       </w:pPr>
       <w:r>
-        <w:t xml:space="preserve">Далее похожая схема как и в подписи. Получаем отсортированные ключи, убираем оттуда </w:t>
+        <w:t xml:space="preserve">Далее похожая </w:t>
+      </w:r>
+      <w:proofErr w:type="gramStart"/>
+      <w:r>
+        <w:t>схема</w:t>
+      </w:r>
+      <w:proofErr w:type="gramEnd"/>
+      <w:r>
+        <w:t xml:space="preserve"> как и в подписи. Получаем отсортированные ключи, убираем оттуда </w:t>
       </w:r>
       <w:r>
         <w:rPr>
@@ -7465,47 +10052,91 @@
       <w:r>
         <w:t xml:space="preserve">и </w:t>
       </w:r>
+      <w:proofErr w:type="spellStart"/>
       <w:r>
         <w:rPr>
           <w:lang w:val="en-US"/>
         </w:rPr>
         <w:t>ts</w:t>
       </w:r>
+      <w:proofErr w:type="spellEnd"/>
       <w:r>
         <w:t xml:space="preserve"> </w:t>
       </w:r>
       <w:r>
         <w:t xml:space="preserve">(они не представляют собой данные). </w:t>
       </w:r>
+      <w:proofErr w:type="spellStart"/>
       <w:r>
         <w:rPr>
           <w:lang w:val="en-US"/>
         </w:rPr>
         <w:t>userId</w:t>
       </w:r>
+      <w:proofErr w:type="spellEnd"/>
       <w:r>
         <w:t xml:space="preserve"> </w:t>
       </w:r>
       <w:r>
         <w:t xml:space="preserve">и </w:t>
       </w:r>
+      <w:proofErr w:type="spellStart"/>
       <w:r>
         <w:rPr>
           <w:lang w:val="en-US"/>
         </w:rPr>
         <w:t>ts</w:t>
       </w:r>
+      <w:proofErr w:type="spellEnd"/>
       <w:r>
         <w:t xml:space="preserve"> </w:t>
       </w:r>
       <w:r>
         <w:t xml:space="preserve">записываем в заголовок, и добавляем к заголовкам строку с данными. Получаем результат хеш функции, и только что полученный хеш сравниваем с тем, что пришёл вместе с пакетом. </w:t>
       </w:r>
+      <w:proofErr w:type="spellStart"/>
+      <w:proofErr w:type="gramStart"/>
       <w:r>
         <w:rPr>
           <w:rStyle w:val="a8"/>
         </w:rPr>
-        <w:t>signature.Equals(tmp, StringComparison.OrdinalIgnoreCase)</w:t>
+        <w:t>signature.Equals</w:t>
+      </w:r>
+      <w:proofErr w:type="spellEnd"/>
+      <w:proofErr w:type="gramEnd"/>
+      <w:r>
+        <w:rPr>
+          <w:rStyle w:val="a8"/>
+        </w:rPr>
+        <w:t>(</w:t>
+      </w:r>
+      <w:proofErr w:type="spellStart"/>
+      <w:r>
+        <w:rPr>
+          <w:rStyle w:val="a8"/>
+        </w:rPr>
+        <w:t>tmp</w:t>
+      </w:r>
+      <w:proofErr w:type="spellEnd"/>
+      <w:r>
+        <w:rPr>
+          <w:rStyle w:val="a8"/>
+        </w:rPr>
+        <w:t xml:space="preserve">, </w:t>
+      </w:r>
+      <w:proofErr w:type="spellStart"/>
+      <w:r>
+        <w:rPr>
+          <w:rStyle w:val="a8"/>
+        </w:rPr>
+        <w:t>StringComparison.OrdinalIgnoreCase</w:t>
+      </w:r>
+      <w:proofErr w:type="spellEnd"/>
+      <w:r>
+        <w:rPr>
+          <w:rStyle w:val="a8"/>
+        </w:rPr>
+        <w:t>)</w:t>
       </w:r>
       <w:r>
         <w:t>.</w:t>
@@ -7513,12 +10144,14 @@
       <w:r>
         <w:t xml:space="preserve"> Здесь </w:t>
       </w:r>
+      <w:proofErr w:type="spellStart"/>
       <w:r>
         <w:rPr>
           <w:rStyle w:val="a8"/>
         </w:rPr>
         <w:t>StringComparison.OrdinalIgnoreCase</w:t>
       </w:r>
+      <w:proofErr w:type="spellEnd"/>
       <w:r>
         <w:t xml:space="preserve"> </w:t>
       </w:r>
@@ -7603,7 +10236,32 @@
           <w:lang w:val="en-US"/>
         </w:rPr>
         <w:lastRenderedPageBreak/>
-        <w:t>throw new UnauthorizedAccessException("Signature do not match!")</w:t>
+        <w:t xml:space="preserve">throw new </w:t>
+      </w:r>
+      <w:proofErr w:type="spellStart"/>
+      <w:proofErr w:type="gramStart"/>
+      <w:r>
+        <w:rPr>
+          <w:rStyle w:val="a8"/>
+          <w:lang w:val="en-US"/>
+        </w:rPr>
+        <w:t>UnauthorizedAccessException</w:t>
+      </w:r>
+      <w:proofErr w:type="spellEnd"/>
+      <w:r>
+        <w:rPr>
+          <w:rStyle w:val="a8"/>
+          <w:lang w:val="en-US"/>
+        </w:rPr>
+        <w:t>(</w:t>
+      </w:r>
+      <w:proofErr w:type="gramEnd"/>
+      <w:r>
+        <w:rPr>
+          <w:rStyle w:val="a8"/>
+          <w:lang w:val="en-US"/>
+        </w:rPr>
+        <w:t>"Signature do not match!")</w:t>
       </w:r>
     </w:p>
     <w:p>
@@ -7631,12 +10289,14 @@
       <w:r>
         <w:t xml:space="preserve">Для использования фреймворка, необходимо установить его через пакетный менеджер </w:t>
       </w:r>
+      <w:proofErr w:type="spellStart"/>
       <w:r>
         <w:rPr>
           <w:lang w:val="en-US"/>
         </w:rPr>
         <w:t>npm</w:t>
       </w:r>
+      <w:proofErr w:type="spellEnd"/>
       <w:r>
         <w:t xml:space="preserve">, </w:t>
       </w:r>
@@ -10265,6 +12925,33 @@
       <w:szCs w:val="18"/>
     </w:rPr>
   </w:style>
+  <w:style w:type="paragraph" w:styleId="HTML">
+    <w:name w:val="HTML Preformatted"/>
+    <w:basedOn w:val="a"/>
+    <w:link w:val="HTML0"/>
+    <w:uiPriority w:val="99"/>
+    <w:semiHidden/>
+    <w:unhideWhenUsed/>
+    <w:rsid w:val="008A51D6"/>
+    <w:rPr>
+      <w:rFonts w:ascii="Consolas" w:hAnsi="Consolas"/>
+      <w:sz w:val="20"/>
+      <w:szCs w:val="20"/>
+    </w:rPr>
+  </w:style>
+  <w:style w:type="character" w:customStyle="1" w:styleId="HTML0">
+    <w:name w:val="Стандартный HTML Знак"/>
+    <w:basedOn w:val="a0"/>
+    <w:link w:val="HTML"/>
+    <w:uiPriority w:val="99"/>
+    <w:semiHidden/>
+    <w:rsid w:val="008A51D6"/>
+    <w:rPr>
+      <w:rFonts w:ascii="Consolas" w:hAnsi="Consolas"/>
+      <w:sz w:val="20"/>
+      <w:szCs w:val="20"/>
+    </w:rPr>
+  </w:style>
 </w:styles>
 </file>
 

</xml_diff>